<commit_message>
Added technology section in report
</commit_message>
<xml_diff>
--- a/Report.docx
+++ b/Report.docx
@@ -1331,29 +1331,8 @@
         <w:spacing w:before="240" w:after="0" w:line="240" w:lineRule="auto"/>
         <w:ind w:left="0"/>
       </w:pPr>
-      <w:proofErr w:type="spellStart"/>
-      <w:r>
-        <w:t>Таблица</w:t>
-      </w:r>
-      <w:proofErr w:type="spellEnd"/>
-      <w:r>
-        <w:t xml:space="preserve"> 3.1 – </w:t>
-      </w:r>
-      <w:proofErr w:type="spellStart"/>
-      <w:r>
-        <w:t>Столбцы</w:t>
-      </w:r>
-      <w:proofErr w:type="spellEnd"/>
-      <w:r>
-        <w:t xml:space="preserve"> </w:t>
-      </w:r>
-      <w:proofErr w:type="spellStart"/>
-      <w:r>
-        <w:t>таблицы</w:t>
-      </w:r>
-      <w:proofErr w:type="spellEnd"/>
-      <w:r>
-        <w:t xml:space="preserve"> </w:t>
+      <w:r>
+        <w:t xml:space="preserve">Таблица 3.1 – Столбцы таблицы </w:t>
       </w:r>
       <w:r>
         <w:rPr>
@@ -1830,7 +1809,6 @@
               <w:spacing w:line="240" w:lineRule="auto"/>
               <w:ind w:left="0"/>
             </w:pPr>
-            <w:proofErr w:type="spellStart"/>
             <w:r>
               <w:rPr>
                 <w:color w:val="000000" w:themeColor="text1"/>
@@ -1839,7 +1817,6 @@
               </w:rPr>
               <w:t>PasswordHash</w:t>
             </w:r>
-            <w:proofErr w:type="spellEnd"/>
           </w:p>
         </w:tc>
         <w:tc>
@@ -2058,7 +2035,6 @@
                 <w:lang w:val="en-GB"/>
               </w:rPr>
             </w:pPr>
-            <w:proofErr w:type="spellStart"/>
             <w:r>
               <w:rPr>
                 <w:color w:val="000000" w:themeColor="text1"/>
@@ -2067,7 +2043,6 @@
               </w:rPr>
               <w:t>ProfileColor</w:t>
             </w:r>
-            <w:proofErr w:type="spellEnd"/>
           </w:p>
         </w:tc>
         <w:tc>
@@ -2098,7 +2073,6 @@
               </w:rPr>
               <w:t>Цвет оформления профиля пользователя, n</w:t>
             </w:r>
-            <w:proofErr w:type="spellStart"/>
             <w:r>
               <w:rPr>
                 <w:color w:val="000000" w:themeColor="text1"/>
@@ -2107,7 +2081,6 @@
               </w:rPr>
               <w:t>ot</w:t>
             </w:r>
-            <w:proofErr w:type="spellEnd"/>
             <w:r>
               <w:rPr>
                 <w:color w:val="000000" w:themeColor="text1"/>
@@ -2190,7 +2163,6 @@
                 <w:lang w:val="en-GB"/>
               </w:rPr>
             </w:pPr>
-            <w:proofErr w:type="spellStart"/>
             <w:r>
               <w:rPr>
                 <w:color w:val="000000" w:themeColor="text1"/>
@@ -2199,7 +2171,6 @@
               </w:rPr>
               <w:t>RegistrationDate</w:t>
             </w:r>
-            <w:proofErr w:type="spellEnd"/>
           </w:p>
         </w:tc>
         <w:tc>
@@ -2229,7 +2200,6 @@
               </w:rPr>
               <w:t>Дата регистрации пользователя, not n</w:t>
             </w:r>
-            <w:proofErr w:type="spellStart"/>
             <w:r>
               <w:rPr>
                 <w:color w:val="000000" w:themeColor="text1"/>
@@ -2238,7 +2208,6 @@
               </w:rPr>
               <w:t>ull</w:t>
             </w:r>
-            <w:proofErr w:type="spellEnd"/>
           </w:p>
         </w:tc>
         <w:tc>
@@ -2544,13 +2513,8 @@
         <w:spacing w:before="240" w:after="0" w:line="240" w:lineRule="auto"/>
         <w:ind w:left="0"/>
       </w:pPr>
-      <w:proofErr w:type="spellStart"/>
-      <w:r>
-        <w:t>Таблица</w:t>
-      </w:r>
-      <w:proofErr w:type="spellEnd"/>
-      <w:r>
-        <w:t xml:space="preserve"> 3.</w:t>
+      <w:r>
+        <w:t>Таблица 3.</w:t>
       </w:r>
       <w:r>
         <w:rPr>
@@ -2559,23 +2523,7 @@
         <w:t>2</w:t>
       </w:r>
       <w:r>
-        <w:t xml:space="preserve"> – </w:t>
-      </w:r>
-      <w:proofErr w:type="spellStart"/>
-      <w:r>
-        <w:t>Столбцы</w:t>
-      </w:r>
-      <w:proofErr w:type="spellEnd"/>
-      <w:r>
-        <w:t xml:space="preserve"> </w:t>
-      </w:r>
-      <w:proofErr w:type="spellStart"/>
-      <w:r>
-        <w:t>таблицы</w:t>
-      </w:r>
-      <w:proofErr w:type="spellEnd"/>
-      <w:r>
-        <w:t xml:space="preserve"> </w:t>
+        <w:t xml:space="preserve"> – Столбцы таблицы </w:t>
       </w:r>
       <w:r>
         <w:rPr>
@@ -2911,7 +2859,6 @@
                 <w:lang w:val="en-GB"/>
               </w:rPr>
             </w:pPr>
-            <w:proofErr w:type="spellStart"/>
             <w:r>
               <w:rPr>
                 <w:color w:val="000000" w:themeColor="text1"/>
@@ -2920,7 +2867,6 @@
               </w:rPr>
               <w:t>CreationTime</w:t>
             </w:r>
-            <w:proofErr w:type="spellEnd"/>
           </w:p>
         </w:tc>
         <w:tc>
@@ -2950,7 +2896,6 @@
               </w:rPr>
               <w:t>Дата создания публикации, not n</w:t>
             </w:r>
-            <w:proofErr w:type="spellStart"/>
             <w:r>
               <w:rPr>
                 <w:color w:val="000000" w:themeColor="text1"/>
@@ -2959,7 +2904,6 @@
               </w:rPr>
               <w:t>ull</w:t>
             </w:r>
-            <w:proofErr w:type="spellEnd"/>
           </w:p>
         </w:tc>
         <w:tc>
@@ -3025,7 +2969,6 @@
                 <w:lang w:val="en-GB"/>
               </w:rPr>
             </w:pPr>
-            <w:proofErr w:type="spellStart"/>
             <w:r>
               <w:rPr>
                 <w:color w:val="000000" w:themeColor="text1"/>
@@ -3034,7 +2977,6 @@
               </w:rPr>
               <w:t>UserId</w:t>
             </w:r>
-            <w:proofErr w:type="spellEnd"/>
           </w:p>
         </w:tc>
         <w:tc>
@@ -3157,13 +3099,8 @@
         <w:spacing w:before="240" w:after="0" w:line="240" w:lineRule="auto"/>
         <w:ind w:left="0"/>
       </w:pPr>
-      <w:proofErr w:type="spellStart"/>
-      <w:r>
-        <w:t>Таблица</w:t>
-      </w:r>
-      <w:proofErr w:type="spellEnd"/>
-      <w:r>
-        <w:t xml:space="preserve"> 3.</w:t>
+      <w:r>
+        <w:t>Таблица 3.</w:t>
       </w:r>
       <w:r>
         <w:rPr>
@@ -3172,23 +3109,7 @@
         <w:t>3</w:t>
       </w:r>
       <w:r>
-        <w:t xml:space="preserve"> – </w:t>
-      </w:r>
-      <w:proofErr w:type="spellStart"/>
-      <w:r>
-        <w:t>Столбцы</w:t>
-      </w:r>
-      <w:proofErr w:type="spellEnd"/>
-      <w:r>
-        <w:t xml:space="preserve"> </w:t>
-      </w:r>
-      <w:proofErr w:type="spellStart"/>
-      <w:r>
-        <w:t>таблицы</w:t>
-      </w:r>
-      <w:proofErr w:type="spellEnd"/>
-      <w:r>
-        <w:t xml:space="preserve"> </w:t>
+        <w:t xml:space="preserve"> – Столбцы таблицы </w:t>
       </w:r>
       <w:r>
         <w:rPr>
@@ -3523,7 +3444,6 @@
                 <w:lang w:val="en-GB"/>
               </w:rPr>
             </w:pPr>
-            <w:proofErr w:type="spellStart"/>
             <w:r>
               <w:rPr>
                 <w:color w:val="000000" w:themeColor="text1"/>
@@ -3532,7 +3452,6 @@
               </w:rPr>
               <w:t>CreationTime</w:t>
             </w:r>
-            <w:proofErr w:type="spellEnd"/>
           </w:p>
         </w:tc>
         <w:tc>
@@ -3562,7 +3481,6 @@
               </w:rPr>
               <w:t>Дата создания публикации, not n</w:t>
             </w:r>
-            <w:proofErr w:type="spellStart"/>
             <w:r>
               <w:rPr>
                 <w:color w:val="000000" w:themeColor="text1"/>
@@ -3571,7 +3489,6 @@
               </w:rPr>
               <w:t>ull</w:t>
             </w:r>
-            <w:proofErr w:type="spellEnd"/>
           </w:p>
         </w:tc>
         <w:tc>
@@ -3637,7 +3554,6 @@
                 <w:lang w:val="en-GB"/>
               </w:rPr>
             </w:pPr>
-            <w:proofErr w:type="spellStart"/>
             <w:r>
               <w:rPr>
                 <w:color w:val="000000" w:themeColor="text1"/>
@@ -3647,7 +3563,6 @@
               <w:lastRenderedPageBreak/>
               <w:t>UserId</w:t>
             </w:r>
-            <w:proofErr w:type="spellEnd"/>
           </w:p>
         </w:tc>
         <w:tc>
@@ -3741,7 +3656,6 @@
                 <w:lang w:val="en-GB"/>
               </w:rPr>
             </w:pPr>
-            <w:proofErr w:type="spellStart"/>
             <w:r>
               <w:rPr>
                 <w:color w:val="000000" w:themeColor="text1"/>
@@ -3750,7 +3664,6 @@
               </w:rPr>
               <w:t>PostId</w:t>
             </w:r>
-            <w:proofErr w:type="spellEnd"/>
           </w:p>
         </w:tc>
         <w:tc>
@@ -3873,13 +3786,8 @@
         <w:spacing w:before="240" w:after="0" w:line="240" w:lineRule="auto"/>
         <w:ind w:left="0"/>
       </w:pPr>
-      <w:proofErr w:type="spellStart"/>
-      <w:r>
-        <w:t>Таблица</w:t>
-      </w:r>
-      <w:proofErr w:type="spellEnd"/>
-      <w:r>
-        <w:t xml:space="preserve"> 3.</w:t>
+      <w:r>
+        <w:t>Таблица 3.</w:t>
       </w:r>
       <w:r>
         <w:rPr>
@@ -3888,23 +3796,7 @@
         <w:t>4</w:t>
       </w:r>
       <w:r>
-        <w:t xml:space="preserve"> – </w:t>
-      </w:r>
-      <w:proofErr w:type="spellStart"/>
-      <w:r>
-        <w:t>Столбцы</w:t>
-      </w:r>
-      <w:proofErr w:type="spellEnd"/>
-      <w:r>
-        <w:t xml:space="preserve"> </w:t>
-      </w:r>
-      <w:proofErr w:type="spellStart"/>
-      <w:r>
-        <w:t>таблицы</w:t>
-      </w:r>
-      <w:proofErr w:type="spellEnd"/>
-      <w:r>
-        <w:t xml:space="preserve"> </w:t>
+        <w:t xml:space="preserve"> – Столбцы таблицы </w:t>
       </w:r>
       <w:r>
         <w:rPr>
@@ -4046,7 +3938,6 @@
                 <w:lang w:val="en-GB"/>
               </w:rPr>
             </w:pPr>
-            <w:proofErr w:type="spellStart"/>
             <w:r>
               <w:rPr>
                 <w:color w:val="000000" w:themeColor="text1"/>
@@ -4055,7 +3946,6 @@
               </w:rPr>
               <w:t>UserId</w:t>
             </w:r>
-            <w:proofErr w:type="spellEnd"/>
           </w:p>
         </w:tc>
         <w:tc>
@@ -4156,7 +4046,6 @@
                 <w:lang w:val="en-GB"/>
               </w:rPr>
             </w:pPr>
-            <w:proofErr w:type="spellStart"/>
             <w:r>
               <w:rPr>
                 <w:color w:val="000000" w:themeColor="text1"/>
@@ -4165,7 +4054,6 @@
               </w:rPr>
               <w:t>PostId</w:t>
             </w:r>
-            <w:proofErr w:type="spellEnd"/>
           </w:p>
         </w:tc>
         <w:tc>
@@ -4294,13 +4182,8 @@
         <w:spacing w:before="240" w:after="0" w:line="240" w:lineRule="auto"/>
         <w:ind w:left="0"/>
       </w:pPr>
-      <w:proofErr w:type="spellStart"/>
-      <w:r>
-        <w:t>Таблица</w:t>
-      </w:r>
-      <w:proofErr w:type="spellEnd"/>
-      <w:r>
-        <w:t xml:space="preserve"> 3.</w:t>
+      <w:r>
+        <w:t>Таблица 3.</w:t>
       </w:r>
       <w:r>
         <w:rPr>
@@ -4309,23 +4192,7 @@
         <w:t>5</w:t>
       </w:r>
       <w:r>
-        <w:t xml:space="preserve"> – </w:t>
-      </w:r>
-      <w:proofErr w:type="spellStart"/>
-      <w:r>
-        <w:t>Столбцы</w:t>
-      </w:r>
-      <w:proofErr w:type="spellEnd"/>
-      <w:r>
-        <w:t xml:space="preserve"> </w:t>
-      </w:r>
-      <w:proofErr w:type="spellStart"/>
-      <w:r>
-        <w:t>таблицы</w:t>
-      </w:r>
-      <w:proofErr w:type="spellEnd"/>
-      <w:r>
-        <w:t xml:space="preserve"> </w:t>
+        <w:t xml:space="preserve"> – Столбцы таблицы </w:t>
       </w:r>
       <w:r>
         <w:rPr>
@@ -4467,7 +4334,6 @@
                 <w:lang w:val="en-GB"/>
               </w:rPr>
             </w:pPr>
-            <w:proofErr w:type="spellStart"/>
             <w:r>
               <w:rPr>
                 <w:color w:val="000000" w:themeColor="text1"/>
@@ -4476,7 +4342,6 @@
               </w:rPr>
               <w:t>UserId</w:t>
             </w:r>
-            <w:proofErr w:type="spellEnd"/>
           </w:p>
         </w:tc>
         <w:tc>
@@ -4577,7 +4442,6 @@
                 <w:lang w:val="en-GB"/>
               </w:rPr>
             </w:pPr>
-            <w:proofErr w:type="spellStart"/>
             <w:r>
               <w:rPr>
                 <w:color w:val="000000" w:themeColor="text1"/>
@@ -4586,7 +4450,6 @@
               </w:rPr>
               <w:t>PostId</w:t>
             </w:r>
-            <w:proofErr w:type="spellEnd"/>
           </w:p>
         </w:tc>
         <w:tc>
@@ -4715,13 +4578,8 @@
         <w:spacing w:before="240" w:after="0" w:line="240" w:lineRule="auto"/>
         <w:ind w:left="0"/>
       </w:pPr>
-      <w:proofErr w:type="spellStart"/>
-      <w:r>
-        <w:t>Таблица</w:t>
-      </w:r>
-      <w:proofErr w:type="spellEnd"/>
-      <w:r>
-        <w:t xml:space="preserve"> 3.</w:t>
+      <w:r>
+        <w:t>Таблица 3.</w:t>
       </w:r>
       <w:r>
         <w:rPr>
@@ -4730,23 +4588,7 @@
         <w:t>6</w:t>
       </w:r>
       <w:r>
-        <w:t xml:space="preserve"> – </w:t>
-      </w:r>
-      <w:proofErr w:type="spellStart"/>
-      <w:r>
-        <w:t>Столбцы</w:t>
-      </w:r>
-      <w:proofErr w:type="spellEnd"/>
-      <w:r>
-        <w:t xml:space="preserve"> </w:t>
-      </w:r>
-      <w:proofErr w:type="spellStart"/>
-      <w:r>
-        <w:t>таблицы</w:t>
-      </w:r>
-      <w:proofErr w:type="spellEnd"/>
-      <w:r>
-        <w:t xml:space="preserve"> </w:t>
+        <w:t xml:space="preserve"> – Столбцы таблицы </w:t>
       </w:r>
       <w:r>
         <w:rPr>
@@ -4888,7 +4730,6 @@
                 <w:lang w:val="en-GB"/>
               </w:rPr>
             </w:pPr>
-            <w:proofErr w:type="spellStart"/>
             <w:r>
               <w:rPr>
                 <w:color w:val="000000" w:themeColor="text1"/>
@@ -4897,7 +4738,6 @@
               </w:rPr>
               <w:t>UserId</w:t>
             </w:r>
-            <w:proofErr w:type="spellEnd"/>
           </w:p>
         </w:tc>
         <w:tc>
@@ -5007,7 +4847,6 @@
                 <w:lang w:val="en-GB"/>
               </w:rPr>
             </w:pPr>
-            <w:proofErr w:type="spellStart"/>
             <w:r>
               <w:rPr>
                 <w:color w:val="000000" w:themeColor="text1"/>
@@ -5016,7 +4855,6 @@
               </w:rPr>
               <w:t>PostId</w:t>
             </w:r>
-            <w:proofErr w:type="spellEnd"/>
           </w:p>
         </w:tc>
         <w:tc>
@@ -5145,13 +4983,8 @@
         <w:spacing w:before="240" w:after="0" w:line="240" w:lineRule="auto"/>
         <w:ind w:left="0"/>
       </w:pPr>
-      <w:proofErr w:type="spellStart"/>
-      <w:r>
-        <w:t>Таблица</w:t>
-      </w:r>
-      <w:proofErr w:type="spellEnd"/>
-      <w:r>
-        <w:t xml:space="preserve"> 3.</w:t>
+      <w:r>
+        <w:t>Таблица 3.</w:t>
       </w:r>
       <w:r>
         <w:rPr>
@@ -5160,23 +4993,7 @@
         <w:t>7</w:t>
       </w:r>
       <w:r>
-        <w:t xml:space="preserve"> – </w:t>
-      </w:r>
-      <w:proofErr w:type="spellStart"/>
-      <w:r>
-        <w:t>Столбцы</w:t>
-      </w:r>
-      <w:proofErr w:type="spellEnd"/>
-      <w:r>
-        <w:t xml:space="preserve"> </w:t>
-      </w:r>
-      <w:proofErr w:type="spellStart"/>
-      <w:r>
-        <w:t>таблицы</w:t>
-      </w:r>
-      <w:proofErr w:type="spellEnd"/>
-      <w:r>
-        <w:t xml:space="preserve"> </w:t>
+        <w:t xml:space="preserve"> – Столбцы таблицы </w:t>
       </w:r>
       <w:r>
         <w:rPr>
@@ -5513,7 +5330,6 @@
                 <w:lang w:val="en-GB"/>
               </w:rPr>
             </w:pPr>
-            <w:proofErr w:type="spellStart"/>
             <w:r>
               <w:rPr>
                 <w:color w:val="000000" w:themeColor="text1"/>
@@ -5522,7 +5338,6 @@
               </w:rPr>
               <w:t>PostId</w:t>
             </w:r>
-            <w:proofErr w:type="spellEnd"/>
           </w:p>
         </w:tc>
         <w:tc>
@@ -5644,13 +5459,8 @@
         <w:spacing w:before="240" w:after="0" w:line="240" w:lineRule="auto"/>
         <w:ind w:left="0"/>
       </w:pPr>
-      <w:proofErr w:type="spellStart"/>
-      <w:r>
-        <w:t>Таблица</w:t>
-      </w:r>
-      <w:proofErr w:type="spellEnd"/>
-      <w:r>
-        <w:t xml:space="preserve"> 3.</w:t>
+      <w:r>
+        <w:t>Таблица 3.</w:t>
       </w:r>
       <w:r>
         <w:rPr>
@@ -5659,23 +5469,7 @@
         <w:t>8</w:t>
       </w:r>
       <w:r>
-        <w:t xml:space="preserve"> – </w:t>
-      </w:r>
-      <w:proofErr w:type="spellStart"/>
-      <w:r>
-        <w:t>Столбцы</w:t>
-      </w:r>
-      <w:proofErr w:type="spellEnd"/>
-      <w:r>
-        <w:t xml:space="preserve"> </w:t>
-      </w:r>
-      <w:proofErr w:type="spellStart"/>
-      <w:r>
-        <w:t>таблицы</w:t>
-      </w:r>
-      <w:proofErr w:type="spellEnd"/>
-      <w:r>
-        <w:t xml:space="preserve"> </w:t>
+        <w:t xml:space="preserve"> – Столбцы таблицы </w:t>
       </w:r>
       <w:r>
         <w:rPr>
@@ -5817,7 +5611,6 @@
                 <w:lang w:val="en-GB"/>
               </w:rPr>
             </w:pPr>
-            <w:proofErr w:type="spellStart"/>
             <w:r>
               <w:rPr>
                 <w:color w:val="000000" w:themeColor="text1"/>
@@ -5826,7 +5619,6 @@
               </w:rPr>
               <w:t>SubscriberId</w:t>
             </w:r>
-            <w:proofErr w:type="spellEnd"/>
           </w:p>
         </w:tc>
         <w:tc>
@@ -5927,7 +5719,6 @@
                 <w:lang w:val="en-GB"/>
               </w:rPr>
             </w:pPr>
-            <w:proofErr w:type="spellStart"/>
             <w:r>
               <w:rPr>
                 <w:color w:val="000000" w:themeColor="text1"/>
@@ -5936,7 +5727,6 @@
               </w:rPr>
               <w:t>PublisherId</w:t>
             </w:r>
-            <w:proofErr w:type="spellEnd"/>
           </w:p>
         </w:tc>
         <w:tc>
@@ -8296,313 +8086,7 @@
           <w:sz w:val="28"/>
           <w:szCs w:val="28"/>
         </w:rPr>
-        <w:t xml:space="preserve">: </w:t>
-      </w:r>
-      <w:proofErr w:type="spellStart"/>
-      <w:r>
-        <w:rPr>
-          <w:rFonts w:ascii="Times New Roman" w:hAnsi="Times New Roman" w:cs="Times New Roman"/>
-          <w:sz w:val="28"/>
-          <w:szCs w:val="28"/>
-        </w:rPr>
-        <w:t>get_users_summary</w:t>
-      </w:r>
-      <w:proofErr w:type="spellEnd"/>
-      <w:r>
-        <w:rPr>
-          <w:rFonts w:ascii="Times New Roman" w:hAnsi="Times New Roman" w:cs="Times New Roman"/>
-          <w:sz w:val="28"/>
-          <w:szCs w:val="28"/>
-        </w:rPr>
-        <w:t xml:space="preserve">, </w:t>
-      </w:r>
-      <w:proofErr w:type="spellStart"/>
-      <w:r>
-        <w:rPr>
-          <w:rFonts w:ascii="Times New Roman" w:hAnsi="Times New Roman" w:cs="Times New Roman"/>
-          <w:sz w:val="28"/>
-          <w:szCs w:val="28"/>
-        </w:rPr>
-        <w:t>get_users_summary_by_registration_date</w:t>
-      </w:r>
-      <w:proofErr w:type="spellEnd"/>
-      <w:r>
-        <w:rPr>
-          <w:rFonts w:ascii="Times New Roman" w:hAnsi="Times New Roman" w:cs="Times New Roman"/>
-          <w:sz w:val="28"/>
-          <w:szCs w:val="28"/>
-        </w:rPr>
-        <w:t xml:space="preserve">, </w:t>
-      </w:r>
-      <w:proofErr w:type="spellStart"/>
-      <w:r>
-        <w:rPr>
-          <w:rFonts w:ascii="Times New Roman" w:hAnsi="Times New Roman" w:cs="Times New Roman"/>
-          <w:sz w:val="28"/>
-          <w:szCs w:val="28"/>
-        </w:rPr>
-        <w:t>get_posts_summary</w:t>
-      </w:r>
-      <w:proofErr w:type="spellEnd"/>
-      <w:r>
-        <w:rPr>
-          <w:rFonts w:ascii="Times New Roman" w:hAnsi="Times New Roman" w:cs="Times New Roman"/>
-          <w:sz w:val="28"/>
-          <w:szCs w:val="28"/>
-        </w:rPr>
-        <w:t xml:space="preserve">, </w:t>
-      </w:r>
-      <w:proofErr w:type="spellStart"/>
-      <w:r>
-        <w:rPr>
-          <w:rFonts w:ascii="Times New Roman" w:hAnsi="Times New Roman" w:cs="Times New Roman"/>
-          <w:sz w:val="28"/>
-          <w:szCs w:val="28"/>
-        </w:rPr>
-        <w:t>get_trending_posts</w:t>
-      </w:r>
-      <w:proofErr w:type="spellEnd"/>
-      <w:r>
-        <w:rPr>
-          <w:rFonts w:ascii="Times New Roman" w:hAnsi="Times New Roman" w:cs="Times New Roman"/>
-          <w:sz w:val="28"/>
-          <w:szCs w:val="28"/>
-        </w:rPr>
-        <w:t xml:space="preserve">, </w:t>
-      </w:r>
-      <w:proofErr w:type="spellStart"/>
-      <w:r>
-        <w:rPr>
-          <w:rFonts w:ascii="Times New Roman" w:hAnsi="Times New Roman" w:cs="Times New Roman"/>
-          <w:sz w:val="28"/>
-          <w:szCs w:val="28"/>
-        </w:rPr>
-        <w:t>get_reported_posts</w:t>
-      </w:r>
-      <w:proofErr w:type="spellEnd"/>
-      <w:r>
-        <w:rPr>
-          <w:rFonts w:ascii="Times New Roman" w:hAnsi="Times New Roman" w:cs="Times New Roman"/>
-          <w:sz w:val="28"/>
-          <w:szCs w:val="28"/>
-        </w:rPr>
-        <w:t xml:space="preserve">, </w:t>
-      </w:r>
-      <w:proofErr w:type="spellStart"/>
-      <w:r>
-        <w:rPr>
-          <w:rFonts w:ascii="Times New Roman" w:hAnsi="Times New Roman" w:cs="Times New Roman"/>
-          <w:sz w:val="28"/>
-          <w:szCs w:val="28"/>
-        </w:rPr>
-        <w:t>get_comments_on_post</w:t>
-      </w:r>
-      <w:proofErr w:type="spellEnd"/>
-      <w:r>
-        <w:rPr>
-          <w:rFonts w:ascii="Times New Roman" w:hAnsi="Times New Roman" w:cs="Times New Roman"/>
-          <w:sz w:val="28"/>
-          <w:szCs w:val="28"/>
-        </w:rPr>
-        <w:t xml:space="preserve">, </w:t>
-      </w:r>
-      <w:proofErr w:type="spellStart"/>
-      <w:r>
-        <w:rPr>
-          <w:rFonts w:ascii="Times New Roman" w:hAnsi="Times New Roman" w:cs="Times New Roman"/>
-          <w:sz w:val="28"/>
-          <w:szCs w:val="28"/>
-        </w:rPr>
-        <w:t>get_comments_from_user</w:t>
-      </w:r>
-      <w:proofErr w:type="spellEnd"/>
-      <w:r>
-        <w:rPr>
-          <w:rFonts w:ascii="Times New Roman" w:hAnsi="Times New Roman" w:cs="Times New Roman"/>
-          <w:sz w:val="28"/>
-          <w:szCs w:val="28"/>
-        </w:rPr>
-        <w:t xml:space="preserve">, </w:t>
-      </w:r>
-      <w:proofErr w:type="spellStart"/>
-      <w:r>
-        <w:rPr>
-          <w:rFonts w:ascii="Times New Roman" w:hAnsi="Times New Roman" w:cs="Times New Roman"/>
-          <w:sz w:val="28"/>
-          <w:szCs w:val="28"/>
-        </w:rPr>
-        <w:t>get_subscriptions_for_publisher</w:t>
-      </w:r>
-      <w:proofErr w:type="spellEnd"/>
-      <w:r>
-        <w:rPr>
-          <w:rFonts w:ascii="Times New Roman" w:hAnsi="Times New Roman" w:cs="Times New Roman"/>
-          <w:sz w:val="28"/>
-          <w:szCs w:val="28"/>
-        </w:rPr>
-        <w:t xml:space="preserve">, </w:t>
-      </w:r>
-      <w:proofErr w:type="spellStart"/>
-      <w:r>
-        <w:rPr>
-          <w:rFonts w:ascii="Times New Roman" w:hAnsi="Times New Roman" w:cs="Times New Roman"/>
-          <w:sz w:val="28"/>
-          <w:szCs w:val="28"/>
-        </w:rPr>
-        <w:t>get_subscriptions_of_user</w:t>
-      </w:r>
-      <w:proofErr w:type="spellEnd"/>
-      <w:r>
-        <w:rPr>
-          <w:rFonts w:ascii="Times New Roman" w:hAnsi="Times New Roman" w:cs="Times New Roman"/>
-          <w:sz w:val="28"/>
-          <w:szCs w:val="28"/>
-        </w:rPr>
-        <w:t xml:space="preserve">, </w:t>
-      </w:r>
-      <w:proofErr w:type="spellStart"/>
-      <w:r>
-        <w:rPr>
-          <w:rFonts w:ascii="Times New Roman" w:hAnsi="Times New Roman" w:cs="Times New Roman"/>
-          <w:sz w:val="28"/>
-          <w:szCs w:val="28"/>
-        </w:rPr>
-        <w:t>get_post_likes</w:t>
-      </w:r>
-      <w:proofErr w:type="spellEnd"/>
-      <w:r>
-        <w:rPr>
-          <w:rFonts w:ascii="Times New Roman" w:hAnsi="Times New Roman" w:cs="Times New Roman"/>
-          <w:sz w:val="28"/>
-          <w:szCs w:val="28"/>
-        </w:rPr>
-        <w:t xml:space="preserve">, </w:t>
-      </w:r>
-      <w:proofErr w:type="spellStart"/>
-      <w:r>
-        <w:rPr>
-          <w:rFonts w:ascii="Times New Roman" w:hAnsi="Times New Roman" w:cs="Times New Roman"/>
-          <w:sz w:val="28"/>
-          <w:szCs w:val="28"/>
-        </w:rPr>
-        <w:t>get_user_likes</w:t>
-      </w:r>
-      <w:proofErr w:type="spellEnd"/>
-      <w:r>
-        <w:rPr>
-          <w:rFonts w:ascii="Times New Roman" w:hAnsi="Times New Roman" w:cs="Times New Roman"/>
-          <w:sz w:val="28"/>
-          <w:szCs w:val="28"/>
-        </w:rPr>
-        <w:t xml:space="preserve">, </w:t>
-      </w:r>
-      <w:proofErr w:type="spellStart"/>
-      <w:r>
-        <w:rPr>
-          <w:rFonts w:ascii="Times New Roman" w:hAnsi="Times New Roman" w:cs="Times New Roman"/>
-          <w:sz w:val="28"/>
-          <w:szCs w:val="28"/>
-        </w:rPr>
-        <w:t>get_post_reports</w:t>
-      </w:r>
-      <w:proofErr w:type="spellEnd"/>
-      <w:r>
-        <w:rPr>
-          <w:rFonts w:ascii="Times New Roman" w:hAnsi="Times New Roman" w:cs="Times New Roman"/>
-          <w:sz w:val="28"/>
-          <w:szCs w:val="28"/>
-        </w:rPr>
-        <w:t xml:space="preserve">, </w:t>
-      </w:r>
-      <w:proofErr w:type="spellStart"/>
-      <w:r>
-        <w:rPr>
-          <w:rFonts w:ascii="Times New Roman" w:hAnsi="Times New Roman" w:cs="Times New Roman"/>
-          <w:sz w:val="28"/>
-          <w:szCs w:val="28"/>
-        </w:rPr>
-        <w:t>get_user_reports</w:t>
-      </w:r>
-      <w:proofErr w:type="spellEnd"/>
-      <w:r>
-        <w:rPr>
-          <w:rFonts w:ascii="Times New Roman" w:hAnsi="Times New Roman" w:cs="Times New Roman"/>
-          <w:sz w:val="28"/>
-          <w:szCs w:val="28"/>
-        </w:rPr>
-        <w:t xml:space="preserve">, </w:t>
-      </w:r>
-      <w:proofErr w:type="spellStart"/>
-      <w:r>
-        <w:rPr>
-          <w:rFonts w:ascii="Times New Roman" w:hAnsi="Times New Roman" w:cs="Times New Roman"/>
-          <w:sz w:val="28"/>
-          <w:szCs w:val="28"/>
-        </w:rPr>
-        <w:t>get_post_shares</w:t>
-      </w:r>
-      <w:proofErr w:type="spellEnd"/>
-      <w:r>
-        <w:rPr>
-          <w:rFonts w:ascii="Times New Roman" w:hAnsi="Times New Roman" w:cs="Times New Roman"/>
-          <w:sz w:val="28"/>
-          <w:szCs w:val="28"/>
-        </w:rPr>
-        <w:t xml:space="preserve">, </w:t>
-      </w:r>
-      <w:proofErr w:type="spellStart"/>
-      <w:r>
-        <w:rPr>
-          <w:rFonts w:ascii="Times New Roman" w:hAnsi="Times New Roman" w:cs="Times New Roman"/>
-          <w:sz w:val="28"/>
-          <w:szCs w:val="28"/>
-        </w:rPr>
-        <w:t>get_user_shares</w:t>
-      </w:r>
-      <w:proofErr w:type="spellEnd"/>
-      <w:r>
-        <w:rPr>
-          <w:rFonts w:ascii="Times New Roman" w:hAnsi="Times New Roman" w:cs="Times New Roman"/>
-          <w:sz w:val="28"/>
-          <w:szCs w:val="28"/>
-        </w:rPr>
-        <w:t xml:space="preserve">, </w:t>
-      </w:r>
-      <w:proofErr w:type="spellStart"/>
-      <w:r>
-        <w:rPr>
-          <w:rFonts w:ascii="Times New Roman" w:hAnsi="Times New Roman" w:cs="Times New Roman"/>
-          <w:sz w:val="28"/>
-          <w:szCs w:val="28"/>
-        </w:rPr>
-        <w:t>get_post_tags</w:t>
-      </w:r>
-      <w:proofErr w:type="spellEnd"/>
-      <w:r>
-        <w:rPr>
-          <w:rFonts w:ascii="Times New Roman" w:hAnsi="Times New Roman" w:cs="Times New Roman"/>
-          <w:sz w:val="28"/>
-          <w:szCs w:val="28"/>
-        </w:rPr>
-        <w:t xml:space="preserve">, </w:t>
-      </w:r>
-      <w:proofErr w:type="spellStart"/>
-      <w:r>
-        <w:rPr>
-          <w:rFonts w:ascii="Times New Roman" w:hAnsi="Times New Roman" w:cs="Times New Roman"/>
-          <w:sz w:val="28"/>
-          <w:szCs w:val="28"/>
-        </w:rPr>
-        <w:t>get_popular_tags</w:t>
-      </w:r>
-      <w:proofErr w:type="spellEnd"/>
-      <w:r>
-        <w:rPr>
-          <w:rFonts w:ascii="Times New Roman" w:hAnsi="Times New Roman" w:cs="Times New Roman"/>
-          <w:sz w:val="28"/>
-          <w:szCs w:val="28"/>
-        </w:rPr>
-        <w:t>.</w:t>
+        <w:t>: get_users_summary, get_users_summary_by_registration_date, get_posts_summary, get_trending_posts, get_reported_posts, get_comments_on_post, get_comments_from_user, get_subscriptions_for_publisher, get_subscriptions_of_user, get_post_likes, get_user_likes, get_post_reports, get_user_reports, get_post_shares, get_user_shares, get_post_tags, get_popular_tags.</w:t>
       </w:r>
     </w:p>
     <w:p>
@@ -9792,14 +9276,12 @@
           <w:szCs w:val="28"/>
         </w:rPr>
       </w:pPr>
-      <w:proofErr w:type="spellStart"/>
       <w:r>
         <w:rPr>
           <w:szCs w:val="28"/>
         </w:rPr>
         <w:t>Процедуры</w:t>
       </w:r>
-      <w:proofErr w:type="spellEnd"/>
       <w:r>
         <w:rPr>
           <w:szCs w:val="28"/>
@@ -9807,14 +9289,12 @@
         </w:rPr>
         <w:t xml:space="preserve">, </w:t>
       </w:r>
-      <w:proofErr w:type="spellStart"/>
       <w:r>
         <w:rPr>
           <w:szCs w:val="28"/>
         </w:rPr>
         <w:t>отвечающие</w:t>
       </w:r>
-      <w:proofErr w:type="spellEnd"/>
       <w:r>
         <w:rPr>
           <w:szCs w:val="28"/>
@@ -9822,14 +9302,12 @@
         </w:rPr>
         <w:t xml:space="preserve"> </w:t>
       </w:r>
-      <w:proofErr w:type="spellStart"/>
       <w:r>
         <w:rPr>
           <w:szCs w:val="28"/>
         </w:rPr>
         <w:t>за</w:t>
       </w:r>
-      <w:proofErr w:type="spellEnd"/>
       <w:r>
         <w:rPr>
           <w:szCs w:val="28"/>
@@ -9867,119 +9345,18 @@
       <w:r>
         <w:t xml:space="preserve"> </w:t>
       </w:r>
-      <w:proofErr w:type="spellStart"/>
       <w:r>
         <w:rPr>
           <w:szCs w:val="28"/>
           <w:lang w:val="en-US"/>
         </w:rPr>
-        <w:t>update_user</w:t>
-      </w:r>
-      <w:proofErr w:type="spellEnd"/>
-      <w:r>
-        <w:rPr>
-          <w:szCs w:val="28"/>
-          <w:lang w:val="en-US"/>
-        </w:rPr>
-        <w:t xml:space="preserve">, </w:t>
-      </w:r>
-      <w:proofErr w:type="spellStart"/>
-      <w:r>
-        <w:rPr>
-          <w:szCs w:val="28"/>
-          <w:lang w:val="en-US"/>
-        </w:rPr>
-        <w:t>update_user_status</w:t>
-      </w:r>
-      <w:proofErr w:type="spellEnd"/>
-      <w:r>
-        <w:rPr>
-          <w:szCs w:val="28"/>
-          <w:lang w:val="en-US"/>
-        </w:rPr>
-        <w:t xml:space="preserve">, </w:t>
-      </w:r>
-      <w:proofErr w:type="spellStart"/>
-      <w:r>
-        <w:rPr>
-          <w:szCs w:val="28"/>
-          <w:lang w:val="en-US"/>
-        </w:rPr>
-        <w:t>update_user_role</w:t>
-      </w:r>
-      <w:proofErr w:type="spellEnd"/>
-      <w:r>
-        <w:rPr>
-          <w:szCs w:val="28"/>
-          <w:lang w:val="en-US"/>
-        </w:rPr>
-        <w:t xml:space="preserve">, </w:t>
-      </w:r>
-      <w:proofErr w:type="spellStart"/>
-      <w:r>
-        <w:rPr>
-          <w:szCs w:val="28"/>
-          <w:lang w:val="en-US"/>
-        </w:rPr>
-        <w:t>update_user_password_hash</w:t>
-      </w:r>
-      <w:proofErr w:type="spellEnd"/>
-      <w:r>
-        <w:rPr>
-          <w:szCs w:val="28"/>
-          <w:lang w:val="en-US"/>
-        </w:rPr>
-        <w:t xml:space="preserve">, </w:t>
-      </w:r>
-      <w:proofErr w:type="spellStart"/>
-      <w:r>
-        <w:rPr>
-          <w:szCs w:val="28"/>
-          <w:lang w:val="en-US"/>
-        </w:rPr>
-        <w:t>update_user_email</w:t>
-      </w:r>
-      <w:proofErr w:type="spellEnd"/>
-      <w:r>
-        <w:rPr>
-          <w:szCs w:val="28"/>
-          <w:lang w:val="en-US"/>
-        </w:rPr>
-        <w:t>,</w:t>
-      </w:r>
-      <w:r>
-        <w:rPr>
-          <w:szCs w:val="28"/>
-        </w:rPr>
-        <w:t xml:space="preserve"> </w:t>
-      </w:r>
-      <w:proofErr w:type="spellStart"/>
-      <w:r>
-        <w:rPr>
-          <w:szCs w:val="28"/>
-        </w:rPr>
-        <w:t>update_post</w:t>
-      </w:r>
-      <w:proofErr w:type="spellEnd"/>
-      <w:r>
-        <w:rPr>
-          <w:szCs w:val="28"/>
-        </w:rPr>
-        <w:t xml:space="preserve">, </w:t>
-      </w:r>
-      <w:proofErr w:type="spellStart"/>
-      <w:r>
-        <w:rPr>
-          <w:szCs w:val="28"/>
-        </w:rPr>
-        <w:t>update_comment</w:t>
-      </w:r>
-      <w:proofErr w:type="spellEnd"/>
-      <w:r>
-        <w:rPr>
-          <w:szCs w:val="28"/>
-        </w:rPr>
-        <w:t>.</w:t>
+        <w:t>update_user, update_user_status, update_user_role, update_user_password_hash, update_user_email,</w:t>
+      </w:r>
+      <w:r>
+        <w:rPr>
+          <w:szCs w:val="28"/>
+        </w:rPr>
+        <w:t xml:space="preserve"> update_post, update_comment.</w:t>
       </w:r>
     </w:p>
     <w:p>
@@ -10625,28 +10002,7 @@
         <w:rPr>
           <w:szCs w:val="28"/>
         </w:rPr>
-        <w:t xml:space="preserve">: </w:t>
-      </w:r>
-      <w:proofErr w:type="spellStart"/>
-      <w:r>
-        <w:rPr>
-          <w:szCs w:val="28"/>
-        </w:rPr>
-        <w:t>delete_user</w:t>
-      </w:r>
-      <w:proofErr w:type="spellEnd"/>
-      <w:r>
-        <w:rPr>
-          <w:szCs w:val="28"/>
-        </w:rPr>
-        <w:t xml:space="preserve">, </w:t>
-      </w:r>
-      <w:proofErr w:type="spellStart"/>
-      <w:r>
-        <w:rPr>
-          <w:szCs w:val="28"/>
-        </w:rPr>
-        <w:t>delete_</w:t>
+        <w:t>: delete_user, delete_</w:t>
       </w:r>
       <w:r>
         <w:rPr>
@@ -10654,19 +10010,11 @@
         </w:rPr>
         <w:t>post</w:t>
       </w:r>
-      <w:proofErr w:type="spellEnd"/>
-      <w:r>
-        <w:rPr>
-          <w:szCs w:val="28"/>
-        </w:rPr>
-        <w:t xml:space="preserve">, </w:t>
-      </w:r>
-      <w:proofErr w:type="spellStart"/>
-      <w:r>
-        <w:rPr>
-          <w:szCs w:val="28"/>
-        </w:rPr>
-        <w:t>delete_</w:t>
+      <w:r>
+        <w:rPr>
+          <w:szCs w:val="28"/>
+        </w:rPr>
+        <w:t>, delete_</w:t>
       </w:r>
       <w:r>
         <w:rPr>
@@ -10674,7 +10022,6 @@
         </w:rPr>
         <w:t>comment</w:t>
       </w:r>
-      <w:proofErr w:type="spellEnd"/>
       <w:r>
         <w:rPr>
           <w:szCs w:val="28"/>
@@ -10687,33 +10034,11 @@
         </w:rPr>
         <w:t xml:space="preserve"> </w:t>
       </w:r>
-      <w:proofErr w:type="spellStart"/>
-      <w:r>
-        <w:rPr>
-          <w:szCs w:val="28"/>
-        </w:rPr>
-        <w:t>delete_tag</w:t>
-      </w:r>
-      <w:proofErr w:type="spellEnd"/>
-      <w:r>
-        <w:rPr>
-          <w:szCs w:val="28"/>
-        </w:rPr>
-        <w:t xml:space="preserve">, </w:t>
-      </w:r>
-      <w:proofErr w:type="spellStart"/>
-      <w:r>
-        <w:rPr>
-          <w:szCs w:val="28"/>
-        </w:rPr>
-        <w:t>delete_tags</w:t>
-      </w:r>
-      <w:proofErr w:type="spellEnd"/>
-      <w:r>
-        <w:rPr>
-          <w:szCs w:val="28"/>
-        </w:rPr>
-        <w:t>,</w:t>
+      <w:r>
+        <w:rPr>
+          <w:szCs w:val="28"/>
+        </w:rPr>
+        <w:t>delete_tag, delete_tags,</w:t>
       </w:r>
       <w:r>
         <w:rPr>
@@ -10721,33 +10046,11 @@
         </w:rPr>
         <w:t xml:space="preserve"> </w:t>
       </w:r>
-      <w:proofErr w:type="spellStart"/>
-      <w:r>
-        <w:rPr>
-          <w:szCs w:val="28"/>
-        </w:rPr>
-        <w:t>delete_like</w:t>
-      </w:r>
-      <w:proofErr w:type="spellEnd"/>
-      <w:r>
-        <w:rPr>
-          <w:szCs w:val="28"/>
-        </w:rPr>
-        <w:t xml:space="preserve">, </w:t>
-      </w:r>
-      <w:proofErr w:type="spellStart"/>
-      <w:r>
-        <w:rPr>
-          <w:szCs w:val="28"/>
-        </w:rPr>
-        <w:t>delete_likes</w:t>
-      </w:r>
-      <w:proofErr w:type="spellEnd"/>
-      <w:r>
-        <w:rPr>
-          <w:szCs w:val="28"/>
-        </w:rPr>
-        <w:t>,</w:t>
+      <w:r>
+        <w:rPr>
+          <w:szCs w:val="28"/>
+        </w:rPr>
+        <w:t>delete_like, delete_likes,</w:t>
       </w:r>
       <w:r>
         <w:rPr>
@@ -10755,33 +10058,11 @@
         </w:rPr>
         <w:t xml:space="preserve"> </w:t>
       </w:r>
-      <w:proofErr w:type="spellStart"/>
-      <w:r>
-        <w:rPr>
-          <w:szCs w:val="28"/>
-        </w:rPr>
-        <w:t>delete_report</w:t>
-      </w:r>
-      <w:proofErr w:type="spellEnd"/>
-      <w:r>
-        <w:rPr>
-          <w:szCs w:val="28"/>
-        </w:rPr>
-        <w:t xml:space="preserve">, </w:t>
-      </w:r>
-      <w:proofErr w:type="spellStart"/>
-      <w:r>
-        <w:rPr>
-          <w:szCs w:val="28"/>
-        </w:rPr>
-        <w:t>delete_reports</w:t>
-      </w:r>
-      <w:proofErr w:type="spellEnd"/>
-      <w:r>
-        <w:rPr>
-          <w:szCs w:val="28"/>
-        </w:rPr>
-        <w:t>,</w:t>
+      <w:r>
+        <w:rPr>
+          <w:szCs w:val="28"/>
+        </w:rPr>
+        <w:t>delete_report, delete_reports,</w:t>
       </w:r>
       <w:r>
         <w:rPr>
@@ -10789,33 +10070,11 @@
         </w:rPr>
         <w:t xml:space="preserve"> </w:t>
       </w:r>
-      <w:proofErr w:type="spellStart"/>
-      <w:r>
-        <w:rPr>
-          <w:szCs w:val="28"/>
-        </w:rPr>
-        <w:t>delete_share</w:t>
-      </w:r>
-      <w:proofErr w:type="spellEnd"/>
-      <w:r>
-        <w:rPr>
-          <w:szCs w:val="28"/>
-        </w:rPr>
-        <w:t xml:space="preserve">, </w:t>
-      </w:r>
-      <w:proofErr w:type="spellStart"/>
-      <w:r>
-        <w:rPr>
-          <w:szCs w:val="28"/>
-        </w:rPr>
-        <w:t>delete_shares</w:t>
-      </w:r>
-      <w:proofErr w:type="spellEnd"/>
-      <w:r>
-        <w:rPr>
-          <w:szCs w:val="28"/>
-        </w:rPr>
-        <w:t>,</w:t>
+      <w:r>
+        <w:rPr>
+          <w:szCs w:val="28"/>
+        </w:rPr>
+        <w:t>delete_share, delete_shares,</w:t>
       </w:r>
       <w:r>
         <w:rPr>
@@ -10823,14 +10082,12 @@
         </w:rPr>
         <w:t xml:space="preserve"> </w:t>
       </w:r>
-      <w:proofErr w:type="spellStart"/>
       <w:r>
         <w:rPr>
           <w:szCs w:val="28"/>
         </w:rPr>
         <w:t>delete_subscription</w:t>
       </w:r>
-      <w:proofErr w:type="spellEnd"/>
       <w:r>
         <w:rPr>
           <w:szCs w:val="28"/>
@@ -12992,7 +12249,6 @@
         </w:rPr>
         <w:t xml:space="preserve">, </w:t>
       </w:r>
-      <w:proofErr w:type="spellStart"/>
       <w:r>
         <w:rPr>
           <w:rFonts w:ascii="Times New Roman" w:hAnsi="Times New Roman" w:cs="Times New Roman"/>
@@ -13001,7 +12257,6 @@
         </w:rPr>
         <w:t>GiST</w:t>
       </w:r>
-      <w:proofErr w:type="spellEnd"/>
       <w:r>
         <w:rPr>
           <w:rFonts w:ascii="Times New Roman" w:hAnsi="Times New Roman" w:cs="Times New Roman"/>
@@ -13028,7 +12283,6 @@
         </w:rPr>
         <w:t>-</w:t>
       </w:r>
-      <w:proofErr w:type="spellStart"/>
       <w:r>
         <w:rPr>
           <w:rFonts w:ascii="Times New Roman" w:hAnsi="Times New Roman" w:cs="Times New Roman"/>
@@ -13037,7 +12291,6 @@
         </w:rPr>
         <w:t>GiST</w:t>
       </w:r>
-      <w:proofErr w:type="spellEnd"/>
       <w:r>
         <w:rPr>
           <w:rFonts w:ascii="Times New Roman" w:hAnsi="Times New Roman" w:cs="Times New Roman"/>
@@ -13286,7 +12539,6 @@
           <w:lang w:val="ru-RU"/>
         </w:rPr>
       </w:pPr>
-      <w:proofErr w:type="spellStart"/>
       <w:r>
         <w:rPr>
           <w:rFonts w:ascii="Times New Roman" w:hAnsi="Times New Roman" w:cs="Times New Roman"/>
@@ -13295,7 +12547,6 @@
         </w:rPr>
         <w:t>GiST</w:t>
       </w:r>
-      <w:proofErr w:type="spellEnd"/>
       <w:r>
         <w:rPr>
           <w:rFonts w:ascii="Times New Roman" w:hAnsi="Times New Roman" w:cs="Times New Roman"/>
@@ -13305,7 +12556,6 @@
         </w:rPr>
         <w:t xml:space="preserve">: </w:t>
       </w:r>
-      <w:proofErr w:type="spellStart"/>
       <w:r>
         <w:rPr>
           <w:rFonts w:ascii="Times New Roman" w:hAnsi="Times New Roman" w:cs="Times New Roman"/>
@@ -13314,7 +12564,6 @@
         </w:rPr>
         <w:t>GiST</w:t>
       </w:r>
-      <w:proofErr w:type="spellEnd"/>
       <w:r>
         <w:rPr>
           <w:rFonts w:ascii="Times New Roman" w:hAnsi="Times New Roman" w:cs="Times New Roman"/>
@@ -13375,7 +12624,6 @@
         </w:rPr>
         <w:t xml:space="preserve">) индексы не являются одним видом индекса, а скорее инфраструктурой, в рамках которой могут быть реализованы многие различные стратегии индексации. Соответственно, конкретные операторы, с которыми может быть использован </w:t>
       </w:r>
-      <w:proofErr w:type="spellStart"/>
       <w:r>
         <w:rPr>
           <w:rFonts w:ascii="Times New Roman" w:hAnsi="Times New Roman" w:cs="Times New Roman"/>
@@ -13384,7 +12632,6 @@
         </w:rPr>
         <w:t>GiST</w:t>
       </w:r>
-      <w:proofErr w:type="spellEnd"/>
       <w:r>
         <w:rPr>
           <w:rFonts w:ascii="Times New Roman" w:hAnsi="Times New Roman" w:cs="Times New Roman"/>
@@ -13425,7 +12672,6 @@
         </w:rPr>
         <w:t>-</w:t>
       </w:r>
-      <w:proofErr w:type="spellStart"/>
       <w:r>
         <w:rPr>
           <w:rFonts w:ascii="Times New Roman" w:hAnsi="Times New Roman" w:cs="Times New Roman"/>
@@ -13434,7 +12680,6 @@
         </w:rPr>
         <w:t>GiST</w:t>
       </w:r>
-      <w:proofErr w:type="spellEnd"/>
       <w:r>
         <w:rPr>
           <w:rFonts w:ascii="Times New Roman" w:hAnsi="Times New Roman" w:cs="Times New Roman"/>
@@ -13461,7 +12706,6 @@
         </w:rPr>
         <w:t>-</w:t>
       </w:r>
-      <w:proofErr w:type="spellStart"/>
       <w:r>
         <w:rPr>
           <w:rFonts w:ascii="Times New Roman" w:hAnsi="Times New Roman" w:cs="Times New Roman"/>
@@ -13470,7 +12714,6 @@
         </w:rPr>
         <w:t>GiST</w:t>
       </w:r>
-      <w:proofErr w:type="spellEnd"/>
       <w:r>
         <w:rPr>
           <w:rFonts w:ascii="Times New Roman" w:hAnsi="Times New Roman" w:cs="Times New Roman"/>
@@ -13514,7 +12757,6 @@
         </w:rPr>
         <w:t xml:space="preserve"> </w:t>
       </w:r>
-      <w:proofErr w:type="spellStart"/>
       <w:r>
         <w:rPr>
           <w:rFonts w:ascii="Times New Roman" w:hAnsi="Times New Roman" w:cs="Times New Roman"/>
@@ -13523,7 +12765,6 @@
         </w:rPr>
         <w:t>GiST</w:t>
       </w:r>
-      <w:proofErr w:type="spellEnd"/>
       <w:r>
         <w:rPr>
           <w:rFonts w:ascii="Times New Roman" w:hAnsi="Times New Roman" w:cs="Times New Roman"/>
@@ -14222,18 +13463,7 @@
           <w:shd w:val="clear" w:color="auto" w:fill="FFFFFF"/>
           <w:lang w:val="ru-RU" w:eastAsia="ru-RU"/>
         </w:rPr>
-        <w:t>MongoDB является документо-ориентированной системой, в которой центральным понятием является документ. Документ можно представить как объект, хранящий некоторую информацию. Документная база данных – это тип нереляционных баз данных, предназначенный для хранения и запроса данных в виде документов в формате, подобном JSON. Гибкий, полуструктурированный, иерархический характер документов и документных баз данных позволяет им развиваться в соответствии с потребностями приложений</w:t>
-      </w:r>
-      <w:r>
-        <w:rPr>
-          <w:rFonts w:ascii="Times New Roman" w:eastAsiaTheme="majorEastAsia" w:hAnsi="Times New Roman" w:cs="Times New Roman"/>
-          <w:color w:val="000000" w:themeColor="text1"/>
-          <w:sz w:val="28"/>
-          <w:szCs w:val="36"/>
-          <w:shd w:val="clear" w:color="auto" w:fill="FFFFFF"/>
-          <w:lang w:val="ru-RU" w:eastAsia="ru-RU"/>
-        </w:rPr>
-        <w:t>.</w:t>
+        <w:t>MongoDB является документо-ориентированной системой, в которой центральным понятием является документ. Документ можно представить как объект, хранящий некоторую информацию. Документная база данных – это тип нереляционных баз данных, предназначенный для хранения и запроса данных в виде документов в формате, подобном JSON. Гибкий, полуструктурированный, иерархический характер документов и документных баз данных позволяет им развиваться в соответствии с потребностями приложений.</w:t>
       </w:r>
     </w:p>
     <w:p>
@@ -14261,247 +13491,817 @@
           <w:rFonts w:cs="Times New Roman"/>
           <w:lang w:val="ru-RU"/>
         </w:rPr>
-        <w:t>.1 Табличные пространства</w:t>
-      </w:r>
-    </w:p>
-    <w:p>
-      <w:pPr>
-        <w:widowControl w:val="0"/>
-        <w:spacing w:after="0" w:line="240" w:lineRule="auto"/>
-        <w:ind w:firstLine="709"/>
-        <w:jc w:val="both"/>
-        <w:rPr>
-          <w:rFonts w:ascii="Times New Roman" w:hAnsi="Times New Roman" w:cs="Times New Roman"/>
-          <w:color w:val="000000" w:themeColor="text1"/>
-          <w:sz w:val="28"/>
-          <w:szCs w:val="36"/>
-          <w:lang w:val="ru-RU"/>
-        </w:rPr>
-      </w:pPr>
-      <w:r>
-        <w:rPr>
-          <w:rFonts w:ascii="Times New Roman" w:hAnsi="Times New Roman" w:cs="Times New Roman"/>
-          <w:color w:val="000000" w:themeColor="text1"/>
-          <w:sz w:val="28"/>
-          <w:szCs w:val="36"/>
-          <w:lang w:val="ru-RU"/>
-        </w:rPr>
-        <w:t xml:space="preserve">Табличное пространство - </w:t>
-      </w:r>
-      <w:r>
-        <w:rPr>
-          <w:rFonts w:ascii="Times New Roman" w:hAnsi="Times New Roman" w:cs="Times New Roman"/>
-          <w:color w:val="000000" w:themeColor="text1"/>
-          <w:sz w:val="28"/>
-          <w:szCs w:val="36"/>
-          <w:lang w:val="ru-RU"/>
-        </w:rPr>
-        <w:t>это</w:t>
-      </w:r>
-      <w:r>
-        <w:rPr>
-          <w:rFonts w:ascii="Times New Roman" w:hAnsi="Times New Roman" w:cs="Times New Roman"/>
-          <w:color w:val="000000" w:themeColor="text1"/>
-          <w:sz w:val="28"/>
-          <w:szCs w:val="36"/>
-          <w:lang w:val="ru-RU"/>
-        </w:rPr>
-        <w:t xml:space="preserve"> концепция, которая позволяет администраторам баз данных определять места в файловой системе, где хранятся файлы, представляющие объекты базы данных, такие как таблицы, индексы и т.д Табличные пространства в PostgreSQL позволяют контролировать расположение файлов на диске и оптимизировать производительность базы данных.</w:t>
-      </w:r>
-    </w:p>
-    <w:p>
-      <w:pPr>
-        <w:rPr>
-          <w:rFonts w:ascii="Times New Roman" w:hAnsi="Times New Roman" w:cs="Times New Roman"/>
-          <w:b/>
-          <w:bCs/>
-          <w:sz w:val="28"/>
-          <w:szCs w:val="28"/>
-          <w:lang w:val="ru-RU"/>
-        </w:rPr>
-      </w:pPr>
-      <w:r>
-        <w:rPr>
-          <w:rFonts w:ascii="Times New Roman" w:hAnsi="Times New Roman" w:cs="Times New Roman"/>
-          <w:b/>
-          <w:bCs/>
-          <w:sz w:val="28"/>
-          <w:szCs w:val="28"/>
-          <w:lang w:val="ru-RU"/>
-        </w:rPr>
-        <w:br w:type="page"/>
-      </w:r>
-    </w:p>
-    <w:p>
-      <w:pPr>
-        <w:spacing w:after="360" w:line="240" w:lineRule="auto"/>
-        <w:ind w:firstLine="709"/>
-        <w:jc w:val="both"/>
-        <w:rPr>
-          <w:rFonts w:ascii="Times New Roman" w:hAnsi="Times New Roman" w:cs="Times New Roman"/>
-          <w:b/>
-          <w:bCs/>
-          <w:sz w:val="28"/>
-          <w:szCs w:val="28"/>
-          <w:lang w:val="ru-RU"/>
-        </w:rPr>
-      </w:pPr>
-      <w:r>
-        <w:rPr>
-          <w:rFonts w:ascii="Times New Roman" w:hAnsi="Times New Roman" w:cs="Times New Roman"/>
-          <w:b/>
-          <w:bCs/>
-          <w:sz w:val="28"/>
-          <w:szCs w:val="28"/>
-          <w:lang w:val="ru-RU"/>
-        </w:rPr>
-        <w:lastRenderedPageBreak/>
-        <w:t>5</w:t>
-      </w:r>
-      <w:r>
-        <w:rPr>
-          <w:rFonts w:ascii="Times New Roman" w:hAnsi="Times New Roman" w:cs="Times New Roman"/>
-          <w:b/>
-          <w:bCs/>
-          <w:sz w:val="28"/>
-          <w:szCs w:val="28"/>
-          <w:lang w:val="ru-RU"/>
-        </w:rPr>
-        <w:t xml:space="preserve"> </w:t>
-      </w:r>
-      <w:r>
-        <w:rPr>
-          <w:rFonts w:ascii="Times New Roman" w:hAnsi="Times New Roman" w:cs="Times New Roman"/>
-          <w:b/>
-          <w:bCs/>
-          <w:sz w:val="28"/>
-          <w:szCs w:val="28"/>
-          <w:lang w:val="ru-RU"/>
-        </w:rPr>
-        <w:t>Тестирование производительности</w:t>
-      </w:r>
-    </w:p>
-    <w:p>
-      <w:pPr>
-        <w:spacing w:after="240" w:line="240" w:lineRule="auto"/>
-        <w:ind w:firstLine="709"/>
+        <w:t xml:space="preserve">.1 </w:t>
+      </w:r>
+      <w:r>
+        <w:rPr>
+          <w:rFonts w:cs="Times New Roman"/>
+          <w:lang w:val="ru-RU"/>
+        </w:rPr>
+        <w:t>Запросы к базе данных</w:t>
+      </w:r>
+    </w:p>
+    <w:p>
+      <w:pPr>
+        <w:spacing w:line="240" w:lineRule="auto"/>
         <w:contextualSpacing/>
         <w:jc w:val="both"/>
         <w:rPr>
           <w:rFonts w:ascii="Times New Roman" w:hAnsi="Times New Roman" w:cs="Times New Roman"/>
-          <w:sz w:val="28"/>
-          <w:szCs w:val="28"/>
-          <w:lang w:val="ru-RU"/>
-        </w:rPr>
-      </w:pPr>
-      <w:r>
-        <w:rPr>
-          <w:rFonts w:ascii="Times New Roman" w:hAnsi="Times New Roman" w:cs="Times New Roman"/>
-          <w:sz w:val="28"/>
-          <w:szCs w:val="28"/>
+          <w:color w:val="000000" w:themeColor="text1"/>
+          <w:sz w:val="28"/>
+          <w:szCs w:val="36"/>
+          <w:lang w:val="ru-RU"/>
+        </w:rPr>
+      </w:pPr>
+      <w:r>
+        <w:rPr>
+          <w:rFonts w:ascii="Times New Roman" w:hAnsi="Times New Roman" w:cs="Times New Roman"/>
+          <w:color w:val="000000" w:themeColor="text1"/>
+          <w:sz w:val="28"/>
+          <w:szCs w:val="36"/>
           <w:lang w:val="ru-RU"/>
         </w:rPr>
         <w:tab/>
-      </w:r>
-      <w:r>
-        <w:rPr>
-          <w:rFonts w:ascii="Times New Roman" w:hAnsi="Times New Roman" w:cs="Times New Roman"/>
-          <w:sz w:val="28"/>
-          <w:szCs w:val="28"/>
-          <w:lang w:val="ru-RU"/>
-        </w:rPr>
-        <w:t>Производительность базы данных является критически важным фактором для обеспечения быстрого и эффективного доступа к данным.</w:t>
-      </w:r>
-      <w:r>
-        <w:rPr>
-          <w:rFonts w:ascii="Times New Roman" w:hAnsi="Times New Roman" w:cs="Times New Roman"/>
-          <w:sz w:val="28"/>
-          <w:szCs w:val="28"/>
-          <w:lang w:val="ru-RU"/>
-        </w:rPr>
-        <w:t xml:space="preserve"> Ключевым в обеспечении произваодительности бд является правильное использование индексов. </w:t>
-      </w:r>
-      <w:r>
-        <w:rPr>
-          <w:rFonts w:ascii="Times New Roman" w:hAnsi="Times New Roman" w:cs="Times New Roman"/>
-          <w:sz w:val="28"/>
-          <w:szCs w:val="28"/>
-          <w:lang w:val="ru-RU"/>
-        </w:rPr>
-        <w:t>Правильное использование индексов может значительно улучшить производительность базы данных и обеспечить быстрый и надежный доступ к данным.</w:t>
-      </w:r>
-    </w:p>
-    <w:p>
-      <w:pPr>
-        <w:spacing w:after="240" w:line="240" w:lineRule="auto"/>
-        <w:ind w:firstLine="709"/>
+        <w:t xml:space="preserve">В реляционных базах данных для запросов используется язык </w:t>
+      </w:r>
+      <w:r>
+        <w:rPr>
+          <w:rFonts w:ascii="Times New Roman" w:hAnsi="Times New Roman" w:cs="Times New Roman"/>
+          <w:color w:val="000000" w:themeColor="text1"/>
+          <w:sz w:val="28"/>
+          <w:szCs w:val="36"/>
+        </w:rPr>
+        <w:t>SQL</w:t>
+      </w:r>
+      <w:r>
+        <w:rPr>
+          <w:rFonts w:ascii="Times New Roman" w:hAnsi="Times New Roman" w:cs="Times New Roman"/>
+          <w:color w:val="000000" w:themeColor="text1"/>
+          <w:sz w:val="28"/>
+          <w:szCs w:val="36"/>
+          <w:lang w:val="ru-RU"/>
+        </w:rPr>
+        <w:t>.</w:t>
+      </w:r>
+      <w:r>
+        <w:rPr>
+          <w:rFonts w:ascii="Times New Roman" w:hAnsi="Times New Roman" w:cs="Times New Roman"/>
+          <w:color w:val="000000" w:themeColor="text1"/>
+          <w:sz w:val="28"/>
+          <w:szCs w:val="36"/>
+          <w:lang w:val="ru-RU"/>
+        </w:rPr>
+        <w:t xml:space="preserve"> </w:t>
+      </w:r>
+      <w:r>
+        <w:rPr>
+          <w:rFonts w:ascii="Times New Roman" w:hAnsi="Times New Roman" w:cs="Times New Roman"/>
+          <w:color w:val="000000" w:themeColor="text1"/>
+          <w:sz w:val="28"/>
+          <w:szCs w:val="36"/>
+          <w:lang w:val="ru-RU"/>
+        </w:rPr>
+        <w:t>SQL (Structured Query Language) - это стандартизированный язык для добавления, доступа, обновления и удаления данных в реляционных базах данных.</w:t>
+      </w:r>
+    </w:p>
+    <w:p>
+      <w:pPr>
+        <w:spacing w:line="240" w:lineRule="auto"/>
         <w:contextualSpacing/>
         <w:jc w:val="both"/>
         <w:rPr>
           <w:rFonts w:ascii="Times New Roman" w:hAnsi="Times New Roman" w:cs="Times New Roman"/>
-          <w:sz w:val="28"/>
-          <w:szCs w:val="28"/>
-          <w:lang w:val="ru-RU"/>
-        </w:rPr>
-      </w:pPr>
-      <w:r>
-        <w:rPr>
-          <w:rFonts w:ascii="Times New Roman" w:hAnsi="Times New Roman" w:cs="Times New Roman"/>
-          <w:sz w:val="28"/>
-          <w:szCs w:val="28"/>
-          <w:lang w:val="ru-RU"/>
-        </w:rPr>
-        <w:t xml:space="preserve">Для тестирования производительности была выбрана таблица </w:t>
-      </w:r>
-      <w:r>
-        <w:rPr>
-          <w:rFonts w:ascii="Times New Roman" w:hAnsi="Times New Roman" w:cs="Times New Roman"/>
-          <w:sz w:val="28"/>
-          <w:szCs w:val="28"/>
-        </w:rPr>
-        <w:t>Likes</w:t>
-      </w:r>
-      <w:r>
-        <w:rPr>
-          <w:rFonts w:ascii="Times New Roman" w:hAnsi="Times New Roman" w:cs="Times New Roman"/>
-          <w:sz w:val="28"/>
-          <w:szCs w:val="28"/>
-          <w:lang w:val="ru-RU"/>
-        </w:rPr>
-        <w:t xml:space="preserve">, так как лайки являются самым часто используемым действием взаимодействия в социальной сети. После заполнения таблицы с используем генерации случайных значений в таблице находится </w:t>
-      </w:r>
-      <w:r>
-        <w:rPr>
-          <w:rFonts w:ascii="Times New Roman" w:hAnsi="Times New Roman" w:cs="Times New Roman"/>
-          <w:sz w:val="28"/>
-          <w:szCs w:val="28"/>
-          <w:lang w:val="ru-RU"/>
-        </w:rPr>
-        <w:t>145335</w:t>
-      </w:r>
-      <w:r>
-        <w:rPr>
-          <w:rFonts w:ascii="Times New Roman" w:hAnsi="Times New Roman" w:cs="Times New Roman"/>
-          <w:sz w:val="28"/>
-          <w:szCs w:val="28"/>
-          <w:lang w:val="ru-RU"/>
-        </w:rPr>
-        <w:t xml:space="preserve"> строк, представлено на рисунке 6.1.</w:t>
+          <w:color w:val="000000" w:themeColor="text1"/>
+          <w:sz w:val="28"/>
+          <w:szCs w:val="36"/>
+          <w:lang w:val="ru-RU"/>
+        </w:rPr>
+      </w:pPr>
+      <w:r>
+        <w:rPr>
+          <w:rFonts w:ascii="Times New Roman" w:hAnsi="Times New Roman" w:cs="Times New Roman"/>
+          <w:color w:val="000000" w:themeColor="text1"/>
+          <w:sz w:val="28"/>
+          <w:szCs w:val="36"/>
+          <w:lang w:val="ru-RU"/>
+        </w:rPr>
+        <w:tab/>
+        <w:t>Однако для использования данных в приложении требуется решение для преобразования данных из таблиц реляционной бд в объекты языка программирования. Сегодня для решения данной проблемы используются</w:t>
+      </w:r>
+      <w:r>
+        <w:rPr>
+          <w:rFonts w:ascii="Times New Roman" w:hAnsi="Times New Roman" w:cs="Times New Roman"/>
+          <w:color w:val="000000" w:themeColor="text1"/>
+          <w:sz w:val="28"/>
+          <w:szCs w:val="36"/>
+          <w:lang w:val="ru-RU"/>
+        </w:rPr>
+        <w:t xml:space="preserve"> </w:t>
+      </w:r>
+      <w:r>
+        <w:rPr>
+          <w:rFonts w:ascii="Times New Roman" w:hAnsi="Times New Roman" w:cs="Times New Roman"/>
+          <w:color w:val="000000" w:themeColor="text1"/>
+          <w:sz w:val="28"/>
+          <w:szCs w:val="36"/>
+        </w:rPr>
+        <w:t>ORM</w:t>
+      </w:r>
+      <w:r>
+        <w:rPr>
+          <w:rFonts w:ascii="Times New Roman" w:hAnsi="Times New Roman" w:cs="Times New Roman"/>
+          <w:color w:val="000000" w:themeColor="text1"/>
+          <w:sz w:val="28"/>
+          <w:szCs w:val="36"/>
+          <w:lang w:val="ru-RU"/>
+        </w:rPr>
+        <w:t>.</w:t>
+      </w:r>
+      <w:r>
+        <w:rPr>
+          <w:rFonts w:ascii="Times New Roman" w:hAnsi="Times New Roman" w:cs="Times New Roman"/>
+          <w:color w:val="000000" w:themeColor="text1"/>
+          <w:sz w:val="28"/>
+          <w:szCs w:val="36"/>
+          <w:lang w:val="ru-RU"/>
+        </w:rPr>
+        <w:t xml:space="preserve"> </w:t>
+      </w:r>
+      <w:r>
+        <w:rPr>
+          <w:rFonts w:ascii="Times New Roman" w:hAnsi="Times New Roman" w:cs="Times New Roman"/>
+          <w:color w:val="000000" w:themeColor="text1"/>
+          <w:sz w:val="28"/>
+          <w:szCs w:val="36"/>
+        </w:rPr>
+        <w:t>ORM</w:t>
+      </w:r>
+      <w:r>
+        <w:rPr>
+          <w:rFonts w:ascii="Times New Roman" w:hAnsi="Times New Roman" w:cs="Times New Roman"/>
+          <w:color w:val="000000" w:themeColor="text1"/>
+          <w:sz w:val="28"/>
+          <w:szCs w:val="36"/>
+          <w:lang w:val="ru-RU"/>
+        </w:rPr>
+        <w:t xml:space="preserve"> (</w:t>
+      </w:r>
+      <w:r>
+        <w:rPr>
+          <w:rFonts w:ascii="Times New Roman" w:hAnsi="Times New Roman" w:cs="Times New Roman"/>
+          <w:color w:val="000000" w:themeColor="text1"/>
+          <w:sz w:val="28"/>
+          <w:szCs w:val="36"/>
+        </w:rPr>
+        <w:t>Object</w:t>
+      </w:r>
+      <w:r>
+        <w:rPr>
+          <w:rFonts w:ascii="Times New Roman" w:hAnsi="Times New Roman" w:cs="Times New Roman"/>
+          <w:color w:val="000000" w:themeColor="text1"/>
+          <w:sz w:val="28"/>
+          <w:szCs w:val="36"/>
+          <w:lang w:val="ru-RU"/>
+        </w:rPr>
+        <w:t>-</w:t>
+      </w:r>
+      <w:r>
+        <w:rPr>
+          <w:rFonts w:ascii="Times New Roman" w:hAnsi="Times New Roman" w:cs="Times New Roman"/>
+          <w:color w:val="000000" w:themeColor="text1"/>
+          <w:sz w:val="28"/>
+          <w:szCs w:val="36"/>
+        </w:rPr>
+        <w:t>Relational</w:t>
+      </w:r>
+      <w:r>
+        <w:rPr>
+          <w:rFonts w:ascii="Times New Roman" w:hAnsi="Times New Roman" w:cs="Times New Roman"/>
+          <w:color w:val="000000" w:themeColor="text1"/>
+          <w:sz w:val="28"/>
+          <w:szCs w:val="36"/>
+          <w:lang w:val="ru-RU"/>
+        </w:rPr>
+        <w:t xml:space="preserve"> </w:t>
+      </w:r>
+      <w:r>
+        <w:rPr>
+          <w:rFonts w:ascii="Times New Roman" w:hAnsi="Times New Roman" w:cs="Times New Roman"/>
+          <w:color w:val="000000" w:themeColor="text1"/>
+          <w:sz w:val="28"/>
+          <w:szCs w:val="36"/>
+        </w:rPr>
+        <w:t>Mapping</w:t>
+      </w:r>
+      <w:r>
+        <w:rPr>
+          <w:rFonts w:ascii="Times New Roman" w:hAnsi="Times New Roman" w:cs="Times New Roman"/>
+          <w:color w:val="000000" w:themeColor="text1"/>
+          <w:sz w:val="28"/>
+          <w:szCs w:val="36"/>
+          <w:lang w:val="ru-RU"/>
+        </w:rPr>
+        <w:t>) - это фреймворк, который может помочь и упростить перевод между двумя парадигмами: объектами и таблицами реляционных баз данных. Он может использовать определения классов (модели) для создания, поддержки и обеспечения полного доступа к данным объектов и их сохранности в базе данных.</w:t>
+      </w:r>
+    </w:p>
+    <w:p>
+      <w:pPr>
+        <w:spacing w:line="240" w:lineRule="auto"/>
+        <w:contextualSpacing/>
+        <w:jc w:val="both"/>
+        <w:rPr>
+          <w:rFonts w:ascii="Times New Roman" w:hAnsi="Times New Roman" w:cs="Times New Roman"/>
+          <w:color w:val="000000" w:themeColor="text1"/>
+          <w:sz w:val="28"/>
+          <w:szCs w:val="36"/>
+          <w:lang w:val="ru-RU"/>
+        </w:rPr>
+      </w:pPr>
+      <w:r>
+        <w:rPr>
+          <w:rFonts w:ascii="Times New Roman" w:hAnsi="Times New Roman" w:cs="Times New Roman"/>
+          <w:color w:val="000000" w:themeColor="text1"/>
+          <w:sz w:val="28"/>
+          <w:szCs w:val="36"/>
+          <w:lang w:val="ru-RU"/>
+        </w:rPr>
+        <w:tab/>
+        <w:t xml:space="preserve">Большинство </w:t>
+      </w:r>
+      <w:r>
+        <w:rPr>
+          <w:rFonts w:ascii="Times New Roman" w:hAnsi="Times New Roman" w:cs="Times New Roman"/>
+          <w:color w:val="000000" w:themeColor="text1"/>
+          <w:sz w:val="28"/>
+          <w:szCs w:val="36"/>
+        </w:rPr>
+        <w:t>ORM</w:t>
+      </w:r>
+      <w:r>
+        <w:rPr>
+          <w:rFonts w:ascii="Times New Roman" w:hAnsi="Times New Roman" w:cs="Times New Roman"/>
+          <w:color w:val="000000" w:themeColor="text1"/>
+          <w:sz w:val="28"/>
+          <w:szCs w:val="36"/>
+          <w:lang w:val="ru-RU"/>
+        </w:rPr>
+        <w:t xml:space="preserve">, </w:t>
+      </w:r>
+      <w:r>
+        <w:rPr>
+          <w:rFonts w:ascii="Times New Roman" w:hAnsi="Times New Roman" w:cs="Times New Roman"/>
+          <w:color w:val="000000" w:themeColor="text1"/>
+          <w:sz w:val="28"/>
+          <w:szCs w:val="36"/>
+          <w:lang w:val="ru-RU"/>
+        </w:rPr>
+        <w:t xml:space="preserve">например </w:t>
+      </w:r>
+      <w:r>
+        <w:rPr>
+          <w:rFonts w:ascii="Times New Roman" w:hAnsi="Times New Roman" w:cs="Times New Roman"/>
+          <w:color w:val="000000" w:themeColor="text1"/>
+          <w:sz w:val="28"/>
+          <w:szCs w:val="36"/>
+        </w:rPr>
+        <w:t>Entity</w:t>
+      </w:r>
+      <w:r>
+        <w:rPr>
+          <w:rFonts w:ascii="Times New Roman" w:hAnsi="Times New Roman" w:cs="Times New Roman"/>
+          <w:color w:val="000000" w:themeColor="text1"/>
+          <w:sz w:val="28"/>
+          <w:szCs w:val="36"/>
+          <w:lang w:val="ru-RU"/>
+        </w:rPr>
+        <w:t xml:space="preserve"> </w:t>
+      </w:r>
+      <w:r>
+        <w:rPr>
+          <w:rFonts w:ascii="Times New Roman" w:hAnsi="Times New Roman" w:cs="Times New Roman"/>
+          <w:color w:val="000000" w:themeColor="text1"/>
+          <w:sz w:val="28"/>
+          <w:szCs w:val="36"/>
+        </w:rPr>
+        <w:t>Framework</w:t>
+      </w:r>
+      <w:r>
+        <w:rPr>
+          <w:rFonts w:ascii="Times New Roman" w:hAnsi="Times New Roman" w:cs="Times New Roman"/>
+          <w:color w:val="000000" w:themeColor="text1"/>
+          <w:sz w:val="28"/>
+          <w:szCs w:val="36"/>
+          <w:lang w:val="ru-RU"/>
+        </w:rPr>
+        <w:t xml:space="preserve"> </w:t>
+      </w:r>
+      <w:r>
+        <w:rPr>
+          <w:rFonts w:ascii="Times New Roman" w:hAnsi="Times New Roman" w:cs="Times New Roman"/>
+          <w:color w:val="000000" w:themeColor="text1"/>
+          <w:sz w:val="28"/>
+          <w:szCs w:val="36"/>
+        </w:rPr>
+        <w:t>Core</w:t>
+      </w:r>
+      <w:r>
+        <w:rPr>
+          <w:rFonts w:ascii="Times New Roman" w:hAnsi="Times New Roman" w:cs="Times New Roman"/>
+          <w:color w:val="000000" w:themeColor="text1"/>
+          <w:sz w:val="28"/>
+          <w:szCs w:val="36"/>
+          <w:lang w:val="ru-RU"/>
+        </w:rPr>
+        <w:t xml:space="preserve">, позволяют делать запросы к базе данных используя собственные методы и инструменты языка программирования. Это повышает скорость разработки, однако может усложнить написание более сложных запросов а также очень негативно сказаться на производительности. </w:t>
+      </w:r>
+    </w:p>
+    <w:p>
+      <w:pPr>
+        <w:spacing w:line="240" w:lineRule="auto"/>
+        <w:contextualSpacing/>
+        <w:jc w:val="both"/>
+        <w:rPr>
+          <w:rFonts w:ascii="Times New Roman" w:hAnsi="Times New Roman" w:cs="Times New Roman"/>
+          <w:color w:val="000000" w:themeColor="text1"/>
+          <w:sz w:val="28"/>
+          <w:szCs w:val="36"/>
+          <w:lang w:val="ru-RU"/>
+        </w:rPr>
+      </w:pPr>
+      <w:r>
+        <w:rPr>
+          <w:rFonts w:ascii="Times New Roman" w:hAnsi="Times New Roman" w:cs="Times New Roman"/>
+          <w:color w:val="000000" w:themeColor="text1"/>
+          <w:sz w:val="28"/>
+          <w:szCs w:val="36"/>
+          <w:lang w:val="ru-RU"/>
+        </w:rPr>
+        <w:tab/>
+        <w:t xml:space="preserve">Для решения данной проблемы можно использовать инструменты фреймворка для получения результата </w:t>
+      </w:r>
+      <w:r>
+        <w:rPr>
+          <w:rFonts w:ascii="Times New Roman" w:hAnsi="Times New Roman" w:cs="Times New Roman"/>
+          <w:color w:val="000000" w:themeColor="text1"/>
+          <w:sz w:val="28"/>
+          <w:szCs w:val="36"/>
+        </w:rPr>
+        <w:t>SQL</w:t>
+      </w:r>
+      <w:r>
+        <w:rPr>
+          <w:rFonts w:ascii="Times New Roman" w:hAnsi="Times New Roman" w:cs="Times New Roman"/>
+          <w:color w:val="000000" w:themeColor="text1"/>
+          <w:sz w:val="28"/>
+          <w:szCs w:val="36"/>
+          <w:lang w:val="ru-RU"/>
+        </w:rPr>
+        <w:t xml:space="preserve"> </w:t>
+      </w:r>
+      <w:r>
+        <w:rPr>
+          <w:rFonts w:ascii="Times New Roman" w:hAnsi="Times New Roman" w:cs="Times New Roman"/>
+          <w:color w:val="000000" w:themeColor="text1"/>
+          <w:sz w:val="28"/>
+          <w:szCs w:val="36"/>
+          <w:lang w:val="ru-RU"/>
+        </w:rPr>
+        <w:t xml:space="preserve">запроса, но в таком случае мы будем ограничены моделями нашего приложения, которые обязаны соответствовать результату </w:t>
+      </w:r>
+      <w:r>
+        <w:rPr>
+          <w:rFonts w:ascii="Times New Roman" w:hAnsi="Times New Roman" w:cs="Times New Roman"/>
+          <w:color w:val="000000" w:themeColor="text1"/>
+          <w:sz w:val="28"/>
+          <w:szCs w:val="36"/>
+        </w:rPr>
+        <w:t>SQL</w:t>
+      </w:r>
+      <w:r>
+        <w:rPr>
+          <w:rFonts w:ascii="Times New Roman" w:hAnsi="Times New Roman" w:cs="Times New Roman"/>
+          <w:color w:val="000000" w:themeColor="text1"/>
+          <w:sz w:val="28"/>
+          <w:szCs w:val="36"/>
+          <w:lang w:val="ru-RU"/>
+        </w:rPr>
+        <w:t xml:space="preserve"> </w:t>
+      </w:r>
+      <w:r>
+        <w:rPr>
+          <w:rFonts w:ascii="Times New Roman" w:hAnsi="Times New Roman" w:cs="Times New Roman"/>
+          <w:color w:val="000000" w:themeColor="text1"/>
+          <w:sz w:val="28"/>
+          <w:szCs w:val="36"/>
+          <w:lang w:val="ru-RU"/>
+        </w:rPr>
+        <w:t>запроса.</w:t>
+      </w:r>
+    </w:p>
+    <w:p>
+      <w:pPr>
+        <w:spacing w:line="240" w:lineRule="auto"/>
+        <w:contextualSpacing/>
+        <w:jc w:val="both"/>
+        <w:rPr>
+          <w:rFonts w:ascii="Times New Roman" w:hAnsi="Times New Roman" w:cs="Times New Roman"/>
+          <w:color w:val="000000" w:themeColor="text1"/>
+          <w:sz w:val="28"/>
+          <w:szCs w:val="36"/>
+          <w:lang w:val="ru-RU"/>
+        </w:rPr>
+      </w:pPr>
+      <w:r>
+        <w:rPr>
+          <w:rFonts w:ascii="Times New Roman" w:hAnsi="Times New Roman" w:cs="Times New Roman"/>
+          <w:color w:val="000000" w:themeColor="text1"/>
+          <w:sz w:val="28"/>
+          <w:szCs w:val="36"/>
+          <w:lang w:val="ru-RU"/>
+        </w:rPr>
+        <w:tab/>
+        <w:t xml:space="preserve">Для запросов к </w:t>
+      </w:r>
+      <w:r>
+        <w:rPr>
+          <w:rFonts w:ascii="Times New Roman" w:hAnsi="Times New Roman" w:cs="Times New Roman"/>
+          <w:color w:val="000000" w:themeColor="text1"/>
+          <w:sz w:val="28"/>
+          <w:szCs w:val="36"/>
+        </w:rPr>
+        <w:t>MongoDB</w:t>
+      </w:r>
+      <w:r>
+        <w:rPr>
+          <w:rFonts w:ascii="Times New Roman" w:hAnsi="Times New Roman" w:cs="Times New Roman"/>
+          <w:color w:val="000000" w:themeColor="text1"/>
+          <w:sz w:val="28"/>
+          <w:szCs w:val="36"/>
+          <w:lang w:val="ru-RU"/>
+        </w:rPr>
+        <w:t xml:space="preserve"> </w:t>
+      </w:r>
+      <w:r>
+        <w:rPr>
+          <w:rFonts w:ascii="Times New Roman" w:hAnsi="Times New Roman" w:cs="Times New Roman"/>
+          <w:color w:val="000000" w:themeColor="text1"/>
+          <w:sz w:val="28"/>
+          <w:szCs w:val="36"/>
+          <w:lang w:val="ru-RU"/>
+        </w:rPr>
+        <w:t xml:space="preserve">используется язык </w:t>
+      </w:r>
+      <w:r>
+        <w:rPr>
+          <w:rFonts w:ascii="Times New Roman" w:hAnsi="Times New Roman" w:cs="Times New Roman"/>
+          <w:color w:val="000000" w:themeColor="text1"/>
+          <w:sz w:val="28"/>
+          <w:szCs w:val="36"/>
+        </w:rPr>
+        <w:t>MQL</w:t>
+      </w:r>
+      <w:r>
+        <w:rPr>
+          <w:rFonts w:ascii="Times New Roman" w:hAnsi="Times New Roman" w:cs="Times New Roman"/>
+          <w:color w:val="000000" w:themeColor="text1"/>
+          <w:sz w:val="28"/>
+          <w:szCs w:val="36"/>
+          <w:lang w:val="ru-RU"/>
+        </w:rPr>
+        <w:t xml:space="preserve">. </w:t>
+      </w:r>
+      <w:r>
+        <w:rPr>
+          <w:rFonts w:ascii="Times New Roman" w:hAnsi="Times New Roman" w:cs="Times New Roman"/>
+          <w:color w:val="000000" w:themeColor="text1"/>
+          <w:sz w:val="28"/>
+          <w:szCs w:val="36"/>
+          <w:lang w:val="ru-RU"/>
+        </w:rPr>
+        <w:t xml:space="preserve">MQL (MongoDB Query Language) - это гибкий и интуитивно понятный язык для работы с данными в MongoDB. </w:t>
+      </w:r>
+      <w:r>
+        <w:rPr>
+          <w:rFonts w:ascii="Times New Roman" w:hAnsi="Times New Roman" w:cs="Times New Roman"/>
+          <w:color w:val="000000" w:themeColor="text1"/>
+          <w:sz w:val="28"/>
+          <w:szCs w:val="36"/>
+          <w:lang w:val="ru-RU"/>
+        </w:rPr>
+        <w:t>MQL похож на SQL и предназначен для запросов к неструктурированным данным. Запросы в MongoDB основаны на JavaScript.</w:t>
+      </w:r>
+    </w:p>
+    <w:p>
+      <w:pPr>
+        <w:spacing w:line="240" w:lineRule="auto"/>
+        <w:contextualSpacing/>
+        <w:jc w:val="both"/>
+        <w:rPr>
+          <w:rFonts w:ascii="Times New Roman" w:hAnsi="Times New Roman" w:cs="Times New Roman"/>
+          <w:color w:val="000000" w:themeColor="text1"/>
+          <w:sz w:val="28"/>
+          <w:szCs w:val="36"/>
+          <w:lang w:val="ru-RU"/>
+        </w:rPr>
+      </w:pPr>
+      <w:r>
+        <w:rPr>
+          <w:rFonts w:ascii="Times New Roman" w:hAnsi="Times New Roman" w:cs="Times New Roman"/>
+          <w:color w:val="000000" w:themeColor="text1"/>
+          <w:sz w:val="28"/>
+          <w:szCs w:val="36"/>
+          <w:lang w:val="ru-RU"/>
+        </w:rPr>
+        <w:tab/>
+        <w:t xml:space="preserve">На практике при работе с </w:t>
+      </w:r>
+      <w:r>
+        <w:rPr>
+          <w:rFonts w:ascii="Times New Roman" w:hAnsi="Times New Roman" w:cs="Times New Roman"/>
+          <w:color w:val="000000" w:themeColor="text1"/>
+          <w:sz w:val="28"/>
+          <w:szCs w:val="36"/>
+        </w:rPr>
+        <w:t>MongoDB</w:t>
+      </w:r>
+      <w:r>
+        <w:rPr>
+          <w:rFonts w:ascii="Times New Roman" w:hAnsi="Times New Roman" w:cs="Times New Roman"/>
+          <w:color w:val="000000" w:themeColor="text1"/>
+          <w:sz w:val="28"/>
+          <w:szCs w:val="36"/>
+          <w:lang w:val="ru-RU"/>
+        </w:rPr>
+        <w:t xml:space="preserve"> </w:t>
+      </w:r>
+      <w:r>
+        <w:rPr>
+          <w:rFonts w:ascii="Times New Roman" w:hAnsi="Times New Roman" w:cs="Times New Roman"/>
+          <w:color w:val="000000" w:themeColor="text1"/>
+          <w:sz w:val="28"/>
+          <w:szCs w:val="36"/>
+        </w:rPr>
+        <w:t>MQL</w:t>
+      </w:r>
+      <w:r>
+        <w:rPr>
+          <w:rFonts w:ascii="Times New Roman" w:hAnsi="Times New Roman" w:cs="Times New Roman"/>
+          <w:color w:val="000000" w:themeColor="text1"/>
+          <w:sz w:val="28"/>
+          <w:szCs w:val="36"/>
+          <w:lang w:val="ru-RU"/>
+        </w:rPr>
+        <w:t xml:space="preserve"> </w:t>
+      </w:r>
+      <w:r>
+        <w:rPr>
+          <w:rFonts w:ascii="Times New Roman" w:hAnsi="Times New Roman" w:cs="Times New Roman"/>
+          <w:color w:val="000000" w:themeColor="text1"/>
+          <w:sz w:val="28"/>
+          <w:szCs w:val="36"/>
+          <w:lang w:val="ru-RU"/>
+        </w:rPr>
+        <w:t xml:space="preserve">используется очень редко. </w:t>
+      </w:r>
+      <w:r>
+        <w:rPr>
+          <w:rFonts w:ascii="Times New Roman" w:hAnsi="Times New Roman" w:cs="Times New Roman"/>
+          <w:color w:val="000000" w:themeColor="text1"/>
+          <w:sz w:val="28"/>
+          <w:szCs w:val="36"/>
+        </w:rPr>
+        <w:t>MongoDB</w:t>
+      </w:r>
+      <w:r>
+        <w:rPr>
+          <w:rFonts w:ascii="Times New Roman" w:hAnsi="Times New Roman" w:cs="Times New Roman"/>
+          <w:color w:val="000000" w:themeColor="text1"/>
+          <w:sz w:val="28"/>
+          <w:szCs w:val="36"/>
+          <w:lang w:val="ru-RU"/>
+        </w:rPr>
+        <w:t xml:space="preserve"> </w:t>
+      </w:r>
+      <w:r>
+        <w:rPr>
+          <w:rFonts w:ascii="Times New Roman" w:hAnsi="Times New Roman" w:cs="Times New Roman"/>
+          <w:color w:val="000000" w:themeColor="text1"/>
+          <w:sz w:val="28"/>
+          <w:szCs w:val="36"/>
+          <w:lang w:val="ru-RU"/>
+        </w:rPr>
+        <w:t xml:space="preserve">предоставляет большое количество </w:t>
+      </w:r>
+      <w:r>
+        <w:rPr>
+          <w:rFonts w:ascii="Times New Roman" w:hAnsi="Times New Roman" w:cs="Times New Roman"/>
+          <w:color w:val="000000" w:themeColor="text1"/>
+          <w:sz w:val="28"/>
+          <w:szCs w:val="36"/>
+        </w:rPr>
+        <w:t>ORM</w:t>
+      </w:r>
+      <w:r>
+        <w:rPr>
+          <w:rFonts w:ascii="Times New Roman" w:hAnsi="Times New Roman" w:cs="Times New Roman"/>
+          <w:color w:val="000000" w:themeColor="text1"/>
+          <w:sz w:val="28"/>
+          <w:szCs w:val="36"/>
+          <w:lang w:val="ru-RU"/>
+        </w:rPr>
+        <w:t xml:space="preserve"> </w:t>
+      </w:r>
+      <w:r>
+        <w:rPr>
+          <w:rFonts w:ascii="Times New Roman" w:hAnsi="Times New Roman" w:cs="Times New Roman"/>
+          <w:color w:val="000000" w:themeColor="text1"/>
+          <w:sz w:val="28"/>
+          <w:szCs w:val="36"/>
+          <w:lang w:val="ru-RU"/>
+        </w:rPr>
+        <w:t xml:space="preserve">и драйверов для различных платформ и языков программирования, которые используются для разработки приложений, использующих </w:t>
+      </w:r>
+      <w:r>
+        <w:rPr>
+          <w:rFonts w:ascii="Times New Roman" w:hAnsi="Times New Roman" w:cs="Times New Roman"/>
+          <w:color w:val="000000" w:themeColor="text1"/>
+          <w:sz w:val="28"/>
+          <w:szCs w:val="36"/>
+        </w:rPr>
+        <w:t>MongoDB</w:t>
+      </w:r>
+      <w:r>
+        <w:rPr>
+          <w:rFonts w:ascii="Times New Roman" w:hAnsi="Times New Roman" w:cs="Times New Roman"/>
+          <w:color w:val="000000" w:themeColor="text1"/>
+          <w:sz w:val="28"/>
+          <w:szCs w:val="36"/>
+          <w:lang w:val="ru-RU"/>
+        </w:rPr>
+        <w:t>.</w:t>
+      </w:r>
+    </w:p>
+    <w:p>
+      <w:pPr>
+        <w:spacing w:line="240" w:lineRule="auto"/>
+        <w:jc w:val="both"/>
+        <w:rPr>
+          <w:rFonts w:ascii="Times New Roman" w:hAnsi="Times New Roman" w:cs="Times New Roman"/>
+          <w:color w:val="000000" w:themeColor="text1"/>
+          <w:sz w:val="28"/>
+          <w:szCs w:val="36"/>
+          <w:lang w:val="ru-RU"/>
+        </w:rPr>
+      </w:pPr>
+      <w:r>
+        <w:rPr>
+          <w:rFonts w:ascii="Times New Roman" w:hAnsi="Times New Roman" w:cs="Times New Roman"/>
+          <w:color w:val="000000" w:themeColor="text1"/>
+          <w:sz w:val="28"/>
+          <w:szCs w:val="36"/>
+          <w:lang w:val="ru-RU"/>
+        </w:rPr>
+        <w:tab/>
+        <w:t xml:space="preserve">На рисунке 5.1.1 представлены основные </w:t>
+      </w:r>
+      <w:r>
+        <w:rPr>
+          <w:rFonts w:ascii="Times New Roman" w:hAnsi="Times New Roman" w:cs="Times New Roman"/>
+          <w:color w:val="000000" w:themeColor="text1"/>
+          <w:sz w:val="28"/>
+          <w:szCs w:val="36"/>
+        </w:rPr>
+        <w:t>CRUD</w:t>
+      </w:r>
+      <w:r>
+        <w:rPr>
+          <w:rFonts w:ascii="Times New Roman" w:hAnsi="Times New Roman" w:cs="Times New Roman"/>
+          <w:color w:val="000000" w:themeColor="text1"/>
+          <w:sz w:val="28"/>
+          <w:szCs w:val="36"/>
+          <w:lang w:val="ru-RU"/>
+        </w:rPr>
+        <w:t xml:space="preserve"> </w:t>
+      </w:r>
+      <w:r>
+        <w:rPr>
+          <w:rFonts w:ascii="Times New Roman" w:hAnsi="Times New Roman" w:cs="Times New Roman"/>
+          <w:color w:val="000000" w:themeColor="text1"/>
+          <w:sz w:val="28"/>
+          <w:szCs w:val="36"/>
+          <w:lang w:val="ru-RU"/>
+        </w:rPr>
+        <w:t xml:space="preserve">операции с </w:t>
+      </w:r>
+      <w:r>
+        <w:rPr>
+          <w:rFonts w:ascii="Times New Roman" w:hAnsi="Times New Roman" w:cs="Times New Roman"/>
+          <w:color w:val="000000" w:themeColor="text1"/>
+          <w:sz w:val="28"/>
+          <w:szCs w:val="36"/>
+        </w:rPr>
+        <w:t>MongoDB</w:t>
+      </w:r>
+      <w:r>
+        <w:rPr>
+          <w:rFonts w:ascii="Times New Roman" w:hAnsi="Times New Roman" w:cs="Times New Roman"/>
+          <w:color w:val="000000" w:themeColor="text1"/>
+          <w:sz w:val="28"/>
+          <w:szCs w:val="36"/>
+          <w:lang w:val="ru-RU"/>
+        </w:rPr>
+        <w:t xml:space="preserve"> </w:t>
+      </w:r>
+      <w:r>
+        <w:rPr>
+          <w:rFonts w:ascii="Times New Roman" w:hAnsi="Times New Roman" w:cs="Times New Roman"/>
+          <w:color w:val="000000" w:themeColor="text1"/>
+          <w:sz w:val="28"/>
+          <w:szCs w:val="36"/>
+          <w:lang w:val="ru-RU"/>
+        </w:rPr>
+        <w:t xml:space="preserve">используя </w:t>
+      </w:r>
+      <w:r>
+        <w:rPr>
+          <w:rFonts w:ascii="Times New Roman" w:hAnsi="Times New Roman" w:cs="Times New Roman"/>
+          <w:color w:val="000000" w:themeColor="text1"/>
+          <w:sz w:val="28"/>
+          <w:szCs w:val="36"/>
+        </w:rPr>
+        <w:t>MongoDB</w:t>
+      </w:r>
+      <w:r>
+        <w:rPr>
+          <w:rFonts w:ascii="Times New Roman" w:hAnsi="Times New Roman" w:cs="Times New Roman"/>
+          <w:color w:val="000000" w:themeColor="text1"/>
+          <w:sz w:val="28"/>
+          <w:szCs w:val="36"/>
+          <w:lang w:val="ru-RU"/>
+        </w:rPr>
+        <w:t>.</w:t>
+      </w:r>
+      <w:r>
+        <w:rPr>
+          <w:rFonts w:ascii="Times New Roman" w:hAnsi="Times New Roman" w:cs="Times New Roman"/>
+          <w:color w:val="000000" w:themeColor="text1"/>
+          <w:sz w:val="28"/>
+          <w:szCs w:val="36"/>
+        </w:rPr>
+        <w:t>Driver</w:t>
+      </w:r>
+      <w:r>
+        <w:rPr>
+          <w:rFonts w:ascii="Times New Roman" w:hAnsi="Times New Roman" w:cs="Times New Roman"/>
+          <w:color w:val="000000" w:themeColor="text1"/>
+          <w:sz w:val="28"/>
+          <w:szCs w:val="36"/>
+          <w:lang w:val="ru-RU"/>
+        </w:rPr>
+        <w:t xml:space="preserve"> </w:t>
+      </w:r>
+      <w:r>
+        <w:rPr>
+          <w:rFonts w:ascii="Times New Roman" w:hAnsi="Times New Roman" w:cs="Times New Roman"/>
+          <w:color w:val="000000" w:themeColor="text1"/>
+          <w:sz w:val="28"/>
+          <w:szCs w:val="36"/>
+          <w:lang w:val="ru-RU"/>
+        </w:rPr>
+        <w:t xml:space="preserve">для языка </w:t>
+      </w:r>
+      <w:r>
+        <w:rPr>
+          <w:rFonts w:ascii="Times New Roman" w:hAnsi="Times New Roman" w:cs="Times New Roman"/>
+          <w:color w:val="000000" w:themeColor="text1"/>
+          <w:sz w:val="28"/>
+          <w:szCs w:val="36"/>
+        </w:rPr>
+        <w:t>C</w:t>
+      </w:r>
+      <w:r>
+        <w:rPr>
+          <w:rFonts w:ascii="Times New Roman" w:hAnsi="Times New Roman" w:cs="Times New Roman"/>
+          <w:color w:val="000000" w:themeColor="text1"/>
+          <w:sz w:val="28"/>
+          <w:szCs w:val="36"/>
+          <w:lang w:val="ru-RU"/>
+        </w:rPr>
+        <w:t>#.</w:t>
       </w:r>
     </w:p>
     <w:p>
       <w:pPr>
         <w:pStyle w:val="Kartinka0"/>
-        <w:rPr>
-          <w:lang w:val="en-GB"/>
-        </w:rPr>
-      </w:pPr>
-      <w:r>
+      </w:pPr>
+      <w:r>
+        <w:lastRenderedPageBreak/>
         <w:drawing>
-          <wp:inline distT="0" distB="0" distL="0" distR="0" wp14:anchorId="594BFAAF" wp14:editId="52DD02EF">
-            <wp:extent cx="2903472" cy="1607959"/>
-            <wp:effectExtent l="0" t="0" r="0" b="0"/>
-            <wp:docPr id="25" name="Picture 25"/>
+          <wp:inline distT="0" distB="0" distL="0" distR="0" wp14:anchorId="35820B0D" wp14:editId="58EEB575">
+            <wp:extent cx="4793395" cy="2766300"/>
+            <wp:effectExtent l="0" t="0" r="7620" b="0"/>
+            <wp:docPr id="20" name="Picture 20"/>
             <wp:cNvGraphicFramePr>
               <a:graphicFrameLocks xmlns:a="http://schemas.openxmlformats.org/drawingml/2006/main" noChangeAspect="1"/>
             </wp:cNvGraphicFramePr>
@@ -14521,7 +14321,7 @@
                   <pic:spPr>
                     <a:xfrm>
                       <a:off x="0" y="0"/>
-                      <a:ext cx="2903472" cy="1607959"/>
+                      <a:ext cx="4793395" cy="2766300"/>
                     </a:xfrm>
                     <a:prstGeom prst="rect">
                       <a:avLst/>
@@ -14543,7 +14343,7 @@
           <w:noProof/>
           <w:sz w:val="28"/>
           <w:szCs w:val="28"/>
-          <w:lang w:val="ru-RU" w:eastAsia="ru-RU"/>
+          <w:lang w:eastAsia="ru-RU"/>
         </w:rPr>
       </w:pPr>
       <w:r>
@@ -14574,7 +14374,27 @@
           <w:szCs w:val="28"/>
           <w:lang w:val="ru-RU" w:eastAsia="ru-RU"/>
         </w:rPr>
-        <w:t>6</w:t>
+        <w:t>4</w:t>
+      </w:r>
+      <w:r>
+        <w:rPr>
+          <w:rFonts w:ascii="Times New Roman" w:eastAsia="Times New Roman" w:hAnsi="Times New Roman" w:cs="Times New Roman"/>
+          <w:noProof/>
+          <w:sz w:val="28"/>
+          <w:szCs w:val="28"/>
+          <w:lang w:val="ru-RU" w:eastAsia="ru-RU"/>
+        </w:rPr>
+        <w:t>.</w:t>
+      </w:r>
+      <w:r>
+        <w:rPr>
+          <w:rFonts w:ascii="Times New Roman" w:eastAsia="Times New Roman" w:hAnsi="Times New Roman" w:cs="Times New Roman"/>
+          <w:noProof/>
+          <w:sz w:val="28"/>
+          <w:szCs w:val="28"/>
+          <w:lang w:val="ru-RU" w:eastAsia="ru-RU"/>
+        </w:rPr>
+        <w:t>1</w:t>
       </w:r>
       <w:r>
         <w:rPr>
@@ -14592,9 +14412,358 @@
           <w:noProof/>
           <w:sz w:val="28"/>
           <w:szCs w:val="28"/>
-          <w:lang w:val="ru-RU" w:eastAsia="ru-RU"/>
-        </w:rPr>
-        <w:t>Число строк в таблице</w:t>
+          <w:lang w:eastAsia="ru-RU"/>
+        </w:rPr>
+        <w:t>CRUD</w:t>
+      </w:r>
+      <w:r>
+        <w:rPr>
+          <w:rFonts w:ascii="Times New Roman" w:eastAsia="Times New Roman" w:hAnsi="Times New Roman" w:cs="Times New Roman"/>
+          <w:noProof/>
+          <w:sz w:val="28"/>
+          <w:szCs w:val="28"/>
+          <w:lang w:val="ru-RU" w:eastAsia="ru-RU"/>
+        </w:rPr>
+        <w:t xml:space="preserve"> </w:t>
+      </w:r>
+      <w:r>
+        <w:rPr>
+          <w:rFonts w:ascii="Times New Roman" w:eastAsia="Times New Roman" w:hAnsi="Times New Roman" w:cs="Times New Roman"/>
+          <w:noProof/>
+          <w:sz w:val="28"/>
+          <w:szCs w:val="28"/>
+          <w:lang w:val="ru-RU" w:eastAsia="ru-RU"/>
+        </w:rPr>
+        <w:t xml:space="preserve">операции с </w:t>
+      </w:r>
+      <w:r>
+        <w:rPr>
+          <w:rFonts w:ascii="Times New Roman" w:eastAsia="Times New Roman" w:hAnsi="Times New Roman" w:cs="Times New Roman"/>
+          <w:noProof/>
+          <w:sz w:val="28"/>
+          <w:szCs w:val="28"/>
+          <w:lang w:eastAsia="ru-RU"/>
+        </w:rPr>
+        <w:t>MongoDB</w:t>
+      </w:r>
+    </w:p>
+    <w:p>
+      <w:pPr>
+        <w:spacing w:before="240" w:after="280" w:line="240" w:lineRule="auto"/>
+        <w:contextualSpacing/>
+        <w:jc w:val="both"/>
+        <w:rPr>
+          <w:rFonts w:ascii="Times New Roman" w:eastAsia="Times New Roman" w:hAnsi="Times New Roman" w:cs="Times New Roman"/>
+          <w:noProof/>
+          <w:sz w:val="28"/>
+          <w:szCs w:val="28"/>
+          <w:lang w:val="ru-RU" w:eastAsia="ru-RU"/>
+        </w:rPr>
+      </w:pPr>
+      <w:r>
+        <w:rPr>
+          <w:rFonts w:ascii="Times New Roman" w:eastAsia="Times New Roman" w:hAnsi="Times New Roman" w:cs="Times New Roman"/>
+          <w:noProof/>
+          <w:sz w:val="28"/>
+          <w:szCs w:val="28"/>
+          <w:lang w:eastAsia="ru-RU"/>
+        </w:rPr>
+        <w:tab/>
+      </w:r>
+      <w:r>
+        <w:rPr>
+          <w:rFonts w:ascii="Times New Roman" w:eastAsia="Times New Roman" w:hAnsi="Times New Roman" w:cs="Times New Roman"/>
+          <w:noProof/>
+          <w:sz w:val="28"/>
+          <w:szCs w:val="28"/>
+          <w:lang w:val="ru-RU" w:eastAsia="ru-RU"/>
+        </w:rPr>
+        <w:t>Для добавления данных использу</w:t>
+      </w:r>
+      <w:r>
+        <w:rPr>
+          <w:rFonts w:ascii="Times New Roman" w:eastAsia="Times New Roman" w:hAnsi="Times New Roman" w:cs="Times New Roman"/>
+          <w:noProof/>
+          <w:sz w:val="28"/>
+          <w:szCs w:val="28"/>
+          <w:lang w:val="ru-RU" w:eastAsia="ru-RU"/>
+        </w:rPr>
+        <w:t xml:space="preserve">ются методы </w:t>
+      </w:r>
+      <w:r>
+        <w:rPr>
+          <w:rFonts w:ascii="Times New Roman" w:eastAsia="Times New Roman" w:hAnsi="Times New Roman" w:cs="Times New Roman"/>
+          <w:noProof/>
+          <w:sz w:val="28"/>
+          <w:szCs w:val="28"/>
+          <w:lang w:eastAsia="ru-RU"/>
+        </w:rPr>
+        <w:t>InsertOne</w:t>
+      </w:r>
+      <w:r>
+        <w:rPr>
+          <w:rFonts w:ascii="Times New Roman" w:eastAsia="Times New Roman" w:hAnsi="Times New Roman" w:cs="Times New Roman"/>
+          <w:noProof/>
+          <w:sz w:val="28"/>
+          <w:szCs w:val="28"/>
+          <w:lang w:val="ru-RU" w:eastAsia="ru-RU"/>
+        </w:rPr>
+        <w:t xml:space="preserve"> </w:t>
+      </w:r>
+      <w:r>
+        <w:rPr>
+          <w:rFonts w:ascii="Times New Roman" w:eastAsia="Times New Roman" w:hAnsi="Times New Roman" w:cs="Times New Roman"/>
+          <w:noProof/>
+          <w:sz w:val="28"/>
+          <w:szCs w:val="28"/>
+          <w:lang w:val="ru-RU" w:eastAsia="ru-RU"/>
+        </w:rPr>
+        <w:t xml:space="preserve">и </w:t>
+      </w:r>
+      <w:r>
+        <w:rPr>
+          <w:rFonts w:ascii="Times New Roman" w:eastAsia="Times New Roman" w:hAnsi="Times New Roman" w:cs="Times New Roman"/>
+          <w:noProof/>
+          <w:sz w:val="28"/>
+          <w:szCs w:val="28"/>
+          <w:lang w:eastAsia="ru-RU"/>
+        </w:rPr>
+        <w:t>InsertMany</w:t>
+      </w:r>
+      <w:r>
+        <w:rPr>
+          <w:rFonts w:ascii="Times New Roman" w:eastAsia="Times New Roman" w:hAnsi="Times New Roman" w:cs="Times New Roman"/>
+          <w:noProof/>
+          <w:sz w:val="28"/>
+          <w:szCs w:val="28"/>
+          <w:lang w:val="ru-RU" w:eastAsia="ru-RU"/>
+        </w:rPr>
+        <w:t xml:space="preserve">, также существуют асинхронные версии этих и всех других методов для работы с базой данных. При добавлении документа для него автоматически генерируется </w:t>
+      </w:r>
+      <w:r>
+        <w:rPr>
+          <w:rFonts w:ascii="Times New Roman" w:eastAsia="Times New Roman" w:hAnsi="Times New Roman" w:cs="Times New Roman"/>
+          <w:noProof/>
+          <w:sz w:val="28"/>
+          <w:szCs w:val="28"/>
+          <w:lang w:val="ru-RU" w:eastAsia="ru-RU"/>
+        </w:rPr>
+        <w:t xml:space="preserve">уникальный </w:t>
+      </w:r>
+      <w:r>
+        <w:rPr>
+          <w:rFonts w:ascii="Times New Roman" w:eastAsia="Times New Roman" w:hAnsi="Times New Roman" w:cs="Times New Roman"/>
+          <w:noProof/>
+          <w:sz w:val="28"/>
+          <w:szCs w:val="28"/>
+          <w:lang w:val="ru-RU" w:eastAsia="ru-RU"/>
+        </w:rPr>
+        <w:t xml:space="preserve">идентификатор типа </w:t>
+      </w:r>
+      <w:r>
+        <w:rPr>
+          <w:rFonts w:ascii="Times New Roman" w:eastAsia="Times New Roman" w:hAnsi="Times New Roman" w:cs="Times New Roman"/>
+          <w:noProof/>
+          <w:sz w:val="28"/>
+          <w:szCs w:val="28"/>
+          <w:lang w:eastAsia="ru-RU"/>
+        </w:rPr>
+        <w:t>ObjectId</w:t>
+      </w:r>
+      <w:r>
+        <w:rPr>
+          <w:rFonts w:ascii="Times New Roman" w:eastAsia="Times New Roman" w:hAnsi="Times New Roman" w:cs="Times New Roman"/>
+          <w:noProof/>
+          <w:sz w:val="28"/>
+          <w:szCs w:val="28"/>
+          <w:lang w:val="ru-RU" w:eastAsia="ru-RU"/>
+        </w:rPr>
+        <w:t xml:space="preserve">. </w:t>
+      </w:r>
+      <w:r>
+        <w:rPr>
+          <w:rFonts w:ascii="Times New Roman" w:eastAsia="Times New Roman" w:hAnsi="Times New Roman" w:cs="Times New Roman"/>
+          <w:noProof/>
+          <w:sz w:val="28"/>
+          <w:szCs w:val="28"/>
+          <w:lang w:eastAsia="ru-RU"/>
+        </w:rPr>
+        <w:t>ObjectId</w:t>
+      </w:r>
+      <w:r>
+        <w:rPr>
+          <w:rFonts w:ascii="Times New Roman" w:eastAsia="Times New Roman" w:hAnsi="Times New Roman" w:cs="Times New Roman"/>
+          <w:noProof/>
+          <w:sz w:val="28"/>
+          <w:szCs w:val="28"/>
+          <w:lang w:val="ru-RU" w:eastAsia="ru-RU"/>
+        </w:rPr>
+        <w:t xml:space="preserve"> - </w:t>
+      </w:r>
+      <w:r>
+        <w:rPr>
+          <w:rFonts w:ascii="Times New Roman" w:eastAsia="Times New Roman" w:hAnsi="Times New Roman" w:cs="Times New Roman"/>
+          <w:noProof/>
+          <w:sz w:val="28"/>
+          <w:szCs w:val="28"/>
+          <w:lang w:val="ru-RU" w:eastAsia="ru-RU"/>
+        </w:rPr>
+        <w:t>тип данных, который является частью спецификации BSON</w:t>
+      </w:r>
+      <w:r>
+        <w:rPr>
+          <w:rFonts w:ascii="Times New Roman" w:eastAsia="Times New Roman" w:hAnsi="Times New Roman" w:cs="Times New Roman"/>
+          <w:noProof/>
+          <w:sz w:val="28"/>
+          <w:szCs w:val="28"/>
+          <w:lang w:val="ru-RU" w:eastAsia="ru-RU"/>
+        </w:rPr>
+        <w:t xml:space="preserve">, </w:t>
+      </w:r>
+      <w:r>
+        <w:rPr>
+          <w:rFonts w:ascii="Times New Roman" w:eastAsia="Times New Roman" w:hAnsi="Times New Roman" w:cs="Times New Roman"/>
+          <w:noProof/>
+          <w:sz w:val="28"/>
+          <w:szCs w:val="28"/>
+          <w:lang w:val="ru-RU" w:eastAsia="ru-RU"/>
+        </w:rPr>
+        <w:t>остоит из 12 байт и включает в себя:</w:t>
+      </w:r>
+      <w:r>
+        <w:rPr>
+          <w:rFonts w:ascii="Times New Roman" w:eastAsia="Times New Roman" w:hAnsi="Times New Roman" w:cs="Times New Roman"/>
+          <w:noProof/>
+          <w:sz w:val="28"/>
+          <w:szCs w:val="28"/>
+          <w:lang w:val="ru-RU" w:eastAsia="ru-RU"/>
+        </w:rPr>
+        <w:t xml:space="preserve"> </w:t>
+      </w:r>
+      <w:r>
+        <w:rPr>
+          <w:rFonts w:ascii="Times New Roman" w:eastAsia="Times New Roman" w:hAnsi="Times New Roman" w:cs="Times New Roman"/>
+          <w:noProof/>
+          <w:sz w:val="28"/>
+          <w:szCs w:val="28"/>
+          <w:lang w:val="ru-RU" w:eastAsia="ru-RU"/>
+        </w:rPr>
+        <w:t>4-байтовый временной штамп, представляющий время создания ObjectId в секундах с момента эпохи Unix.</w:t>
+      </w:r>
+      <w:r>
+        <w:rPr>
+          <w:rFonts w:ascii="Times New Roman" w:eastAsia="Times New Roman" w:hAnsi="Times New Roman" w:cs="Times New Roman"/>
+          <w:noProof/>
+          <w:sz w:val="28"/>
+          <w:szCs w:val="28"/>
+          <w:lang w:val="ru-RU" w:eastAsia="ru-RU"/>
+        </w:rPr>
+        <w:t xml:space="preserve"> </w:t>
+      </w:r>
+      <w:r>
+        <w:rPr>
+          <w:rFonts w:ascii="Times New Roman" w:eastAsia="Times New Roman" w:hAnsi="Times New Roman" w:cs="Times New Roman"/>
+          <w:noProof/>
+          <w:sz w:val="28"/>
+          <w:szCs w:val="28"/>
+          <w:lang w:val="ru-RU" w:eastAsia="ru-RU"/>
+        </w:rPr>
+        <w:t>5-байтовое случайное значение, генерируемое один раз для каждого процесса. Это случайное значение уникально для машины и процесса.</w:t>
+      </w:r>
+      <w:r>
+        <w:rPr>
+          <w:rFonts w:ascii="Times New Roman" w:eastAsia="Times New Roman" w:hAnsi="Times New Roman" w:cs="Times New Roman"/>
+          <w:noProof/>
+          <w:sz w:val="28"/>
+          <w:szCs w:val="28"/>
+          <w:lang w:val="ru-RU" w:eastAsia="ru-RU"/>
+        </w:rPr>
+        <w:t xml:space="preserve"> </w:t>
+      </w:r>
+      <w:r>
+        <w:rPr>
+          <w:rFonts w:ascii="Times New Roman" w:eastAsia="Times New Roman" w:hAnsi="Times New Roman" w:cs="Times New Roman"/>
+          <w:noProof/>
+          <w:sz w:val="28"/>
+          <w:szCs w:val="28"/>
+          <w:lang w:val="ru-RU" w:eastAsia="ru-RU"/>
+        </w:rPr>
+        <w:t>3-байтовый счетчик, увеличивающийся на единицу и инициализированный случайным значением.</w:t>
+      </w:r>
+    </w:p>
+    <w:p>
+      <w:pPr>
+        <w:spacing w:before="240" w:after="280" w:line="240" w:lineRule="auto"/>
+        <w:contextualSpacing/>
+        <w:jc w:val="both"/>
+        <w:rPr>
+          <w:rFonts w:ascii="Times New Roman" w:eastAsia="Times New Roman" w:hAnsi="Times New Roman" w:cs="Times New Roman"/>
+          <w:noProof/>
+          <w:sz w:val="28"/>
+          <w:szCs w:val="28"/>
+          <w:lang w:val="ru-RU" w:eastAsia="ru-RU"/>
+        </w:rPr>
+      </w:pPr>
+      <w:r>
+        <w:rPr>
+          <w:rFonts w:ascii="Times New Roman" w:eastAsia="Times New Roman" w:hAnsi="Times New Roman" w:cs="Times New Roman"/>
+          <w:noProof/>
+          <w:sz w:val="28"/>
+          <w:szCs w:val="28"/>
+          <w:lang w:val="ru-RU" w:eastAsia="ru-RU"/>
+        </w:rPr>
+        <w:tab/>
+        <w:t xml:space="preserve">Для получения данных ипользуется метод </w:t>
+      </w:r>
+      <w:r>
+        <w:rPr>
+          <w:rFonts w:ascii="Times New Roman" w:eastAsia="Times New Roman" w:hAnsi="Times New Roman" w:cs="Times New Roman"/>
+          <w:noProof/>
+          <w:sz w:val="28"/>
+          <w:szCs w:val="28"/>
+          <w:lang w:eastAsia="ru-RU"/>
+        </w:rPr>
+        <w:t>find</w:t>
+      </w:r>
+      <w:r>
+        <w:rPr>
+          <w:rFonts w:ascii="Times New Roman" w:eastAsia="Times New Roman" w:hAnsi="Times New Roman" w:cs="Times New Roman"/>
+          <w:noProof/>
+          <w:sz w:val="28"/>
+          <w:szCs w:val="28"/>
+          <w:lang w:val="ru-RU" w:eastAsia="ru-RU"/>
+        </w:rPr>
+        <w:t xml:space="preserve">, </w:t>
+      </w:r>
+      <w:r>
+        <w:rPr>
+          <w:rFonts w:ascii="Times New Roman" w:eastAsia="Times New Roman" w:hAnsi="Times New Roman" w:cs="Times New Roman"/>
+          <w:noProof/>
+          <w:sz w:val="28"/>
+          <w:szCs w:val="28"/>
+          <w:lang w:val="ru-RU" w:eastAsia="ru-RU"/>
+        </w:rPr>
+        <w:t xml:space="preserve">который принимает в качестве параметра фильтр. Фильтры могут содержать </w:t>
+      </w:r>
+      <w:r>
+        <w:rPr>
+          <w:rFonts w:ascii="Times New Roman" w:eastAsia="Times New Roman" w:hAnsi="Times New Roman" w:cs="Times New Roman"/>
+          <w:noProof/>
+          <w:sz w:val="28"/>
+          <w:szCs w:val="28"/>
+          <w:lang w:val="ru-RU" w:eastAsia="ru-RU"/>
+        </w:rPr>
+        <w:t xml:space="preserve">операторы для поиска по столбцам, также поддерживается поиск по регулярным выражениям. </w:t>
+      </w:r>
+      <w:r>
+        <w:rPr>
+          <w:rFonts w:ascii="Times New Roman" w:eastAsia="Times New Roman" w:hAnsi="Times New Roman" w:cs="Times New Roman"/>
+          <w:noProof/>
+          <w:sz w:val="28"/>
+          <w:szCs w:val="28"/>
+          <w:lang w:val="ru-RU" w:eastAsia="ru-RU"/>
+        </w:rPr>
+        <w:t>Фильтры также используются в методах для обновления и удаления информации.</w:t>
       </w:r>
     </w:p>
     <w:p>
@@ -14618,25 +14787,318 @@
           <w:lang w:val="ru-RU" w:eastAsia="ru-RU"/>
         </w:rPr>
         <w:tab/>
-        <w:t>Для проверки эффективности использования индексов выполним типичную задачу для подобной таблицы - подсчет количества лайков на определенной публикации и оценим план запроса и его стоимость, представлено на рисунке 6.2 и 6.3.</w:t>
+        <w:t xml:space="preserve">Различные </w:t>
+      </w:r>
+      <w:r>
+        <w:rPr>
+          <w:rFonts w:ascii="Times New Roman" w:eastAsia="Times New Roman" w:hAnsi="Times New Roman" w:cs="Times New Roman"/>
+          <w:noProof/>
+          <w:sz w:val="28"/>
+          <w:szCs w:val="28"/>
+          <w:lang w:eastAsia="ru-RU"/>
+        </w:rPr>
+        <w:t>ORM</w:t>
+      </w:r>
+      <w:r>
+        <w:rPr>
+          <w:rFonts w:ascii="Times New Roman" w:eastAsia="Times New Roman" w:hAnsi="Times New Roman" w:cs="Times New Roman"/>
+          <w:noProof/>
+          <w:sz w:val="28"/>
+          <w:szCs w:val="28"/>
+          <w:lang w:val="ru-RU" w:eastAsia="ru-RU"/>
+        </w:rPr>
+        <w:t xml:space="preserve"> </w:t>
+      </w:r>
+      <w:r>
+        <w:rPr>
+          <w:rFonts w:ascii="Times New Roman" w:eastAsia="Times New Roman" w:hAnsi="Times New Roman" w:cs="Times New Roman"/>
+          <w:noProof/>
+          <w:sz w:val="28"/>
+          <w:szCs w:val="28"/>
+          <w:lang w:val="ru-RU" w:eastAsia="ru-RU"/>
+        </w:rPr>
+        <w:t xml:space="preserve">и драйверы </w:t>
+      </w:r>
+      <w:r>
+        <w:rPr>
+          <w:rFonts w:ascii="Times New Roman" w:eastAsia="Times New Roman" w:hAnsi="Times New Roman" w:cs="Times New Roman"/>
+          <w:noProof/>
+          <w:sz w:val="28"/>
+          <w:szCs w:val="28"/>
+          <w:lang w:eastAsia="ru-RU"/>
+        </w:rPr>
+        <w:t>MongoDB</w:t>
+      </w:r>
+      <w:r>
+        <w:rPr>
+          <w:rFonts w:ascii="Times New Roman" w:eastAsia="Times New Roman" w:hAnsi="Times New Roman" w:cs="Times New Roman"/>
+          <w:noProof/>
+          <w:sz w:val="28"/>
+          <w:szCs w:val="28"/>
+          <w:lang w:val="ru-RU" w:eastAsia="ru-RU"/>
+        </w:rPr>
+        <w:t xml:space="preserve"> </w:t>
+      </w:r>
+      <w:r>
+        <w:rPr>
+          <w:rFonts w:ascii="Times New Roman" w:eastAsia="Times New Roman" w:hAnsi="Times New Roman" w:cs="Times New Roman"/>
+          <w:noProof/>
+          <w:sz w:val="28"/>
+          <w:szCs w:val="28"/>
+          <w:lang w:val="ru-RU" w:eastAsia="ru-RU"/>
+        </w:rPr>
+        <w:t xml:space="preserve">схожи и работают также, как и драйвер для </w:t>
+      </w:r>
+      <w:r>
+        <w:rPr>
+          <w:rFonts w:ascii="Times New Roman" w:eastAsia="Times New Roman" w:hAnsi="Times New Roman" w:cs="Times New Roman"/>
+          <w:noProof/>
+          <w:sz w:val="28"/>
+          <w:szCs w:val="28"/>
+          <w:lang w:eastAsia="ru-RU"/>
+        </w:rPr>
+        <w:t>C</w:t>
+      </w:r>
+      <w:r>
+        <w:rPr>
+          <w:rFonts w:ascii="Times New Roman" w:eastAsia="Times New Roman" w:hAnsi="Times New Roman" w:cs="Times New Roman"/>
+          <w:noProof/>
+          <w:sz w:val="28"/>
+          <w:szCs w:val="28"/>
+          <w:lang w:val="ru-RU" w:eastAsia="ru-RU"/>
+        </w:rPr>
+        <w:t xml:space="preserve">#, </w:t>
+      </w:r>
+      <w:r>
+        <w:rPr>
+          <w:rFonts w:ascii="Times New Roman" w:eastAsia="Times New Roman" w:hAnsi="Times New Roman" w:cs="Times New Roman"/>
+          <w:noProof/>
+          <w:sz w:val="28"/>
+          <w:szCs w:val="28"/>
+          <w:lang w:val="ru-RU" w:eastAsia="ru-RU"/>
+        </w:rPr>
+        <w:t xml:space="preserve">что позволяет изучить </w:t>
+      </w:r>
+      <w:r>
+        <w:rPr>
+          <w:rFonts w:ascii="Times New Roman" w:eastAsia="Times New Roman" w:hAnsi="Times New Roman" w:cs="Times New Roman"/>
+          <w:noProof/>
+          <w:sz w:val="28"/>
+          <w:szCs w:val="28"/>
+          <w:lang w:eastAsia="ru-RU"/>
+        </w:rPr>
+        <w:t>Mongo</w:t>
+      </w:r>
+      <w:r>
+        <w:rPr>
+          <w:rFonts w:ascii="Times New Roman" w:eastAsia="Times New Roman" w:hAnsi="Times New Roman" w:cs="Times New Roman"/>
+          <w:noProof/>
+          <w:sz w:val="28"/>
+          <w:szCs w:val="28"/>
+          <w:lang w:val="ru-RU" w:eastAsia="ru-RU"/>
+        </w:rPr>
+        <w:t xml:space="preserve"> </w:t>
+      </w:r>
+      <w:r>
+        <w:rPr>
+          <w:rFonts w:ascii="Times New Roman" w:eastAsia="Times New Roman" w:hAnsi="Times New Roman" w:cs="Times New Roman"/>
+          <w:noProof/>
+          <w:sz w:val="28"/>
+          <w:szCs w:val="28"/>
+          <w:lang w:val="ru-RU" w:eastAsia="ru-RU"/>
+        </w:rPr>
+        <w:t>один раз и использовать его для проектов на разных языках и фреймворках.</w:t>
+      </w:r>
+      <w:r>
+        <w:rPr>
+          <w:rFonts w:ascii="Times New Roman" w:eastAsia="Times New Roman" w:hAnsi="Times New Roman" w:cs="Times New Roman"/>
+          <w:noProof/>
+          <w:sz w:val="28"/>
+          <w:szCs w:val="28"/>
+          <w:lang w:val="ru-RU" w:eastAsia="ru-RU"/>
+        </w:rPr>
+        <w:t xml:space="preserve"> </w:t>
+      </w:r>
+    </w:p>
+    <w:p>
+      <w:pPr>
+        <w:pStyle w:val="Podzagolovok"/>
+        <w:numPr>
+          <w:ilvl w:val="0"/>
+          <w:numId w:val="0"/>
+        </w:numPr>
+        <w:ind w:firstLine="709"/>
+        <w:rPr>
+          <w:rFonts w:cs="Times New Roman"/>
+          <w:lang w:val="ru-RU"/>
+        </w:rPr>
+      </w:pPr>
+      <w:r>
+        <w:rPr>
+          <w:rFonts w:cs="Times New Roman"/>
+          <w:lang w:val="ru-RU"/>
+        </w:rPr>
+        <w:t>4</w:t>
+      </w:r>
+      <w:r>
+        <w:rPr>
+          <w:rFonts w:cs="Times New Roman"/>
+          <w:lang w:val="ru-RU"/>
+        </w:rPr>
+        <w:t>.</w:t>
+      </w:r>
+      <w:r>
+        <w:rPr>
+          <w:rFonts w:cs="Times New Roman"/>
+          <w:lang w:val="ru-RU"/>
+        </w:rPr>
+        <w:t>2</w:t>
+      </w:r>
+      <w:r>
+        <w:rPr>
+          <w:rFonts w:cs="Times New Roman"/>
+          <w:lang w:val="ru-RU"/>
+        </w:rPr>
+        <w:t xml:space="preserve"> </w:t>
+      </w:r>
+      <w:r>
+        <w:rPr>
+          <w:rFonts w:cs="Times New Roman"/>
+          <w:lang w:val="ru-RU"/>
+        </w:rPr>
+        <w:t>Определение моделей данных</w:t>
+      </w:r>
+    </w:p>
+    <w:p>
+      <w:pPr>
+        <w:spacing w:before="240" w:after="280" w:line="240" w:lineRule="auto"/>
+        <w:contextualSpacing/>
+        <w:jc w:val="both"/>
+        <w:rPr>
+          <w:rFonts w:ascii="Times New Roman" w:eastAsia="Times New Roman" w:hAnsi="Times New Roman" w:cs="Times New Roman"/>
+          <w:noProof/>
+          <w:sz w:val="28"/>
+          <w:szCs w:val="28"/>
+          <w:lang w:val="ru-RU" w:eastAsia="ru-RU"/>
+        </w:rPr>
+      </w:pPr>
+      <w:r>
+        <w:rPr>
+          <w:rFonts w:ascii="Times New Roman" w:eastAsia="Times New Roman" w:hAnsi="Times New Roman" w:cs="Times New Roman"/>
+          <w:noProof/>
+          <w:sz w:val="28"/>
+          <w:szCs w:val="28"/>
+          <w:lang w:val="ru-RU" w:eastAsia="ru-RU"/>
+        </w:rPr>
+        <w:tab/>
+        <w:t xml:space="preserve">При определении моделей </w:t>
+      </w:r>
+      <w:r>
+        <w:rPr>
+          <w:rFonts w:ascii="Times New Roman" w:eastAsia="Times New Roman" w:hAnsi="Times New Roman" w:cs="Times New Roman"/>
+          <w:noProof/>
+          <w:sz w:val="28"/>
+          <w:szCs w:val="28"/>
+          <w:lang w:val="ru-RU" w:eastAsia="ru-RU"/>
+        </w:rPr>
+        <w:t xml:space="preserve">для реляционных баз данных используется процесс нормализации. </w:t>
+      </w:r>
+      <w:r>
+        <w:rPr>
+          <w:rFonts w:ascii="Times New Roman" w:eastAsia="Times New Roman" w:hAnsi="Times New Roman" w:cs="Times New Roman"/>
+          <w:noProof/>
+          <w:sz w:val="28"/>
+          <w:szCs w:val="28"/>
+          <w:lang w:val="ru-RU" w:eastAsia="ru-RU"/>
+        </w:rPr>
+        <w:t>Нормализация - это процесс организации данных в базе данных таким образом, чтобы минимизировать избыточность и обеспечить отсутствие многих видов логических ошибок обновления и выборки данных.</w:t>
+      </w:r>
+      <w:r>
+        <w:rPr>
+          <w:rFonts w:ascii="Times New Roman" w:eastAsia="Times New Roman" w:hAnsi="Times New Roman" w:cs="Times New Roman"/>
+          <w:noProof/>
+          <w:sz w:val="28"/>
+          <w:szCs w:val="28"/>
+          <w:lang w:val="ru-RU" w:eastAsia="ru-RU"/>
+        </w:rPr>
+        <w:t xml:space="preserve"> Важным элементом этого процесса является создание большого количества связанных таблиц для уменьшения избыточности и представления различных отношений между данными.</w:t>
+      </w:r>
+    </w:p>
+    <w:p>
+      <w:pPr>
+        <w:spacing w:before="240" w:after="280" w:line="240" w:lineRule="auto"/>
+        <w:jc w:val="both"/>
+        <w:rPr>
+          <w:rFonts w:ascii="Times New Roman" w:eastAsia="Times New Roman" w:hAnsi="Times New Roman" w:cs="Times New Roman"/>
+          <w:noProof/>
+          <w:sz w:val="28"/>
+          <w:szCs w:val="28"/>
+          <w:lang w:val="ru-RU" w:eastAsia="ru-RU"/>
+        </w:rPr>
+      </w:pPr>
+      <w:r>
+        <w:rPr>
+          <w:rFonts w:ascii="Times New Roman" w:eastAsia="Times New Roman" w:hAnsi="Times New Roman" w:cs="Times New Roman"/>
+          <w:noProof/>
+          <w:sz w:val="28"/>
+          <w:szCs w:val="28"/>
+          <w:lang w:val="ru-RU" w:eastAsia="ru-RU"/>
+        </w:rPr>
+        <w:tab/>
+        <w:t xml:space="preserve">При использовании документно-ориентированной модели процесс сильно отличается. </w:t>
+      </w:r>
+      <w:r>
+        <w:rPr>
+          <w:rFonts w:ascii="Times New Roman" w:eastAsia="Times New Roman" w:hAnsi="Times New Roman" w:cs="Times New Roman"/>
+          <w:noProof/>
+          <w:sz w:val="28"/>
+          <w:szCs w:val="28"/>
+          <w:lang w:eastAsia="ru-RU"/>
+        </w:rPr>
+        <w:t>MongoDB</w:t>
+      </w:r>
+      <w:r>
+        <w:rPr>
+          <w:rFonts w:ascii="Times New Roman" w:eastAsia="Times New Roman" w:hAnsi="Times New Roman" w:cs="Times New Roman"/>
+          <w:noProof/>
+          <w:sz w:val="28"/>
+          <w:szCs w:val="28"/>
+          <w:lang w:val="ru-RU" w:eastAsia="ru-RU"/>
+        </w:rPr>
+        <w:t xml:space="preserve"> </w:t>
+      </w:r>
+      <w:r>
+        <w:rPr>
+          <w:rFonts w:ascii="Times New Roman" w:eastAsia="Times New Roman" w:hAnsi="Times New Roman" w:cs="Times New Roman"/>
+          <w:noProof/>
+          <w:sz w:val="28"/>
+          <w:szCs w:val="28"/>
+          <w:lang w:val="ru-RU" w:eastAsia="ru-RU"/>
+        </w:rPr>
+        <w:t xml:space="preserve">не предоставляет инстрементов для определения схемы данных, таким образом в коллецию можно добавлять документы любой формы и </w:t>
+      </w:r>
+      <w:r>
+        <w:rPr>
+          <w:rFonts w:ascii="Times New Roman" w:eastAsia="Times New Roman" w:hAnsi="Times New Roman" w:cs="Times New Roman"/>
+          <w:noProof/>
+          <w:sz w:val="28"/>
+          <w:szCs w:val="28"/>
+          <w:lang w:val="ru-RU" w:eastAsia="ru-RU"/>
+        </w:rPr>
+        <w:lastRenderedPageBreak/>
+        <w:t>структуры. Однако схему для документа можно определить на стороне приложения, представлено на рисунке 4.2.1 и 4.2.2.</w:t>
       </w:r>
     </w:p>
     <w:p>
       <w:pPr>
         <w:pStyle w:val="Kartinka0"/>
-        <w:rPr>
-          <w:lang w:val="en-GB"/>
-        </w:rPr>
-      </w:pPr>
-      <w:r>
-        <w:rPr>
-          <w:lang w:val="en-GB"/>
-        </w:rPr>
+      </w:pPr>
+      <w:r>
         <w:drawing>
-          <wp:inline distT="0" distB="0" distL="0" distR="0" wp14:anchorId="0D39FE07" wp14:editId="04D31070">
-            <wp:extent cx="5212532" cy="2385267"/>
+          <wp:inline distT="0" distB="0" distL="0" distR="0" wp14:anchorId="46EB2D75" wp14:editId="473BBB6B">
+            <wp:extent cx="4259949" cy="3909399"/>
             <wp:effectExtent l="0" t="0" r="7620" b="0"/>
-            <wp:docPr id="24" name="Picture 24"/>
+            <wp:docPr id="32" name="Picture 32"/>
             <wp:cNvGraphicFramePr>
               <a:graphicFrameLocks xmlns:a="http://schemas.openxmlformats.org/drawingml/2006/main" noChangeAspect="1"/>
             </wp:cNvGraphicFramePr>
@@ -14656,7 +15118,7 @@
                   <pic:spPr>
                     <a:xfrm>
                       <a:off x="0" y="0"/>
-                      <a:ext cx="5212532" cy="2385267"/>
+                      <a:ext cx="4259949" cy="3909399"/>
                     </a:xfrm>
                     <a:prstGeom prst="rect">
                       <a:avLst/>
@@ -14678,97 +15140,71 @@
           <w:noProof/>
           <w:sz w:val="28"/>
           <w:szCs w:val="28"/>
-          <w:lang w:val="ru-RU" w:eastAsia="ru-RU"/>
-        </w:rPr>
-      </w:pPr>
-      <w:r>
-        <w:rPr>
-          <w:rFonts w:ascii="Times New Roman" w:eastAsia="Times New Roman" w:hAnsi="Times New Roman" w:cs="Times New Roman"/>
-          <w:noProof/>
-          <w:sz w:val="28"/>
-          <w:szCs w:val="28"/>
-          <w:lang w:val="ru-RU" w:eastAsia="ru-RU"/>
-        </w:rPr>
-        <w:t>Рисунок</w:t>
-      </w:r>
-      <w:r>
-        <w:rPr>
-          <w:rFonts w:ascii="Times New Roman" w:eastAsia="Times New Roman" w:hAnsi="Times New Roman" w:cs="Times New Roman"/>
-          <w:noProof/>
-          <w:sz w:val="28"/>
-          <w:szCs w:val="28"/>
-          <w:lang w:val="ru-RU" w:eastAsia="ru-RU"/>
-        </w:rPr>
-        <w:t xml:space="preserve"> </w:t>
-      </w:r>
-      <w:r>
-        <w:rPr>
-          <w:rFonts w:ascii="Times New Roman" w:eastAsia="Times New Roman" w:hAnsi="Times New Roman" w:cs="Times New Roman"/>
-          <w:noProof/>
-          <w:sz w:val="28"/>
-          <w:szCs w:val="28"/>
-          <w:lang w:val="ru-RU" w:eastAsia="ru-RU"/>
-        </w:rPr>
-        <w:t>6</w:t>
-      </w:r>
-      <w:r>
-        <w:rPr>
-          <w:rFonts w:ascii="Times New Roman" w:eastAsia="Times New Roman" w:hAnsi="Times New Roman" w:cs="Times New Roman"/>
-          <w:noProof/>
-          <w:sz w:val="28"/>
-          <w:szCs w:val="28"/>
-          <w:lang w:val="ru-RU" w:eastAsia="ru-RU"/>
-        </w:rPr>
-        <w:t>.</w:t>
-      </w:r>
-      <w:r>
-        <w:rPr>
-          <w:rFonts w:ascii="Times New Roman" w:eastAsia="Times New Roman" w:hAnsi="Times New Roman" w:cs="Times New Roman"/>
-          <w:noProof/>
-          <w:sz w:val="28"/>
-          <w:szCs w:val="28"/>
-          <w:lang w:val="ru-RU" w:eastAsia="ru-RU"/>
-        </w:rPr>
-        <w:t>2</w:t>
-      </w:r>
-      <w:r>
-        <w:rPr>
-          <w:rFonts w:ascii="Times New Roman" w:eastAsia="Times New Roman" w:hAnsi="Times New Roman" w:cs="Times New Roman"/>
-          <w:noProof/>
-          <w:sz w:val="28"/>
-          <w:szCs w:val="28"/>
-          <w:lang w:val="ru-RU" w:eastAsia="ru-RU"/>
-        </w:rPr>
-        <w:t xml:space="preserve"> – </w:t>
-      </w:r>
-      <w:r>
-        <w:rPr>
-          <w:rFonts w:ascii="Times New Roman" w:eastAsia="Times New Roman" w:hAnsi="Times New Roman" w:cs="Times New Roman"/>
-          <w:noProof/>
-          <w:sz w:val="28"/>
-          <w:szCs w:val="28"/>
-          <w:lang w:val="ru-RU" w:eastAsia="ru-RU"/>
-        </w:rPr>
-        <w:t>План запроса без использования индекса</w:t>
+          <w:lang w:eastAsia="ru-RU"/>
+        </w:rPr>
+      </w:pPr>
+      <w:r>
+        <w:rPr>
+          <w:rFonts w:ascii="Times New Roman" w:eastAsia="Times New Roman" w:hAnsi="Times New Roman" w:cs="Times New Roman"/>
+          <w:noProof/>
+          <w:sz w:val="28"/>
+          <w:szCs w:val="28"/>
+          <w:lang w:val="ru-RU" w:eastAsia="ru-RU"/>
+        </w:rPr>
+        <w:t xml:space="preserve">Рисунок </w:t>
+      </w:r>
+      <w:r>
+        <w:rPr>
+          <w:rFonts w:ascii="Times New Roman" w:eastAsia="Times New Roman" w:hAnsi="Times New Roman" w:cs="Times New Roman"/>
+          <w:noProof/>
+          <w:sz w:val="28"/>
+          <w:szCs w:val="28"/>
+          <w:lang w:val="ru-RU" w:eastAsia="ru-RU"/>
+        </w:rPr>
+        <w:t>4.2</w:t>
+      </w:r>
+      <w:r>
+        <w:rPr>
+          <w:rFonts w:ascii="Times New Roman" w:eastAsia="Times New Roman" w:hAnsi="Times New Roman" w:cs="Times New Roman"/>
+          <w:noProof/>
+          <w:sz w:val="28"/>
+          <w:szCs w:val="28"/>
+          <w:lang w:val="ru-RU" w:eastAsia="ru-RU"/>
+        </w:rPr>
+        <w:t xml:space="preserve">.1 – </w:t>
+      </w:r>
+      <w:r>
+        <w:rPr>
+          <w:rFonts w:ascii="Times New Roman" w:eastAsia="Times New Roman" w:hAnsi="Times New Roman" w:cs="Times New Roman"/>
+          <w:noProof/>
+          <w:sz w:val="28"/>
+          <w:szCs w:val="28"/>
+          <w:lang w:val="ru-RU" w:eastAsia="ru-RU"/>
+        </w:rPr>
+        <w:t xml:space="preserve">Модель </w:t>
+      </w:r>
+      <w:r>
+        <w:rPr>
+          <w:rFonts w:ascii="Times New Roman" w:eastAsia="Times New Roman" w:hAnsi="Times New Roman" w:cs="Times New Roman"/>
+          <w:noProof/>
+          <w:sz w:val="28"/>
+          <w:szCs w:val="28"/>
+          <w:lang w:eastAsia="ru-RU"/>
+        </w:rPr>
+        <w:t>User</w:t>
       </w:r>
     </w:p>
     <w:p>
       <w:pPr>
         <w:pStyle w:val="Kartinka0"/>
-        <w:rPr>
-          <w:lang w:val="en-GB"/>
-        </w:rPr>
-      </w:pPr>
-      <w:r>
-        <w:rPr>
-          <w:lang w:val="en-GB"/>
-        </w:rPr>
+      </w:pPr>
+      <w:r>
         <w:lastRenderedPageBreak/>
         <w:drawing>
-          <wp:inline distT="0" distB="0" distL="0" distR="0" wp14:anchorId="652F5980" wp14:editId="6489747D">
-            <wp:extent cx="5662151" cy="2453853"/>
+          <wp:inline distT="0" distB="0" distL="0" distR="0" wp14:anchorId="126B02F1" wp14:editId="2E5C9764">
+            <wp:extent cx="4122777" cy="5121084"/>
             <wp:effectExtent l="0" t="0" r="0" b="3810"/>
-            <wp:docPr id="26" name="Picture 26"/>
+            <wp:docPr id="33" name="Picture 33"/>
             <wp:cNvGraphicFramePr>
               <a:graphicFrameLocks xmlns:a="http://schemas.openxmlformats.org/drawingml/2006/main" noChangeAspect="1"/>
             </wp:cNvGraphicFramePr>
@@ -14788,7 +15224,7 @@
                   <pic:spPr>
                     <a:xfrm>
                       <a:off x="0" y="0"/>
-                      <a:ext cx="5662151" cy="2453853"/>
+                      <a:ext cx="4122777" cy="5121084"/>
                     </a:xfrm>
                     <a:prstGeom prst="rect">
                       <a:avLst/>
@@ -14810,118 +15246,58 @@
           <w:noProof/>
           <w:sz w:val="28"/>
           <w:szCs w:val="28"/>
-          <w:lang w:val="ru-RU" w:eastAsia="ru-RU"/>
-        </w:rPr>
-      </w:pPr>
-      <w:r>
-        <w:rPr>
-          <w:rFonts w:ascii="Times New Roman" w:eastAsia="Times New Roman" w:hAnsi="Times New Roman" w:cs="Times New Roman"/>
-          <w:noProof/>
-          <w:sz w:val="28"/>
-          <w:szCs w:val="28"/>
-          <w:lang w:val="ru-RU" w:eastAsia="ru-RU"/>
-        </w:rPr>
-        <w:t>Рисунок</w:t>
-      </w:r>
-      <w:r>
-        <w:rPr>
-          <w:rFonts w:ascii="Times New Roman" w:eastAsia="Times New Roman" w:hAnsi="Times New Roman" w:cs="Times New Roman"/>
-          <w:noProof/>
-          <w:sz w:val="28"/>
-          <w:szCs w:val="28"/>
-          <w:lang w:val="ru-RU" w:eastAsia="ru-RU"/>
-        </w:rPr>
-        <w:t xml:space="preserve"> </w:t>
-      </w:r>
-      <w:r>
-        <w:rPr>
-          <w:rFonts w:ascii="Times New Roman" w:eastAsia="Times New Roman" w:hAnsi="Times New Roman" w:cs="Times New Roman"/>
-          <w:noProof/>
-          <w:sz w:val="28"/>
-          <w:szCs w:val="28"/>
-          <w:lang w:val="ru-RU" w:eastAsia="ru-RU"/>
-        </w:rPr>
-        <w:t>6</w:t>
-      </w:r>
-      <w:r>
-        <w:rPr>
-          <w:rFonts w:ascii="Times New Roman" w:eastAsia="Times New Roman" w:hAnsi="Times New Roman" w:cs="Times New Roman"/>
-          <w:noProof/>
-          <w:sz w:val="28"/>
-          <w:szCs w:val="28"/>
-          <w:lang w:val="ru-RU" w:eastAsia="ru-RU"/>
-        </w:rPr>
-        <w:t>.</w:t>
-      </w:r>
-      <w:r>
-        <w:rPr>
-          <w:rFonts w:ascii="Times New Roman" w:eastAsia="Times New Roman" w:hAnsi="Times New Roman" w:cs="Times New Roman"/>
-          <w:noProof/>
-          <w:sz w:val="28"/>
-          <w:szCs w:val="28"/>
-          <w:lang w:val="ru-RU" w:eastAsia="ru-RU"/>
-        </w:rPr>
-        <w:t>3</w:t>
-      </w:r>
-      <w:r>
-        <w:rPr>
-          <w:rFonts w:ascii="Times New Roman" w:eastAsia="Times New Roman" w:hAnsi="Times New Roman" w:cs="Times New Roman"/>
-          <w:noProof/>
-          <w:sz w:val="28"/>
-          <w:szCs w:val="28"/>
-          <w:lang w:val="ru-RU" w:eastAsia="ru-RU"/>
-        </w:rPr>
-        <w:t xml:space="preserve"> – </w:t>
-      </w:r>
-      <w:r>
-        <w:rPr>
-          <w:rFonts w:ascii="Times New Roman" w:eastAsia="Times New Roman" w:hAnsi="Times New Roman" w:cs="Times New Roman"/>
-          <w:noProof/>
-          <w:sz w:val="28"/>
-          <w:szCs w:val="28"/>
-          <w:lang w:val="ru-RU" w:eastAsia="ru-RU"/>
-        </w:rPr>
-        <w:t xml:space="preserve">План запроса </w:t>
-      </w:r>
-      <w:r>
-        <w:rPr>
-          <w:rFonts w:ascii="Times New Roman" w:eastAsia="Times New Roman" w:hAnsi="Times New Roman" w:cs="Times New Roman"/>
-          <w:noProof/>
-          <w:sz w:val="28"/>
-          <w:szCs w:val="28"/>
-          <w:lang w:val="ru-RU" w:eastAsia="ru-RU"/>
-        </w:rPr>
-        <w:t xml:space="preserve">с </w:t>
-      </w:r>
-      <w:r>
-        <w:rPr>
-          <w:rFonts w:ascii="Times New Roman" w:eastAsia="Times New Roman" w:hAnsi="Times New Roman" w:cs="Times New Roman"/>
-          <w:noProof/>
-          <w:sz w:val="28"/>
-          <w:szCs w:val="28"/>
-          <w:lang w:val="ru-RU" w:eastAsia="ru-RU"/>
-        </w:rPr>
-        <w:t>использовани</w:t>
-      </w:r>
-      <w:r>
-        <w:rPr>
-          <w:rFonts w:ascii="Times New Roman" w:eastAsia="Times New Roman" w:hAnsi="Times New Roman" w:cs="Times New Roman"/>
-          <w:noProof/>
-          <w:sz w:val="28"/>
-          <w:szCs w:val="28"/>
-          <w:lang w:val="ru-RU" w:eastAsia="ru-RU"/>
-        </w:rPr>
-        <w:t xml:space="preserve">ем </w:t>
-      </w:r>
-      <w:r>
-        <w:rPr>
-          <w:rFonts w:ascii="Times New Roman" w:eastAsia="Times New Roman" w:hAnsi="Times New Roman" w:cs="Times New Roman"/>
-          <w:noProof/>
-          <w:sz w:val="28"/>
-          <w:szCs w:val="28"/>
-          <w:lang w:val="ru-RU" w:eastAsia="ru-RU"/>
-        </w:rPr>
-        <w:t>индекса</w:t>
+          <w:lang w:eastAsia="ru-RU"/>
+        </w:rPr>
+      </w:pPr>
+      <w:r>
+        <w:rPr>
+          <w:rFonts w:ascii="Times New Roman" w:eastAsia="Times New Roman" w:hAnsi="Times New Roman" w:cs="Times New Roman"/>
+          <w:noProof/>
+          <w:sz w:val="28"/>
+          <w:szCs w:val="28"/>
+          <w:lang w:val="ru-RU" w:eastAsia="ru-RU"/>
+        </w:rPr>
+        <w:t xml:space="preserve">Рисунок </w:t>
+      </w:r>
+      <w:r>
+        <w:rPr>
+          <w:rFonts w:ascii="Times New Roman" w:eastAsia="Times New Roman" w:hAnsi="Times New Roman" w:cs="Times New Roman"/>
+          <w:noProof/>
+          <w:sz w:val="28"/>
+          <w:szCs w:val="28"/>
+          <w:lang w:val="ru-RU" w:eastAsia="ru-RU"/>
+        </w:rPr>
+        <w:t>4.2</w:t>
+      </w:r>
+      <w:r>
+        <w:rPr>
+          <w:rFonts w:ascii="Times New Roman" w:eastAsia="Times New Roman" w:hAnsi="Times New Roman" w:cs="Times New Roman"/>
+          <w:noProof/>
+          <w:sz w:val="28"/>
+          <w:szCs w:val="28"/>
+          <w:lang w:val="ru-RU" w:eastAsia="ru-RU"/>
+        </w:rPr>
+        <w:t xml:space="preserve">.2 – </w:t>
+      </w:r>
+      <w:r>
+        <w:rPr>
+          <w:rFonts w:ascii="Times New Roman" w:eastAsia="Times New Roman" w:hAnsi="Times New Roman" w:cs="Times New Roman"/>
+          <w:noProof/>
+          <w:sz w:val="28"/>
+          <w:szCs w:val="28"/>
+          <w:lang w:val="ru-RU" w:eastAsia="ru-RU"/>
+        </w:rPr>
+        <w:t xml:space="preserve">Модель </w:t>
+      </w:r>
+      <w:r>
+        <w:rPr>
+          <w:rFonts w:ascii="Times New Roman" w:eastAsia="Times New Roman" w:hAnsi="Times New Roman" w:cs="Times New Roman"/>
+          <w:noProof/>
+          <w:sz w:val="28"/>
+          <w:szCs w:val="28"/>
+          <w:lang w:eastAsia="ru-RU"/>
+        </w:rPr>
+        <w:t>Post</w:t>
       </w:r>
     </w:p>
     <w:p>
@@ -14955,7 +15331,47 @@
           <w:szCs w:val="28"/>
           <w:lang w:val="ru-RU" w:eastAsia="ru-RU"/>
         </w:rPr>
-        <w:t>Использование индекса существенно понижает стоимость агрегации, что увеличивает производительность запроса.</w:t>
+        <w:t xml:space="preserve">Для хранения дополнительной или связанной информации </w:t>
+      </w:r>
+      <w:r>
+        <w:rPr>
+          <w:rFonts w:ascii="Times New Roman" w:eastAsia="Times New Roman" w:hAnsi="Times New Roman" w:cs="Times New Roman"/>
+          <w:noProof/>
+          <w:sz w:val="28"/>
+          <w:szCs w:val="28"/>
+          <w:lang w:val="ru-RU" w:eastAsia="ru-RU"/>
+        </w:rPr>
+        <w:t xml:space="preserve">используются вложенные документы или коллекции вложенных документов. Отношения между документами можно задать используя ссылки на идентификаторы </w:t>
+      </w:r>
+      <w:r>
+        <w:rPr>
+          <w:rFonts w:ascii="Times New Roman" w:eastAsia="Times New Roman" w:hAnsi="Times New Roman" w:cs="Times New Roman"/>
+          <w:noProof/>
+          <w:sz w:val="28"/>
+          <w:szCs w:val="28"/>
+          <w:lang w:eastAsia="ru-RU"/>
+        </w:rPr>
+        <w:t>ObjectId</w:t>
+      </w:r>
+      <w:r>
+        <w:rPr>
+          <w:rFonts w:ascii="Times New Roman" w:eastAsia="Times New Roman" w:hAnsi="Times New Roman" w:cs="Times New Roman"/>
+          <w:noProof/>
+          <w:sz w:val="28"/>
+          <w:szCs w:val="28"/>
+          <w:lang w:val="ru-RU" w:eastAsia="ru-RU"/>
+        </w:rPr>
+        <w:t xml:space="preserve"> </w:t>
+      </w:r>
+      <w:r>
+        <w:rPr>
+          <w:rFonts w:ascii="Times New Roman" w:eastAsia="Times New Roman" w:hAnsi="Times New Roman" w:cs="Times New Roman"/>
+          <w:noProof/>
+          <w:sz w:val="28"/>
+          <w:szCs w:val="28"/>
+          <w:lang w:val="ru-RU" w:eastAsia="ru-RU"/>
+        </w:rPr>
+        <w:t>связанных документов.</w:t>
       </w:r>
     </w:p>
     <w:p>
@@ -14979,25 +15395,236 @@
           <w:lang w:val="ru-RU" w:eastAsia="ru-RU"/>
         </w:rPr>
         <w:tab/>
-        <w:t>Также важным является использование составных первичных ключей, что оптимально для запросов где используется фильтрация по обоим столбцам, например при ситуации, когда нужно узнать поставил ли пользователь лайк, представлено на рисунке 6.4.</w:t>
+        <w:t xml:space="preserve">Таким образом при разработке для </w:t>
+      </w:r>
+      <w:r>
+        <w:rPr>
+          <w:rFonts w:ascii="Times New Roman" w:eastAsia="Times New Roman" w:hAnsi="Times New Roman" w:cs="Times New Roman"/>
+          <w:noProof/>
+          <w:sz w:val="28"/>
+          <w:szCs w:val="28"/>
+          <w:lang w:eastAsia="ru-RU"/>
+        </w:rPr>
+        <w:t>MongoDB</w:t>
+      </w:r>
+      <w:r>
+        <w:rPr>
+          <w:rFonts w:ascii="Times New Roman" w:eastAsia="Times New Roman" w:hAnsi="Times New Roman" w:cs="Times New Roman"/>
+          <w:noProof/>
+          <w:sz w:val="28"/>
+          <w:szCs w:val="28"/>
+          <w:lang w:val="ru-RU" w:eastAsia="ru-RU"/>
+        </w:rPr>
+        <w:t xml:space="preserve"> </w:t>
+      </w:r>
+      <w:r>
+        <w:rPr>
+          <w:rFonts w:ascii="Times New Roman" w:eastAsia="Times New Roman" w:hAnsi="Times New Roman" w:cs="Times New Roman"/>
+          <w:noProof/>
+          <w:sz w:val="28"/>
+          <w:szCs w:val="28"/>
+          <w:lang w:val="ru-RU" w:eastAsia="ru-RU"/>
+        </w:rPr>
+        <w:t>обычно достаточно 1-3 коллеций для представления всех данных.</w:t>
+      </w:r>
+    </w:p>
+    <w:p>
+      <w:pPr>
+        <w:pStyle w:val="Podzagolovok"/>
+        <w:numPr>
+          <w:ilvl w:val="0"/>
+          <w:numId w:val="0"/>
+        </w:numPr>
+        <w:ind w:firstLine="709"/>
+        <w:rPr>
+          <w:rFonts w:cs="Times New Roman"/>
+        </w:rPr>
+      </w:pPr>
+      <w:r>
+        <w:rPr>
+          <w:rFonts w:cs="Times New Roman"/>
+          <w:szCs w:val="28"/>
+          <w:lang w:val="ru-RU"/>
+        </w:rPr>
+        <w:tab/>
+      </w:r>
+      <w:r>
+        <w:rPr>
+          <w:rFonts w:cs="Times New Roman"/>
+          <w:lang w:val="ru-RU"/>
+        </w:rPr>
+        <w:t>4</w:t>
+      </w:r>
+      <w:r>
+        <w:rPr>
+          <w:rFonts w:cs="Times New Roman"/>
+          <w:lang w:val="ru-RU"/>
+        </w:rPr>
+        <w:t>.</w:t>
+      </w:r>
+      <w:r>
+        <w:rPr>
+          <w:rFonts w:cs="Times New Roman"/>
+          <w:lang w:val="ru-RU"/>
+        </w:rPr>
+        <w:t>3</w:t>
+      </w:r>
+      <w:r>
+        <w:rPr>
+          <w:rFonts w:cs="Times New Roman"/>
+          <w:lang w:val="ru-RU"/>
+        </w:rPr>
+        <w:t xml:space="preserve"> </w:t>
+      </w:r>
+      <w:r>
+        <w:rPr>
+          <w:rFonts w:cs="Times New Roman"/>
+          <w:lang w:val="ru-RU"/>
+        </w:rPr>
+        <w:t>Использование индексов</w:t>
+      </w:r>
+      <w:r>
+        <w:rPr>
+          <w:rFonts w:cs="Times New Roman"/>
+        </w:rPr>
+        <w:tab/>
+      </w:r>
+    </w:p>
+    <w:p>
+      <w:pPr>
+        <w:spacing w:before="240" w:after="280" w:line="240" w:lineRule="auto"/>
+        <w:contextualSpacing/>
+        <w:jc w:val="both"/>
+        <w:rPr>
+          <w:rFonts w:ascii="Times New Roman" w:eastAsia="Times New Roman" w:hAnsi="Times New Roman" w:cs="Times New Roman"/>
+          <w:noProof/>
+          <w:sz w:val="28"/>
+          <w:szCs w:val="28"/>
+          <w:lang w:val="ru-RU" w:eastAsia="ru-RU"/>
+        </w:rPr>
+      </w:pPr>
+      <w:r>
+        <w:rPr>
+          <w:rFonts w:ascii="Times New Roman" w:eastAsia="Times New Roman" w:hAnsi="Times New Roman" w:cs="Times New Roman"/>
+          <w:noProof/>
+          <w:sz w:val="28"/>
+          <w:szCs w:val="28"/>
+          <w:lang w:val="ru-RU" w:eastAsia="ru-RU"/>
+        </w:rPr>
+        <w:tab/>
+        <w:t xml:space="preserve">Процесс индексирования схож с реляционными бд. </w:t>
+      </w:r>
+      <w:r>
+        <w:rPr>
+          <w:rFonts w:ascii="Times New Roman" w:eastAsia="Times New Roman" w:hAnsi="Times New Roman" w:cs="Times New Roman"/>
+          <w:noProof/>
+          <w:sz w:val="28"/>
+          <w:szCs w:val="28"/>
+          <w:lang w:val="ru-RU" w:eastAsia="ru-RU"/>
+        </w:rPr>
+        <w:t>MongoDB поддерживает несколько типов индексов, включая единый индекс (используется для ссылки только на одно поле документа в коллекции), составной индекс (относится к нескольким полям), текстовый индекс (используется для поиска текста в полях), индекс для нескольких ключей (используется для индексации массивов) и хэш-индекс (используется для равномерного распределения данных по шардам).</w:t>
+      </w:r>
+    </w:p>
+    <w:p>
+      <w:pPr>
+        <w:spacing w:before="240" w:after="280" w:line="240" w:lineRule="auto"/>
+        <w:ind w:firstLine="709"/>
+        <w:contextualSpacing/>
+        <w:jc w:val="both"/>
+        <w:rPr>
+          <w:rFonts w:ascii="Times New Roman" w:eastAsia="Times New Roman" w:hAnsi="Times New Roman" w:cs="Times New Roman"/>
+          <w:noProof/>
+          <w:sz w:val="28"/>
+          <w:szCs w:val="28"/>
+          <w:lang w:val="ru-RU" w:eastAsia="ru-RU"/>
+        </w:rPr>
+      </w:pPr>
+      <w:r>
+        <w:rPr>
+          <w:rFonts w:ascii="Times New Roman" w:eastAsia="Times New Roman" w:hAnsi="Times New Roman" w:cs="Times New Roman"/>
+          <w:noProof/>
+          <w:sz w:val="28"/>
+          <w:szCs w:val="28"/>
+          <w:lang w:val="ru-RU" w:eastAsia="ru-RU"/>
+        </w:rPr>
+        <w:t xml:space="preserve">Единый индекс используется для ссылки только на одно поле документа в коллекции. Составной индекс относится к нескольким полям и может включать до 10 полей 2. Текстовый индекс используется для поиска текста в полях и </w:t>
+      </w:r>
+      <w:r>
+        <w:rPr>
+          <w:rFonts w:ascii="Times New Roman" w:eastAsia="Times New Roman" w:hAnsi="Times New Roman" w:cs="Times New Roman"/>
+          <w:noProof/>
+          <w:sz w:val="28"/>
+          <w:szCs w:val="28"/>
+          <w:lang w:val="ru-RU" w:eastAsia="ru-RU"/>
+        </w:rPr>
+        <w:lastRenderedPageBreak/>
+        <w:t>поддерживает поиск слов и фраз. Индекс для нескольких ключей используется для индексации массивов и может индексировать элементы массива как отдельные ключи. Хэш-индекс используется для равномерного распределения данных по шардам и поддерживает только точечные запросы.</w:t>
+      </w:r>
+    </w:p>
+    <w:p>
+      <w:pPr>
+        <w:spacing w:before="240" w:after="280" w:line="240" w:lineRule="auto"/>
+        <w:ind w:firstLine="709"/>
+        <w:jc w:val="both"/>
+        <w:rPr>
+          <w:rFonts w:ascii="Times New Roman" w:eastAsia="Times New Roman" w:hAnsi="Times New Roman" w:cs="Times New Roman"/>
+          <w:noProof/>
+          <w:sz w:val="28"/>
+          <w:szCs w:val="28"/>
+          <w:lang w:val="ru-RU" w:eastAsia="ru-RU"/>
+        </w:rPr>
+      </w:pPr>
+      <w:r>
+        <w:rPr>
+          <w:rFonts w:ascii="Times New Roman" w:eastAsia="Times New Roman" w:hAnsi="Times New Roman" w:cs="Times New Roman"/>
+          <w:noProof/>
+          <w:sz w:val="28"/>
+          <w:szCs w:val="28"/>
+          <w:lang w:val="ru-RU" w:eastAsia="ru-RU"/>
+        </w:rPr>
+        <w:t>Создание различных индексов</w:t>
+      </w:r>
+      <w:r>
+        <w:rPr>
+          <w:rFonts w:ascii="Times New Roman" w:eastAsia="Times New Roman" w:hAnsi="Times New Roman" w:cs="Times New Roman"/>
+          <w:noProof/>
+          <w:sz w:val="28"/>
+          <w:szCs w:val="28"/>
+          <w:lang w:val="ru-RU" w:eastAsia="ru-RU"/>
+        </w:rPr>
+        <w:t xml:space="preserve"> в </w:t>
+      </w:r>
+      <w:r>
+        <w:rPr>
+          <w:rFonts w:ascii="Times New Roman" w:eastAsia="Times New Roman" w:hAnsi="Times New Roman" w:cs="Times New Roman"/>
+          <w:noProof/>
+          <w:sz w:val="28"/>
+          <w:szCs w:val="28"/>
+          <w:lang w:eastAsia="ru-RU"/>
+        </w:rPr>
+        <w:t>MongoDB</w:t>
+      </w:r>
+      <w:r>
+        <w:rPr>
+          <w:rFonts w:ascii="Times New Roman" w:eastAsia="Times New Roman" w:hAnsi="Times New Roman" w:cs="Times New Roman"/>
+          <w:noProof/>
+          <w:sz w:val="28"/>
+          <w:szCs w:val="28"/>
+          <w:lang w:val="ru-RU" w:eastAsia="ru-RU"/>
+        </w:rPr>
+        <w:t xml:space="preserve"> представлено на рисунке 4.3.1.</w:t>
       </w:r>
     </w:p>
     <w:p>
       <w:pPr>
         <w:pStyle w:val="Kartinka0"/>
-        <w:rPr>
-          <w:lang w:val="en-GB"/>
-        </w:rPr>
-      </w:pPr>
-      <w:r>
-        <w:rPr>
-          <w:lang w:val="en-GB"/>
-        </w:rPr>
+      </w:pPr>
+      <w:r>
         <w:drawing>
-          <wp:inline distT="0" distB="0" distL="0" distR="0" wp14:anchorId="420DD2E7" wp14:editId="2760D10B">
-            <wp:extent cx="6248942" cy="1950889"/>
-            <wp:effectExtent l="0" t="0" r="0" b="0"/>
-            <wp:docPr id="29" name="Picture 29"/>
+          <wp:inline distT="0" distB="0" distL="0" distR="0" wp14:anchorId="2C9CCF96" wp14:editId="14D15D51">
+            <wp:extent cx="6372225" cy="4316730"/>
+            <wp:effectExtent l="0" t="0" r="9525" b="7620"/>
+            <wp:docPr id="36" name="Picture 36"/>
             <wp:cNvGraphicFramePr>
               <a:graphicFrameLocks xmlns:a="http://schemas.openxmlformats.org/drawingml/2006/main" noChangeAspect="1"/>
             </wp:cNvGraphicFramePr>
@@ -15017,6 +15644,959 @@
                   <pic:spPr>
                     <a:xfrm>
                       <a:off x="0" y="0"/>
+                      <a:ext cx="6372225" cy="4316730"/>
+                    </a:xfrm>
+                    <a:prstGeom prst="rect">
+                      <a:avLst/>
+                    </a:prstGeom>
+                  </pic:spPr>
+                </pic:pic>
+              </a:graphicData>
+            </a:graphic>
+          </wp:inline>
+        </w:drawing>
+      </w:r>
+    </w:p>
+    <w:p>
+      <w:pPr>
+        <w:spacing w:before="240" w:after="280" w:line="240" w:lineRule="auto"/>
+        <w:jc w:val="center"/>
+        <w:rPr>
+          <w:rFonts w:ascii="Times New Roman" w:eastAsia="Times New Roman" w:hAnsi="Times New Roman" w:cs="Times New Roman"/>
+          <w:noProof/>
+          <w:sz w:val="28"/>
+          <w:szCs w:val="28"/>
+          <w:lang w:eastAsia="ru-RU"/>
+        </w:rPr>
+      </w:pPr>
+      <w:r>
+        <w:rPr>
+          <w:rFonts w:ascii="Times New Roman" w:eastAsia="Times New Roman" w:hAnsi="Times New Roman" w:cs="Times New Roman"/>
+          <w:noProof/>
+          <w:sz w:val="28"/>
+          <w:szCs w:val="28"/>
+          <w:lang w:val="ru-RU" w:eastAsia="ru-RU"/>
+        </w:rPr>
+        <w:t xml:space="preserve">Рисунок </w:t>
+      </w:r>
+      <w:r>
+        <w:rPr>
+          <w:rFonts w:ascii="Times New Roman" w:eastAsia="Times New Roman" w:hAnsi="Times New Roman" w:cs="Times New Roman"/>
+          <w:noProof/>
+          <w:sz w:val="28"/>
+          <w:szCs w:val="28"/>
+          <w:lang w:val="ru-RU" w:eastAsia="ru-RU"/>
+        </w:rPr>
+        <w:t>4.</w:t>
+      </w:r>
+      <w:r>
+        <w:rPr>
+          <w:rFonts w:ascii="Times New Roman" w:eastAsia="Times New Roman" w:hAnsi="Times New Roman" w:cs="Times New Roman"/>
+          <w:noProof/>
+          <w:sz w:val="28"/>
+          <w:szCs w:val="28"/>
+          <w:lang w:val="ru-RU" w:eastAsia="ru-RU"/>
+        </w:rPr>
+        <w:t>3</w:t>
+      </w:r>
+      <w:r>
+        <w:rPr>
+          <w:rFonts w:ascii="Times New Roman" w:eastAsia="Times New Roman" w:hAnsi="Times New Roman" w:cs="Times New Roman"/>
+          <w:noProof/>
+          <w:sz w:val="28"/>
+          <w:szCs w:val="28"/>
+          <w:lang w:val="ru-RU" w:eastAsia="ru-RU"/>
+        </w:rPr>
+        <w:t>.</w:t>
+      </w:r>
+      <w:r>
+        <w:rPr>
+          <w:rFonts w:ascii="Times New Roman" w:eastAsia="Times New Roman" w:hAnsi="Times New Roman" w:cs="Times New Roman"/>
+          <w:noProof/>
+          <w:sz w:val="28"/>
+          <w:szCs w:val="28"/>
+          <w:lang w:val="ru-RU" w:eastAsia="ru-RU"/>
+        </w:rPr>
+        <w:t>1</w:t>
+      </w:r>
+      <w:r>
+        <w:rPr>
+          <w:rFonts w:ascii="Times New Roman" w:eastAsia="Times New Roman" w:hAnsi="Times New Roman" w:cs="Times New Roman"/>
+          <w:noProof/>
+          <w:sz w:val="28"/>
+          <w:szCs w:val="28"/>
+          <w:lang w:val="ru-RU" w:eastAsia="ru-RU"/>
+        </w:rPr>
+        <w:t xml:space="preserve"> – </w:t>
+      </w:r>
+      <w:r>
+        <w:rPr>
+          <w:rFonts w:ascii="Times New Roman" w:eastAsia="Times New Roman" w:hAnsi="Times New Roman" w:cs="Times New Roman"/>
+          <w:noProof/>
+          <w:sz w:val="28"/>
+          <w:szCs w:val="28"/>
+          <w:lang w:val="ru-RU" w:eastAsia="ru-RU"/>
+        </w:rPr>
+        <w:t xml:space="preserve">Создание индексов в </w:t>
+      </w:r>
+      <w:r>
+        <w:rPr>
+          <w:rFonts w:ascii="Times New Roman" w:eastAsia="Times New Roman" w:hAnsi="Times New Roman" w:cs="Times New Roman"/>
+          <w:noProof/>
+          <w:sz w:val="28"/>
+          <w:szCs w:val="28"/>
+          <w:lang w:eastAsia="ru-RU"/>
+        </w:rPr>
+        <w:t>MongoDB</w:t>
+      </w:r>
+    </w:p>
+    <w:p>
+      <w:pPr>
+        <w:pStyle w:val="Podzagolovok"/>
+        <w:numPr>
+          <w:ilvl w:val="0"/>
+          <w:numId w:val="0"/>
+        </w:numPr>
+        <w:ind w:firstLine="709"/>
+        <w:rPr>
+          <w:rFonts w:cs="Times New Roman"/>
+        </w:rPr>
+      </w:pPr>
+      <w:r>
+        <w:rPr>
+          <w:rFonts w:cs="Times New Roman"/>
+          <w:lang w:val="ru-RU"/>
+        </w:rPr>
+        <w:t>4</w:t>
+      </w:r>
+      <w:r>
+        <w:rPr>
+          <w:rFonts w:cs="Times New Roman"/>
+          <w:lang w:val="ru-RU"/>
+        </w:rPr>
+        <w:t>.</w:t>
+      </w:r>
+      <w:r>
+        <w:rPr>
+          <w:rFonts w:cs="Times New Roman"/>
+        </w:rPr>
+        <w:t>4</w:t>
+      </w:r>
+      <w:r>
+        <w:rPr>
+          <w:rFonts w:cs="Times New Roman"/>
+          <w:lang w:val="ru-RU"/>
+        </w:rPr>
+        <w:t xml:space="preserve"> </w:t>
+      </w:r>
+      <w:r>
+        <w:rPr>
+          <w:rFonts w:cs="Times New Roman"/>
+          <w:lang w:val="ru-RU"/>
+        </w:rPr>
+        <w:t>Итоги</w:t>
+      </w:r>
+      <w:r>
+        <w:rPr>
+          <w:rFonts w:cs="Times New Roman"/>
+        </w:rPr>
+        <w:tab/>
+      </w:r>
+    </w:p>
+    <w:p>
+      <w:pPr>
+        <w:spacing w:before="240" w:after="280" w:line="240" w:lineRule="auto"/>
+        <w:contextualSpacing/>
+        <w:jc w:val="both"/>
+        <w:rPr>
+          <w:rFonts w:ascii="Times New Roman" w:eastAsia="Times New Roman" w:hAnsi="Times New Roman" w:cs="Times New Roman"/>
+          <w:noProof/>
+          <w:sz w:val="28"/>
+          <w:szCs w:val="28"/>
+          <w:lang w:val="ru-RU" w:eastAsia="ru-RU"/>
+        </w:rPr>
+      </w:pPr>
+      <w:r>
+        <w:rPr>
+          <w:rFonts w:ascii="Times New Roman" w:eastAsia="Times New Roman" w:hAnsi="Times New Roman" w:cs="Times New Roman"/>
+          <w:noProof/>
+          <w:sz w:val="28"/>
+          <w:szCs w:val="28"/>
+          <w:lang w:val="ru-RU" w:eastAsia="ru-RU"/>
+        </w:rPr>
+        <w:tab/>
+        <w:t>Таким образом документно-ориентированная модель может быть хорошим решением для задач, в которых не пресутсвует большое количетсво связанных между собой данных, и особенно для хранения слабоструктурированных данных.</w:t>
+      </w:r>
+    </w:p>
+    <w:p>
+      <w:pPr>
+        <w:spacing w:before="240" w:after="280" w:line="240" w:lineRule="auto"/>
+        <w:contextualSpacing/>
+        <w:jc w:val="both"/>
+        <w:rPr>
+          <w:rFonts w:ascii="Times New Roman" w:eastAsia="Times New Roman" w:hAnsi="Times New Roman" w:cs="Times New Roman"/>
+          <w:noProof/>
+          <w:sz w:val="28"/>
+          <w:szCs w:val="28"/>
+          <w:lang w:val="ru-RU" w:eastAsia="ru-RU"/>
+        </w:rPr>
+      </w:pPr>
+      <w:r>
+        <w:rPr>
+          <w:rFonts w:ascii="Times New Roman" w:eastAsia="Times New Roman" w:hAnsi="Times New Roman" w:cs="Times New Roman"/>
+          <w:noProof/>
+          <w:sz w:val="28"/>
+          <w:szCs w:val="28"/>
+          <w:lang w:val="ru-RU" w:eastAsia="ru-RU"/>
+        </w:rPr>
+        <w:tab/>
+        <w:t xml:space="preserve">Документно-ориентирования модель является хорошим решением для построения  социальная сети, однако при расширении требований и нагрузки может потерять свои преимущества, требуя перестроения архитектуры и смены модели данных. </w:t>
+      </w:r>
+    </w:p>
+    <w:p>
+      <w:pPr>
+        <w:rPr>
+          <w:rFonts w:ascii="Times New Roman" w:eastAsia="Times New Roman" w:hAnsi="Times New Roman" w:cs="Times New Roman"/>
+          <w:noProof/>
+          <w:sz w:val="28"/>
+          <w:szCs w:val="28"/>
+          <w:lang w:eastAsia="ru-RU"/>
+        </w:rPr>
+      </w:pPr>
+      <w:r>
+        <w:rPr>
+          <w:rFonts w:ascii="Times New Roman" w:eastAsia="Times New Roman" w:hAnsi="Times New Roman" w:cs="Times New Roman"/>
+          <w:noProof/>
+          <w:sz w:val="28"/>
+          <w:szCs w:val="28"/>
+          <w:lang w:val="ru-RU" w:eastAsia="ru-RU"/>
+        </w:rPr>
+        <w:br w:type="page"/>
+      </w:r>
+    </w:p>
+    <w:p>
+      <w:pPr>
+        <w:spacing w:after="360" w:line="240" w:lineRule="auto"/>
+        <w:ind w:firstLine="709"/>
+        <w:jc w:val="both"/>
+        <w:rPr>
+          <w:rFonts w:ascii="Times New Roman" w:hAnsi="Times New Roman" w:cs="Times New Roman"/>
+          <w:b/>
+          <w:bCs/>
+          <w:sz w:val="28"/>
+          <w:szCs w:val="28"/>
+          <w:lang w:val="ru-RU"/>
+        </w:rPr>
+      </w:pPr>
+      <w:r>
+        <w:rPr>
+          <w:rFonts w:ascii="Times New Roman" w:hAnsi="Times New Roman" w:cs="Times New Roman"/>
+          <w:b/>
+          <w:bCs/>
+          <w:sz w:val="28"/>
+          <w:szCs w:val="28"/>
+          <w:lang w:val="ru-RU"/>
+        </w:rPr>
+        <w:lastRenderedPageBreak/>
+        <w:t>5</w:t>
+      </w:r>
+      <w:r>
+        <w:rPr>
+          <w:rFonts w:ascii="Times New Roman" w:hAnsi="Times New Roman" w:cs="Times New Roman"/>
+          <w:b/>
+          <w:bCs/>
+          <w:sz w:val="28"/>
+          <w:szCs w:val="28"/>
+          <w:lang w:val="ru-RU"/>
+        </w:rPr>
+        <w:t xml:space="preserve"> </w:t>
+      </w:r>
+      <w:r>
+        <w:rPr>
+          <w:rFonts w:ascii="Times New Roman" w:hAnsi="Times New Roman" w:cs="Times New Roman"/>
+          <w:b/>
+          <w:bCs/>
+          <w:sz w:val="28"/>
+          <w:szCs w:val="28"/>
+          <w:lang w:val="ru-RU"/>
+        </w:rPr>
+        <w:t>Тестирование производительности</w:t>
+      </w:r>
+    </w:p>
+    <w:p>
+      <w:pPr>
+        <w:spacing w:after="240" w:line="240" w:lineRule="auto"/>
+        <w:ind w:firstLine="709"/>
+        <w:contextualSpacing/>
+        <w:jc w:val="both"/>
+        <w:rPr>
+          <w:rFonts w:ascii="Times New Roman" w:hAnsi="Times New Roman" w:cs="Times New Roman"/>
+          <w:sz w:val="28"/>
+          <w:szCs w:val="28"/>
+          <w:lang w:val="ru-RU"/>
+        </w:rPr>
+      </w:pPr>
+      <w:r>
+        <w:rPr>
+          <w:rFonts w:ascii="Times New Roman" w:hAnsi="Times New Roman" w:cs="Times New Roman"/>
+          <w:sz w:val="28"/>
+          <w:szCs w:val="28"/>
+          <w:lang w:val="ru-RU"/>
+        </w:rPr>
+        <w:tab/>
+      </w:r>
+      <w:r>
+        <w:rPr>
+          <w:rFonts w:ascii="Times New Roman" w:hAnsi="Times New Roman" w:cs="Times New Roman"/>
+          <w:sz w:val="28"/>
+          <w:szCs w:val="28"/>
+          <w:lang w:val="ru-RU"/>
+        </w:rPr>
+        <w:t>Производительность базы данных является критически важным фактором для обеспечения быстрого и эффективного доступа к данным.</w:t>
+      </w:r>
+      <w:r>
+        <w:rPr>
+          <w:rFonts w:ascii="Times New Roman" w:hAnsi="Times New Roman" w:cs="Times New Roman"/>
+          <w:sz w:val="28"/>
+          <w:szCs w:val="28"/>
+          <w:lang w:val="ru-RU"/>
+        </w:rPr>
+        <w:t xml:space="preserve"> Ключевым в обеспечении произваодительности бд является правильное использование индексов. </w:t>
+      </w:r>
+      <w:r>
+        <w:rPr>
+          <w:rFonts w:ascii="Times New Roman" w:hAnsi="Times New Roman" w:cs="Times New Roman"/>
+          <w:sz w:val="28"/>
+          <w:szCs w:val="28"/>
+          <w:lang w:val="ru-RU"/>
+        </w:rPr>
+        <w:t>Правильное использование индексов может значительно улучшить производительность базы данных и обеспечить быстрый и надежный доступ к данным.</w:t>
+      </w:r>
+    </w:p>
+    <w:p>
+      <w:pPr>
+        <w:spacing w:after="240" w:line="240" w:lineRule="auto"/>
+        <w:ind w:firstLine="709"/>
+        <w:contextualSpacing/>
+        <w:jc w:val="both"/>
+        <w:rPr>
+          <w:rFonts w:ascii="Times New Roman" w:hAnsi="Times New Roman" w:cs="Times New Roman"/>
+          <w:sz w:val="28"/>
+          <w:szCs w:val="28"/>
+          <w:lang w:val="ru-RU"/>
+        </w:rPr>
+      </w:pPr>
+      <w:r>
+        <w:rPr>
+          <w:rFonts w:ascii="Times New Roman" w:hAnsi="Times New Roman" w:cs="Times New Roman"/>
+          <w:sz w:val="28"/>
+          <w:szCs w:val="28"/>
+          <w:lang w:val="ru-RU"/>
+        </w:rPr>
+        <w:t xml:space="preserve">Для тестирования производительности была выбрана таблица </w:t>
+      </w:r>
+      <w:r>
+        <w:rPr>
+          <w:rFonts w:ascii="Times New Roman" w:hAnsi="Times New Roman" w:cs="Times New Roman"/>
+          <w:sz w:val="28"/>
+          <w:szCs w:val="28"/>
+        </w:rPr>
+        <w:t>Likes</w:t>
+      </w:r>
+      <w:r>
+        <w:rPr>
+          <w:rFonts w:ascii="Times New Roman" w:hAnsi="Times New Roman" w:cs="Times New Roman"/>
+          <w:sz w:val="28"/>
+          <w:szCs w:val="28"/>
+          <w:lang w:val="ru-RU"/>
+        </w:rPr>
+        <w:t xml:space="preserve">, так как лайки являются самым часто используемым действием взаимодействия в социальной сети. После заполнения таблицы с используем генерации случайных значений в таблице находится </w:t>
+      </w:r>
+      <w:r>
+        <w:rPr>
+          <w:rFonts w:ascii="Times New Roman" w:hAnsi="Times New Roman" w:cs="Times New Roman"/>
+          <w:sz w:val="28"/>
+          <w:szCs w:val="28"/>
+          <w:lang w:val="ru-RU"/>
+        </w:rPr>
+        <w:t>145335</w:t>
+      </w:r>
+      <w:r>
+        <w:rPr>
+          <w:rFonts w:ascii="Times New Roman" w:hAnsi="Times New Roman" w:cs="Times New Roman"/>
+          <w:sz w:val="28"/>
+          <w:szCs w:val="28"/>
+          <w:lang w:val="ru-RU"/>
+        </w:rPr>
+        <w:t xml:space="preserve"> строк, представлено на рисунке </w:t>
+      </w:r>
+      <w:r>
+        <w:rPr>
+          <w:rFonts w:ascii="Times New Roman" w:hAnsi="Times New Roman" w:cs="Times New Roman"/>
+          <w:sz w:val="28"/>
+          <w:szCs w:val="28"/>
+          <w:lang w:val="ru-RU"/>
+        </w:rPr>
+        <w:t>5</w:t>
+      </w:r>
+      <w:r>
+        <w:rPr>
+          <w:rFonts w:ascii="Times New Roman" w:hAnsi="Times New Roman" w:cs="Times New Roman"/>
+          <w:sz w:val="28"/>
+          <w:szCs w:val="28"/>
+          <w:lang w:val="ru-RU"/>
+        </w:rPr>
+        <w:t>.1.</w:t>
+      </w:r>
+    </w:p>
+    <w:p>
+      <w:pPr>
+        <w:pStyle w:val="Kartinka0"/>
+        <w:rPr>
+          <w:lang w:val="en-GB"/>
+        </w:rPr>
+      </w:pPr>
+      <w:r>
+        <w:drawing>
+          <wp:inline distT="0" distB="0" distL="0" distR="0" wp14:anchorId="594BFAAF" wp14:editId="52DD02EF">
+            <wp:extent cx="2903472" cy="1607959"/>
+            <wp:effectExtent l="0" t="0" r="0" b="0"/>
+            <wp:docPr id="25" name="Picture 25"/>
+            <wp:cNvGraphicFramePr>
+              <a:graphicFrameLocks xmlns:a="http://schemas.openxmlformats.org/drawingml/2006/main" noChangeAspect="1"/>
+            </wp:cNvGraphicFramePr>
+            <a:graphic xmlns:a="http://schemas.openxmlformats.org/drawingml/2006/main">
+              <a:graphicData uri="http://schemas.openxmlformats.org/drawingml/2006/picture">
+                <pic:pic xmlns:pic="http://schemas.openxmlformats.org/drawingml/2006/picture">
+                  <pic:nvPicPr>
+                    <pic:cNvPr id="1" name=""/>
+                    <pic:cNvPicPr/>
+                  </pic:nvPicPr>
+                  <pic:blipFill>
+                    <a:blip r:embed="rId34"/>
+                    <a:stretch>
+                      <a:fillRect/>
+                    </a:stretch>
+                  </pic:blipFill>
+                  <pic:spPr>
+                    <a:xfrm>
+                      <a:off x="0" y="0"/>
+                      <a:ext cx="2903472" cy="1607959"/>
+                    </a:xfrm>
+                    <a:prstGeom prst="rect">
+                      <a:avLst/>
+                    </a:prstGeom>
+                  </pic:spPr>
+                </pic:pic>
+              </a:graphicData>
+            </a:graphic>
+          </wp:inline>
+        </w:drawing>
+      </w:r>
+    </w:p>
+    <w:p>
+      <w:pPr>
+        <w:spacing w:before="240" w:after="280" w:line="240" w:lineRule="auto"/>
+        <w:jc w:val="center"/>
+        <w:rPr>
+          <w:rFonts w:ascii="Times New Roman" w:eastAsia="Times New Roman" w:hAnsi="Times New Roman" w:cs="Times New Roman"/>
+          <w:noProof/>
+          <w:sz w:val="28"/>
+          <w:szCs w:val="28"/>
+          <w:lang w:val="ru-RU" w:eastAsia="ru-RU"/>
+        </w:rPr>
+      </w:pPr>
+      <w:r>
+        <w:rPr>
+          <w:rFonts w:ascii="Times New Roman" w:eastAsia="Times New Roman" w:hAnsi="Times New Roman" w:cs="Times New Roman"/>
+          <w:noProof/>
+          <w:sz w:val="28"/>
+          <w:szCs w:val="28"/>
+          <w:lang w:val="ru-RU" w:eastAsia="ru-RU"/>
+        </w:rPr>
+        <w:t>Рисунок</w:t>
+      </w:r>
+      <w:r>
+        <w:rPr>
+          <w:rFonts w:ascii="Times New Roman" w:eastAsia="Times New Roman" w:hAnsi="Times New Roman" w:cs="Times New Roman"/>
+          <w:noProof/>
+          <w:sz w:val="28"/>
+          <w:szCs w:val="28"/>
+          <w:lang w:val="ru-RU" w:eastAsia="ru-RU"/>
+        </w:rPr>
+        <w:t xml:space="preserve"> </w:t>
+      </w:r>
+      <w:r>
+        <w:rPr>
+          <w:rFonts w:ascii="Times New Roman" w:eastAsia="Times New Roman" w:hAnsi="Times New Roman" w:cs="Times New Roman"/>
+          <w:noProof/>
+          <w:sz w:val="28"/>
+          <w:szCs w:val="28"/>
+          <w:lang w:val="ru-RU" w:eastAsia="ru-RU"/>
+        </w:rPr>
+        <w:t>5</w:t>
+      </w:r>
+      <w:r>
+        <w:rPr>
+          <w:rFonts w:ascii="Times New Roman" w:eastAsia="Times New Roman" w:hAnsi="Times New Roman" w:cs="Times New Roman"/>
+          <w:noProof/>
+          <w:sz w:val="28"/>
+          <w:szCs w:val="28"/>
+          <w:lang w:val="ru-RU" w:eastAsia="ru-RU"/>
+        </w:rPr>
+        <w:t xml:space="preserve">.1 – </w:t>
+      </w:r>
+      <w:r>
+        <w:rPr>
+          <w:rFonts w:ascii="Times New Roman" w:eastAsia="Times New Roman" w:hAnsi="Times New Roman" w:cs="Times New Roman"/>
+          <w:noProof/>
+          <w:sz w:val="28"/>
+          <w:szCs w:val="28"/>
+          <w:lang w:val="ru-RU" w:eastAsia="ru-RU"/>
+        </w:rPr>
+        <w:t>Число строк в таблице</w:t>
+      </w:r>
+    </w:p>
+    <w:p>
+      <w:pPr>
+        <w:spacing w:before="240" w:after="280" w:line="240" w:lineRule="auto"/>
+        <w:jc w:val="both"/>
+        <w:rPr>
+          <w:rFonts w:ascii="Times New Roman" w:eastAsia="Times New Roman" w:hAnsi="Times New Roman" w:cs="Times New Roman"/>
+          <w:noProof/>
+          <w:sz w:val="28"/>
+          <w:szCs w:val="28"/>
+          <w:lang w:val="ru-RU" w:eastAsia="ru-RU"/>
+        </w:rPr>
+      </w:pPr>
+      <w:r>
+        <w:rPr>
+          <w:rFonts w:ascii="Times New Roman" w:eastAsia="Times New Roman" w:hAnsi="Times New Roman" w:cs="Times New Roman"/>
+          <w:noProof/>
+          <w:sz w:val="28"/>
+          <w:szCs w:val="28"/>
+          <w:lang w:val="ru-RU" w:eastAsia="ru-RU"/>
+        </w:rPr>
+        <w:tab/>
+        <w:t xml:space="preserve">Для проверки эффективности использования индексов выполним типичную задачу для подобной таблицы - подсчет количества лайков на определенной публикации и оценим план запроса и его стоимость, представлено на рисунке </w:t>
+      </w:r>
+      <w:r>
+        <w:rPr>
+          <w:rFonts w:ascii="Times New Roman" w:eastAsia="Times New Roman" w:hAnsi="Times New Roman" w:cs="Times New Roman"/>
+          <w:noProof/>
+          <w:sz w:val="28"/>
+          <w:szCs w:val="28"/>
+          <w:lang w:val="ru-RU" w:eastAsia="ru-RU"/>
+        </w:rPr>
+        <w:t>5</w:t>
+      </w:r>
+      <w:r>
+        <w:rPr>
+          <w:rFonts w:ascii="Times New Roman" w:eastAsia="Times New Roman" w:hAnsi="Times New Roman" w:cs="Times New Roman"/>
+          <w:noProof/>
+          <w:sz w:val="28"/>
+          <w:szCs w:val="28"/>
+          <w:lang w:val="ru-RU" w:eastAsia="ru-RU"/>
+        </w:rPr>
+        <w:t xml:space="preserve">.2 и </w:t>
+      </w:r>
+      <w:r>
+        <w:rPr>
+          <w:rFonts w:ascii="Times New Roman" w:eastAsia="Times New Roman" w:hAnsi="Times New Roman" w:cs="Times New Roman"/>
+          <w:noProof/>
+          <w:sz w:val="28"/>
+          <w:szCs w:val="28"/>
+          <w:lang w:val="ru-RU" w:eastAsia="ru-RU"/>
+        </w:rPr>
+        <w:t>5</w:t>
+      </w:r>
+      <w:r>
+        <w:rPr>
+          <w:rFonts w:ascii="Times New Roman" w:eastAsia="Times New Roman" w:hAnsi="Times New Roman" w:cs="Times New Roman"/>
+          <w:noProof/>
+          <w:sz w:val="28"/>
+          <w:szCs w:val="28"/>
+          <w:lang w:val="ru-RU" w:eastAsia="ru-RU"/>
+        </w:rPr>
+        <w:t>.3.</w:t>
+      </w:r>
+    </w:p>
+    <w:p>
+      <w:pPr>
+        <w:pStyle w:val="Kartinka0"/>
+        <w:rPr>
+          <w:lang w:val="en-GB"/>
+        </w:rPr>
+      </w:pPr>
+      <w:r>
+        <w:rPr>
+          <w:lang w:val="en-GB"/>
+        </w:rPr>
+        <w:drawing>
+          <wp:inline distT="0" distB="0" distL="0" distR="0" wp14:anchorId="0D39FE07" wp14:editId="04D31070">
+            <wp:extent cx="5212532" cy="2385267"/>
+            <wp:effectExtent l="0" t="0" r="7620" b="0"/>
+            <wp:docPr id="24" name="Picture 24"/>
+            <wp:cNvGraphicFramePr>
+              <a:graphicFrameLocks xmlns:a="http://schemas.openxmlformats.org/drawingml/2006/main" noChangeAspect="1"/>
+            </wp:cNvGraphicFramePr>
+            <a:graphic xmlns:a="http://schemas.openxmlformats.org/drawingml/2006/main">
+              <a:graphicData uri="http://schemas.openxmlformats.org/drawingml/2006/picture">
+                <pic:pic xmlns:pic="http://schemas.openxmlformats.org/drawingml/2006/picture">
+                  <pic:nvPicPr>
+                    <pic:cNvPr id="1" name=""/>
+                    <pic:cNvPicPr/>
+                  </pic:nvPicPr>
+                  <pic:blipFill>
+                    <a:blip r:embed="rId35"/>
+                    <a:stretch>
+                      <a:fillRect/>
+                    </a:stretch>
+                  </pic:blipFill>
+                  <pic:spPr>
+                    <a:xfrm>
+                      <a:off x="0" y="0"/>
+                      <a:ext cx="5212532" cy="2385267"/>
+                    </a:xfrm>
+                    <a:prstGeom prst="rect">
+                      <a:avLst/>
+                    </a:prstGeom>
+                  </pic:spPr>
+                </pic:pic>
+              </a:graphicData>
+            </a:graphic>
+          </wp:inline>
+        </w:drawing>
+      </w:r>
+    </w:p>
+    <w:p>
+      <w:pPr>
+        <w:spacing w:before="240" w:after="280" w:line="240" w:lineRule="auto"/>
+        <w:jc w:val="center"/>
+        <w:rPr>
+          <w:rFonts w:ascii="Times New Roman" w:eastAsia="Times New Roman" w:hAnsi="Times New Roman" w:cs="Times New Roman"/>
+          <w:noProof/>
+          <w:sz w:val="28"/>
+          <w:szCs w:val="28"/>
+          <w:lang w:val="ru-RU" w:eastAsia="ru-RU"/>
+        </w:rPr>
+      </w:pPr>
+      <w:r>
+        <w:rPr>
+          <w:rFonts w:ascii="Times New Roman" w:eastAsia="Times New Roman" w:hAnsi="Times New Roman" w:cs="Times New Roman"/>
+          <w:noProof/>
+          <w:sz w:val="28"/>
+          <w:szCs w:val="28"/>
+          <w:lang w:val="ru-RU" w:eastAsia="ru-RU"/>
+        </w:rPr>
+        <w:t>Рисунок</w:t>
+      </w:r>
+      <w:r>
+        <w:rPr>
+          <w:rFonts w:ascii="Times New Roman" w:eastAsia="Times New Roman" w:hAnsi="Times New Roman" w:cs="Times New Roman"/>
+          <w:noProof/>
+          <w:sz w:val="28"/>
+          <w:szCs w:val="28"/>
+          <w:lang w:val="ru-RU" w:eastAsia="ru-RU"/>
+        </w:rPr>
+        <w:t xml:space="preserve"> </w:t>
+      </w:r>
+      <w:r>
+        <w:rPr>
+          <w:rFonts w:ascii="Times New Roman" w:eastAsia="Times New Roman" w:hAnsi="Times New Roman" w:cs="Times New Roman"/>
+          <w:noProof/>
+          <w:sz w:val="28"/>
+          <w:szCs w:val="28"/>
+          <w:lang w:val="ru-RU" w:eastAsia="ru-RU"/>
+        </w:rPr>
+        <w:t>5</w:t>
+      </w:r>
+      <w:r>
+        <w:rPr>
+          <w:rFonts w:ascii="Times New Roman" w:eastAsia="Times New Roman" w:hAnsi="Times New Roman" w:cs="Times New Roman"/>
+          <w:noProof/>
+          <w:sz w:val="28"/>
+          <w:szCs w:val="28"/>
+          <w:lang w:val="ru-RU" w:eastAsia="ru-RU"/>
+        </w:rPr>
+        <w:t>.</w:t>
+      </w:r>
+      <w:r>
+        <w:rPr>
+          <w:rFonts w:ascii="Times New Roman" w:eastAsia="Times New Roman" w:hAnsi="Times New Roman" w:cs="Times New Roman"/>
+          <w:noProof/>
+          <w:sz w:val="28"/>
+          <w:szCs w:val="28"/>
+          <w:lang w:val="ru-RU" w:eastAsia="ru-RU"/>
+        </w:rPr>
+        <w:t>2</w:t>
+      </w:r>
+      <w:r>
+        <w:rPr>
+          <w:rFonts w:ascii="Times New Roman" w:eastAsia="Times New Roman" w:hAnsi="Times New Roman" w:cs="Times New Roman"/>
+          <w:noProof/>
+          <w:sz w:val="28"/>
+          <w:szCs w:val="28"/>
+          <w:lang w:val="ru-RU" w:eastAsia="ru-RU"/>
+        </w:rPr>
+        <w:t xml:space="preserve"> – </w:t>
+      </w:r>
+      <w:r>
+        <w:rPr>
+          <w:rFonts w:ascii="Times New Roman" w:eastAsia="Times New Roman" w:hAnsi="Times New Roman" w:cs="Times New Roman"/>
+          <w:noProof/>
+          <w:sz w:val="28"/>
+          <w:szCs w:val="28"/>
+          <w:lang w:val="ru-RU" w:eastAsia="ru-RU"/>
+        </w:rPr>
+        <w:t>План запроса без использования индекса</w:t>
+      </w:r>
+    </w:p>
+    <w:p>
+      <w:pPr>
+        <w:pStyle w:val="Kartinka0"/>
+        <w:rPr>
+          <w:lang w:val="en-GB"/>
+        </w:rPr>
+      </w:pPr>
+      <w:r>
+        <w:rPr>
+          <w:lang w:val="en-GB"/>
+        </w:rPr>
+        <w:lastRenderedPageBreak/>
+        <w:drawing>
+          <wp:inline distT="0" distB="0" distL="0" distR="0" wp14:anchorId="652F5980" wp14:editId="6489747D">
+            <wp:extent cx="5662151" cy="2453853"/>
+            <wp:effectExtent l="0" t="0" r="0" b="3810"/>
+            <wp:docPr id="26" name="Picture 26"/>
+            <wp:cNvGraphicFramePr>
+              <a:graphicFrameLocks xmlns:a="http://schemas.openxmlformats.org/drawingml/2006/main" noChangeAspect="1"/>
+            </wp:cNvGraphicFramePr>
+            <a:graphic xmlns:a="http://schemas.openxmlformats.org/drawingml/2006/main">
+              <a:graphicData uri="http://schemas.openxmlformats.org/drawingml/2006/picture">
+                <pic:pic xmlns:pic="http://schemas.openxmlformats.org/drawingml/2006/picture">
+                  <pic:nvPicPr>
+                    <pic:cNvPr id="1" name=""/>
+                    <pic:cNvPicPr/>
+                  </pic:nvPicPr>
+                  <pic:blipFill>
+                    <a:blip r:embed="rId36"/>
+                    <a:stretch>
+                      <a:fillRect/>
+                    </a:stretch>
+                  </pic:blipFill>
+                  <pic:spPr>
+                    <a:xfrm>
+                      <a:off x="0" y="0"/>
+                      <a:ext cx="5662151" cy="2453853"/>
+                    </a:xfrm>
+                    <a:prstGeom prst="rect">
+                      <a:avLst/>
+                    </a:prstGeom>
+                  </pic:spPr>
+                </pic:pic>
+              </a:graphicData>
+            </a:graphic>
+          </wp:inline>
+        </w:drawing>
+      </w:r>
+    </w:p>
+    <w:p>
+      <w:pPr>
+        <w:spacing w:before="240" w:after="280" w:line="240" w:lineRule="auto"/>
+        <w:jc w:val="center"/>
+        <w:rPr>
+          <w:rFonts w:ascii="Times New Roman" w:eastAsia="Times New Roman" w:hAnsi="Times New Roman" w:cs="Times New Roman"/>
+          <w:noProof/>
+          <w:sz w:val="28"/>
+          <w:szCs w:val="28"/>
+          <w:lang w:val="ru-RU" w:eastAsia="ru-RU"/>
+        </w:rPr>
+      </w:pPr>
+      <w:r>
+        <w:rPr>
+          <w:rFonts w:ascii="Times New Roman" w:eastAsia="Times New Roman" w:hAnsi="Times New Roman" w:cs="Times New Roman"/>
+          <w:noProof/>
+          <w:sz w:val="28"/>
+          <w:szCs w:val="28"/>
+          <w:lang w:val="ru-RU" w:eastAsia="ru-RU"/>
+        </w:rPr>
+        <w:t>Рисунок</w:t>
+      </w:r>
+      <w:r>
+        <w:rPr>
+          <w:rFonts w:ascii="Times New Roman" w:eastAsia="Times New Roman" w:hAnsi="Times New Roman" w:cs="Times New Roman"/>
+          <w:noProof/>
+          <w:sz w:val="28"/>
+          <w:szCs w:val="28"/>
+          <w:lang w:val="ru-RU" w:eastAsia="ru-RU"/>
+        </w:rPr>
+        <w:t xml:space="preserve"> </w:t>
+      </w:r>
+      <w:r>
+        <w:rPr>
+          <w:rFonts w:ascii="Times New Roman" w:eastAsia="Times New Roman" w:hAnsi="Times New Roman" w:cs="Times New Roman"/>
+          <w:noProof/>
+          <w:sz w:val="28"/>
+          <w:szCs w:val="28"/>
+          <w:lang w:val="ru-RU" w:eastAsia="ru-RU"/>
+        </w:rPr>
+        <w:t>5</w:t>
+      </w:r>
+      <w:r>
+        <w:rPr>
+          <w:rFonts w:ascii="Times New Roman" w:eastAsia="Times New Roman" w:hAnsi="Times New Roman" w:cs="Times New Roman"/>
+          <w:noProof/>
+          <w:sz w:val="28"/>
+          <w:szCs w:val="28"/>
+          <w:lang w:val="ru-RU" w:eastAsia="ru-RU"/>
+        </w:rPr>
+        <w:t>.</w:t>
+      </w:r>
+      <w:r>
+        <w:rPr>
+          <w:rFonts w:ascii="Times New Roman" w:eastAsia="Times New Roman" w:hAnsi="Times New Roman" w:cs="Times New Roman"/>
+          <w:noProof/>
+          <w:sz w:val="28"/>
+          <w:szCs w:val="28"/>
+          <w:lang w:val="ru-RU" w:eastAsia="ru-RU"/>
+        </w:rPr>
+        <w:t>3</w:t>
+      </w:r>
+      <w:r>
+        <w:rPr>
+          <w:rFonts w:ascii="Times New Roman" w:eastAsia="Times New Roman" w:hAnsi="Times New Roman" w:cs="Times New Roman"/>
+          <w:noProof/>
+          <w:sz w:val="28"/>
+          <w:szCs w:val="28"/>
+          <w:lang w:val="ru-RU" w:eastAsia="ru-RU"/>
+        </w:rPr>
+        <w:t xml:space="preserve"> – </w:t>
+      </w:r>
+      <w:r>
+        <w:rPr>
+          <w:rFonts w:ascii="Times New Roman" w:eastAsia="Times New Roman" w:hAnsi="Times New Roman" w:cs="Times New Roman"/>
+          <w:noProof/>
+          <w:sz w:val="28"/>
+          <w:szCs w:val="28"/>
+          <w:lang w:val="ru-RU" w:eastAsia="ru-RU"/>
+        </w:rPr>
+        <w:t>План запроса с использованием индекса</w:t>
+      </w:r>
+    </w:p>
+    <w:p>
+      <w:pPr>
+        <w:spacing w:before="240" w:after="280" w:line="240" w:lineRule="auto"/>
+        <w:contextualSpacing/>
+        <w:jc w:val="both"/>
+        <w:rPr>
+          <w:rFonts w:ascii="Times New Roman" w:eastAsia="Times New Roman" w:hAnsi="Times New Roman" w:cs="Times New Roman"/>
+          <w:noProof/>
+          <w:sz w:val="28"/>
+          <w:szCs w:val="28"/>
+          <w:lang w:val="ru-RU" w:eastAsia="ru-RU"/>
+        </w:rPr>
+      </w:pPr>
+      <w:r>
+        <w:rPr>
+          <w:rFonts w:ascii="Times New Roman" w:eastAsia="Times New Roman" w:hAnsi="Times New Roman" w:cs="Times New Roman"/>
+          <w:noProof/>
+          <w:sz w:val="28"/>
+          <w:szCs w:val="28"/>
+          <w:lang w:val="ru-RU" w:eastAsia="ru-RU"/>
+        </w:rPr>
+        <w:tab/>
+      </w:r>
+      <w:r>
+        <w:rPr>
+          <w:rFonts w:ascii="Times New Roman" w:eastAsia="Times New Roman" w:hAnsi="Times New Roman" w:cs="Times New Roman"/>
+          <w:noProof/>
+          <w:sz w:val="28"/>
+          <w:szCs w:val="28"/>
+          <w:lang w:val="ru-RU" w:eastAsia="ru-RU"/>
+        </w:rPr>
+        <w:t>Использование индекса существенно понижает стоимость агрегации, что увеличивает производительность запроса.</w:t>
+      </w:r>
+    </w:p>
+    <w:p>
+      <w:pPr>
+        <w:spacing w:before="240" w:after="280" w:line="240" w:lineRule="auto"/>
+        <w:jc w:val="both"/>
+        <w:rPr>
+          <w:rFonts w:ascii="Times New Roman" w:eastAsia="Times New Roman" w:hAnsi="Times New Roman" w:cs="Times New Roman"/>
+          <w:noProof/>
+          <w:sz w:val="28"/>
+          <w:szCs w:val="28"/>
+          <w:lang w:val="ru-RU" w:eastAsia="ru-RU"/>
+        </w:rPr>
+      </w:pPr>
+      <w:r>
+        <w:rPr>
+          <w:rFonts w:ascii="Times New Roman" w:eastAsia="Times New Roman" w:hAnsi="Times New Roman" w:cs="Times New Roman"/>
+          <w:noProof/>
+          <w:sz w:val="28"/>
+          <w:szCs w:val="28"/>
+          <w:lang w:val="ru-RU" w:eastAsia="ru-RU"/>
+        </w:rPr>
+        <w:tab/>
+        <w:t xml:space="preserve">Также важным является использование составных первичных ключей, что оптимально для запросов где используется фильтрация по обоим столбцам, например при ситуации, когда нужно узнать поставил ли пользователь лайк, представлено на рисунке </w:t>
+      </w:r>
+      <w:r>
+        <w:rPr>
+          <w:rFonts w:ascii="Times New Roman" w:eastAsia="Times New Roman" w:hAnsi="Times New Roman" w:cs="Times New Roman"/>
+          <w:noProof/>
+          <w:sz w:val="28"/>
+          <w:szCs w:val="28"/>
+          <w:lang w:val="ru-RU" w:eastAsia="ru-RU"/>
+        </w:rPr>
+        <w:t>5</w:t>
+      </w:r>
+      <w:r>
+        <w:rPr>
+          <w:rFonts w:ascii="Times New Roman" w:eastAsia="Times New Roman" w:hAnsi="Times New Roman" w:cs="Times New Roman"/>
+          <w:noProof/>
+          <w:sz w:val="28"/>
+          <w:szCs w:val="28"/>
+          <w:lang w:val="ru-RU" w:eastAsia="ru-RU"/>
+        </w:rPr>
+        <w:t>.4.</w:t>
+      </w:r>
+    </w:p>
+    <w:p>
+      <w:pPr>
+        <w:pStyle w:val="Kartinka0"/>
+        <w:rPr>
+          <w:lang w:val="en-GB"/>
+        </w:rPr>
+      </w:pPr>
+      <w:r>
+        <w:rPr>
+          <w:lang w:val="en-GB"/>
+        </w:rPr>
+        <w:drawing>
+          <wp:inline distT="0" distB="0" distL="0" distR="0" wp14:anchorId="420DD2E7" wp14:editId="2760D10B">
+            <wp:extent cx="6248942" cy="1950889"/>
+            <wp:effectExtent l="0" t="0" r="0" b="0"/>
+            <wp:docPr id="29" name="Picture 29"/>
+            <wp:cNvGraphicFramePr>
+              <a:graphicFrameLocks xmlns:a="http://schemas.openxmlformats.org/drawingml/2006/main" noChangeAspect="1"/>
+            </wp:cNvGraphicFramePr>
+            <a:graphic xmlns:a="http://schemas.openxmlformats.org/drawingml/2006/main">
+              <a:graphicData uri="http://schemas.openxmlformats.org/drawingml/2006/picture">
+                <pic:pic xmlns:pic="http://schemas.openxmlformats.org/drawingml/2006/picture">
+                  <pic:nvPicPr>
+                    <pic:cNvPr id="1" name=""/>
+                    <pic:cNvPicPr/>
+                  </pic:nvPicPr>
+                  <pic:blipFill>
+                    <a:blip r:embed="rId37"/>
+                    <a:stretch>
+                      <a:fillRect/>
+                    </a:stretch>
+                  </pic:blipFill>
+                  <pic:spPr>
+                    <a:xfrm>
+                      <a:off x="0" y="0"/>
                       <a:ext cx="6248942" cy="1950889"/>
                     </a:xfrm>
                     <a:prstGeom prst="rect">
@@ -15070,7 +16650,7 @@
           <w:szCs w:val="28"/>
           <w:lang w:val="ru-RU" w:eastAsia="ru-RU"/>
         </w:rPr>
-        <w:t>6</w:t>
+        <w:t>5</w:t>
       </w:r>
       <w:r>
         <w:rPr>

</xml_diff>